<commit_message>
Update Simulator für den Microcontroller PIC16F84 von Gabriel Balzer und Michaela Fleig.docx
</commit_message>
<xml_diff>
--- a/Simulator für den Microcontroller PIC16F84 von Gabriel Balzer und Michaela Fleig.docx
+++ b/Simulator für den Microcontroller PIC16F84 von Gabriel Balzer und Michaela Fleig.docx
@@ -1,6 +1,6 @@
 
 <file path=word/document.xml><?xml version="1.0" encoding="utf-8"?>
-<w:document xmlns:wpc="http://schemas.microsoft.com/office/word/2010/wordprocessingCanvas" xmlns:cx="http://schemas.microsoft.com/office/drawing/2014/chartex" xmlns:cx1="http://schemas.microsoft.com/office/drawing/2015/9/8/chartex" xmlns:mc="http://schemas.openxmlformats.org/markup-compatibility/2006" xmlns:o="urn:schemas-microsoft-com:office:office" xmlns:r="http://schemas.openxmlformats.org/officeDocument/2006/relationships" xmlns:m="http://schemas.openxmlformats.org/officeDocument/2006/math" xmlns:v="urn:schemas-microsoft-com:vml" xmlns:wp14="http://schemas.microsoft.com/office/word/2010/wordprocessingDrawing" xmlns:wp="http://schemas.openxmlformats.org/drawingml/2006/wordprocessingDrawing" xmlns:w10="urn:schemas-microsoft-com:office:word" xmlns:w="http://schemas.openxmlformats.org/wordprocessingml/2006/main" xmlns:w14="http://schemas.microsoft.com/office/word/2010/wordml" xmlns:w15="http://schemas.microsoft.com/office/word/2012/wordml" xmlns:w16se="http://schemas.microsoft.com/office/word/2015/wordml/symex" xmlns:wpg="http://schemas.microsoft.com/office/word/2010/wordprocessingGroup" xmlns:wpi="http://schemas.microsoft.com/office/word/2010/wordprocessingInk" xmlns:wne="http://schemas.microsoft.com/office/word/2006/wordml" xmlns:wps="http://schemas.microsoft.com/office/word/2010/wordprocessingShape" mc:Ignorable="w14 w15 w16se wp14">
+<w:document xmlns:wpc="http://schemas.microsoft.com/office/word/2010/wordprocessingCanvas" xmlns:cx="http://schemas.microsoft.com/office/drawing/2014/chartex" xmlns:cx1="http://schemas.microsoft.com/office/drawing/2015/9/8/chartex" xmlns:cx2="http://schemas.microsoft.com/office/drawing/2015/10/21/chartex" xmlns:cx3="http://schemas.microsoft.com/office/drawing/2016/5/9/chartex" xmlns:cx4="http://schemas.microsoft.com/office/drawing/2016/5/10/chartex" xmlns:cx5="http://schemas.microsoft.com/office/drawing/2016/5/11/chartex" xmlns:cx6="http://schemas.microsoft.com/office/drawing/2016/5/12/chartex" xmlns:cx7="http://schemas.microsoft.com/office/drawing/2016/5/13/chartex" xmlns:cx8="http://schemas.microsoft.com/office/drawing/2016/5/14/chartex" xmlns:mc="http://schemas.openxmlformats.org/markup-compatibility/2006" xmlns:aink="http://schemas.microsoft.com/office/drawing/2016/ink" xmlns:am3d="http://schemas.microsoft.com/office/drawing/2017/model3d" xmlns:o="urn:schemas-microsoft-com:office:office" xmlns:r="http://schemas.openxmlformats.org/officeDocument/2006/relationships" xmlns:m="http://schemas.openxmlformats.org/officeDocument/2006/math" xmlns:v="urn:schemas-microsoft-com:vml" xmlns:wp14="http://schemas.microsoft.com/office/word/2010/wordprocessingDrawing" xmlns:wp="http://schemas.openxmlformats.org/drawingml/2006/wordprocessingDrawing" xmlns:w10="urn:schemas-microsoft-com:office:word" xmlns:w="http://schemas.openxmlformats.org/wordprocessingml/2006/main" xmlns:w14="http://schemas.microsoft.com/office/word/2010/wordml" xmlns:w15="http://schemas.microsoft.com/office/word/2012/wordml" xmlns:w16cex="http://schemas.microsoft.com/office/word/2018/wordml/cex" xmlns:w16cid="http://schemas.microsoft.com/office/word/2016/wordml/cid" xmlns:w16="http://schemas.microsoft.com/office/word/2018/wordml" xmlns:w16se="http://schemas.microsoft.com/office/word/2015/wordml/symex" xmlns:wpg="http://schemas.microsoft.com/office/word/2010/wordprocessingGroup" xmlns:wpi="http://schemas.microsoft.com/office/word/2010/wordprocessingInk" xmlns:wne="http://schemas.microsoft.com/office/word/2006/wordml" xmlns:wps="http://schemas.microsoft.com/office/word/2010/wordprocessingShape" mc:Ignorable="w14 w15 w16se w16cid w16 w16cex wp14">
   <w:body>
     <w:p>
       <w:pPr>
@@ -36,7 +36,7 @@
     </w:p>
     <w:p>
       <w:pPr>
-        <w:jc w:val="both"/>
+        <w:jc w:val="center"/>
         <w:rPr>
           <w:sz w:val="36"/>
         </w:rPr>
@@ -44,15 +44,23 @@
     </w:p>
     <w:p>
       <w:pPr>
-        <w:jc w:val="both"/>
+        <w:jc w:val="center"/>
         <w:rPr>
           <w:sz w:val="36"/>
         </w:rPr>
       </w:pPr>
-      <w:r>
+    </w:p>
+    <w:p>
+      <w:pPr>
+        <w:jc w:val="center"/>
         <w:rPr>
           <w:sz w:val="36"/>
         </w:rPr>
+      </w:pPr>
+      <w:r>
+        <w:rPr>
+          <w:sz w:val="36"/>
+        </w:rPr>
         <w:t>Handbuch</w:t>
       </w:r>
       <w:r>
@@ -76,7 +84,7 @@
     </w:p>
     <w:p>
       <w:pPr>
-        <w:jc w:val="both"/>
+        <w:jc w:val="center"/>
         <w:rPr>
           <w:sz w:val="36"/>
         </w:rPr>
@@ -102,7 +110,7 @@
     </w:p>
     <w:p>
       <w:pPr>
-        <w:jc w:val="both"/>
+        <w:jc w:val="center"/>
         <w:rPr>
           <w:sz w:val="36"/>
         </w:rPr>
@@ -110,7 +118,7 @@
     </w:p>
     <w:p>
       <w:pPr>
-        <w:jc w:val="both"/>
+        <w:jc w:val="center"/>
         <w:rPr>
           <w:sz w:val="28"/>
         </w:rPr>
@@ -124,7 +132,7 @@
     </w:p>
     <w:p>
       <w:pPr>
-        <w:jc w:val="both"/>
+        <w:jc w:val="center"/>
         <w:rPr>
           <w:sz w:val="28"/>
         </w:rPr>
@@ -138,7 +146,7 @@
     </w:p>
     <w:p>
       <w:pPr>
-        <w:jc w:val="both"/>
+        <w:jc w:val="center"/>
         <w:rPr>
           <w:sz w:val="28"/>
         </w:rPr>
@@ -146,7 +154,7 @@
     </w:p>
     <w:p>
       <w:pPr>
-        <w:jc w:val="both"/>
+        <w:jc w:val="center"/>
       </w:pPr>
       <w:r>
         <w:t>am</w:t>
@@ -154,7 +162,7 @@
     </w:p>
     <w:p>
       <w:pPr>
-        <w:jc w:val="both"/>
+        <w:jc w:val="center"/>
       </w:pPr>
       <w:r>
         <w:t>22.</w:t>
@@ -217,7 +225,6 @@
               <w:tab w:val="left" w:pos="440"/>
               <w:tab w:val="right" w:leader="dot" w:pos="9062"/>
             </w:tabs>
-            <w:jc w:val="both"/>
             <w:rPr>
               <w:rFonts w:eastAsiaTheme="minorEastAsia"/>
               <w:noProof/>
@@ -233,7 +240,7 @@
           <w:r>
             <w:fldChar w:fldCharType="separate"/>
           </w:r>
-          <w:hyperlink w:anchor="_Toc43730165" w:history="1">
+          <w:hyperlink w:anchor="_Toc44167155" w:history="1">
             <w:r>
               <w:rPr>
                 <w:rStyle w:val="Hyperlink"/>
@@ -275,7 +282,7 @@
                 <w:noProof/>
                 <w:webHidden/>
               </w:rPr>
-              <w:instrText xml:space="preserve"> PAGEREF _Toc43730165 \h </w:instrText>
+              <w:instrText xml:space="preserve"> PAGEREF _Toc44167155 \h </w:instrText>
             </w:r>
             <w:r>
               <w:rPr>
@@ -313,14 +320,13 @@
               <w:tab w:val="left" w:pos="440"/>
               <w:tab w:val="right" w:leader="dot" w:pos="9062"/>
             </w:tabs>
-            <w:jc w:val="both"/>
             <w:rPr>
               <w:rFonts w:eastAsiaTheme="minorEastAsia"/>
               <w:noProof/>
               <w:lang w:eastAsia="de-DE"/>
             </w:rPr>
           </w:pPr>
-          <w:hyperlink w:anchor="_Toc43730166" w:history="1">
+          <w:hyperlink w:anchor="_Toc44167156" w:history="1">
             <w:r>
               <w:rPr>
                 <w:rStyle w:val="Hyperlink"/>
@@ -362,7 +368,7 @@
                 <w:noProof/>
                 <w:webHidden/>
               </w:rPr>
-              <w:instrText xml:space="preserve"> PAGEREF _Toc43730166 \h </w:instrText>
+              <w:instrText xml:space="preserve"> PAGEREF _Toc44167156 \h </w:instrText>
             </w:r>
             <w:r>
               <w:rPr>
@@ -382,7 +388,7 @@
                 <w:noProof/>
                 <w:webHidden/>
               </w:rPr>
-              <w:t>3</w:t>
+              <w:t>4</w:t>
             </w:r>
             <w:r>
               <w:rPr>
@@ -400,14 +406,13 @@
               <w:tab w:val="left" w:pos="440"/>
               <w:tab w:val="right" w:leader="dot" w:pos="9062"/>
             </w:tabs>
-            <w:jc w:val="both"/>
             <w:rPr>
               <w:rFonts w:eastAsiaTheme="minorEastAsia"/>
               <w:noProof/>
               <w:lang w:eastAsia="de-DE"/>
             </w:rPr>
           </w:pPr>
-          <w:hyperlink w:anchor="_Toc43730167" w:history="1">
+          <w:hyperlink w:anchor="_Toc44167157" w:history="1">
             <w:r>
               <w:rPr>
                 <w:rStyle w:val="Hyperlink"/>
@@ -449,7 +454,7 @@
                 <w:noProof/>
                 <w:webHidden/>
               </w:rPr>
-              <w:instrText xml:space="preserve"> PAGEREF _Toc43730167 \h </w:instrText>
+              <w:instrText xml:space="preserve"> PAGEREF _Toc44167157 \h </w:instrText>
             </w:r>
             <w:r>
               <w:rPr>
@@ -469,7 +474,7 @@
                 <w:noProof/>
                 <w:webHidden/>
               </w:rPr>
-              <w:t>4</w:t>
+              <w:t>5</w:t>
             </w:r>
             <w:r>
               <w:rPr>
@@ -486,14 +491,13 @@
             <w:tabs>
               <w:tab w:val="right" w:leader="dot" w:pos="9062"/>
             </w:tabs>
-            <w:jc w:val="both"/>
             <w:rPr>
               <w:rFonts w:eastAsiaTheme="minorEastAsia"/>
               <w:noProof/>
               <w:lang w:eastAsia="de-DE"/>
             </w:rPr>
           </w:pPr>
-          <w:hyperlink w:anchor="_Toc43730168" w:history="1">
+          <w:hyperlink w:anchor="_Toc44167158" w:history="1">
             <w:r>
               <w:rPr>
                 <w:rStyle w:val="Hyperlink"/>
@@ -520,7 +524,7 @@
                 <w:noProof/>
                 <w:webHidden/>
               </w:rPr>
-              <w:instrText xml:space="preserve"> PAGEREF _Toc43730168 \h </w:instrText>
+              <w:instrText xml:space="preserve"> PAGEREF _Toc44167158 \h </w:instrText>
             </w:r>
             <w:r>
               <w:rPr>
@@ -540,7 +544,7 @@
                 <w:noProof/>
                 <w:webHidden/>
               </w:rPr>
-              <w:t>4</w:t>
+              <w:t>5</w:t>
             </w:r>
             <w:r>
               <w:rPr>
@@ -557,14 +561,13 @@
             <w:tabs>
               <w:tab w:val="right" w:leader="dot" w:pos="9062"/>
             </w:tabs>
-            <w:jc w:val="both"/>
             <w:rPr>
               <w:rFonts w:eastAsiaTheme="minorEastAsia"/>
               <w:noProof/>
               <w:lang w:eastAsia="de-DE"/>
             </w:rPr>
           </w:pPr>
-          <w:hyperlink w:anchor="_Toc43730169" w:history="1">
+          <w:hyperlink w:anchor="_Toc44167159" w:history="1">
             <w:r>
               <w:rPr>
                 <w:rStyle w:val="Hyperlink"/>
@@ -591,7 +594,7 @@
                 <w:noProof/>
                 <w:webHidden/>
               </w:rPr>
-              <w:instrText xml:space="preserve"> PAGEREF _Toc43730169 \h </w:instrText>
+              <w:instrText xml:space="preserve"> PAGEREF _Toc44167159 \h </w:instrText>
             </w:r>
             <w:r>
               <w:rPr>
@@ -611,7 +614,7 @@
                 <w:noProof/>
                 <w:webHidden/>
               </w:rPr>
-              <w:t>4</w:t>
+              <w:t>5</w:t>
             </w:r>
             <w:r>
               <w:rPr>
@@ -629,14 +632,13 @@
               <w:tab w:val="left" w:pos="440"/>
               <w:tab w:val="right" w:leader="dot" w:pos="9062"/>
             </w:tabs>
-            <w:jc w:val="both"/>
             <w:rPr>
               <w:rFonts w:eastAsiaTheme="minorEastAsia"/>
               <w:noProof/>
               <w:lang w:eastAsia="de-DE"/>
             </w:rPr>
           </w:pPr>
-          <w:hyperlink w:anchor="_Toc43730170" w:history="1">
+          <w:hyperlink w:anchor="_Toc44167160" w:history="1">
             <w:r>
               <w:rPr>
                 <w:rStyle w:val="Hyperlink"/>
@@ -678,7 +680,7 @@
                 <w:noProof/>
                 <w:webHidden/>
               </w:rPr>
-              <w:instrText xml:space="preserve"> PAGEREF _Toc43730170 \h </w:instrText>
+              <w:instrText xml:space="preserve"> PAGEREF _Toc44167160 \h </w:instrText>
             </w:r>
             <w:r>
               <w:rPr>
@@ -698,7 +700,7 @@
                 <w:noProof/>
                 <w:webHidden/>
               </w:rPr>
-              <w:t>4</w:t>
+              <w:t>6</w:t>
             </w:r>
             <w:r>
               <w:rPr>
@@ -715,14 +717,13 @@
             <w:tabs>
               <w:tab w:val="right" w:leader="dot" w:pos="9062"/>
             </w:tabs>
-            <w:jc w:val="both"/>
             <w:rPr>
               <w:rFonts w:eastAsiaTheme="minorEastAsia"/>
               <w:noProof/>
               <w:lang w:eastAsia="de-DE"/>
             </w:rPr>
           </w:pPr>
-          <w:hyperlink w:anchor="_Toc43730171" w:history="1">
+          <w:hyperlink w:anchor="_Toc44167161" w:history="1">
             <w:r>
               <w:rPr>
                 <w:rStyle w:val="Hyperlink"/>
@@ -749,7 +750,7 @@
                 <w:noProof/>
                 <w:webHidden/>
               </w:rPr>
-              <w:instrText xml:space="preserve"> PAGEREF _Toc43730171 \h </w:instrText>
+              <w:instrText xml:space="preserve"> PAGEREF _Toc44167161 \h </w:instrText>
             </w:r>
             <w:r>
               <w:rPr>
@@ -769,7 +770,7 @@
                 <w:noProof/>
                 <w:webHidden/>
               </w:rPr>
-              <w:t>4</w:t>
+              <w:t>6</w:t>
             </w:r>
             <w:r>
               <w:rPr>
@@ -786,14 +787,13 @@
             <w:tabs>
               <w:tab w:val="right" w:leader="dot" w:pos="9062"/>
             </w:tabs>
-            <w:jc w:val="both"/>
             <w:rPr>
               <w:rFonts w:eastAsiaTheme="minorEastAsia"/>
               <w:noProof/>
               <w:lang w:eastAsia="de-DE"/>
             </w:rPr>
           </w:pPr>
-          <w:hyperlink w:anchor="_Toc43730172" w:history="1">
+          <w:hyperlink w:anchor="_Toc44167162" w:history="1">
             <w:r>
               <w:rPr>
                 <w:rStyle w:val="Hyperlink"/>
@@ -820,7 +820,7 @@
                 <w:noProof/>
                 <w:webHidden/>
               </w:rPr>
-              <w:instrText xml:space="preserve"> PAGEREF _Toc43730172 \h </w:instrText>
+              <w:instrText xml:space="preserve"> PAGEREF _Toc44167162 \h </w:instrText>
             </w:r>
             <w:r>
               <w:rPr>
@@ -840,7 +840,7 @@
                 <w:noProof/>
                 <w:webHidden/>
               </w:rPr>
-              <w:t>4</w:t>
+              <w:t>6</w:t>
             </w:r>
             <w:r>
               <w:rPr>
@@ -857,14 +857,13 @@
             <w:tabs>
               <w:tab w:val="right" w:leader="dot" w:pos="9062"/>
             </w:tabs>
-            <w:jc w:val="both"/>
             <w:rPr>
               <w:rFonts w:eastAsiaTheme="minorEastAsia"/>
               <w:noProof/>
               <w:lang w:eastAsia="de-DE"/>
             </w:rPr>
           </w:pPr>
-          <w:hyperlink w:anchor="_Toc43730173" w:history="1">
+          <w:hyperlink w:anchor="_Toc44167163" w:history="1">
             <w:r>
               <w:rPr>
                 <w:rStyle w:val="Hyperlink"/>
@@ -891,7 +890,7 @@
                 <w:noProof/>
                 <w:webHidden/>
               </w:rPr>
-              <w:instrText xml:space="preserve"> PAGEREF _Toc43730173 \h </w:instrText>
+              <w:instrText xml:space="preserve"> PAGEREF _Toc44167163 \h </w:instrText>
             </w:r>
             <w:r>
               <w:rPr>
@@ -911,7 +910,7 @@
                 <w:noProof/>
                 <w:webHidden/>
               </w:rPr>
-              <w:t>6</w:t>
+              <w:t>7</w:t>
             </w:r>
             <w:r>
               <w:rPr>
@@ -928,14 +927,13 @@
             <w:tabs>
               <w:tab w:val="right" w:leader="dot" w:pos="9062"/>
             </w:tabs>
-            <w:jc w:val="both"/>
             <w:rPr>
               <w:rFonts w:eastAsiaTheme="minorEastAsia"/>
               <w:noProof/>
               <w:lang w:eastAsia="de-DE"/>
             </w:rPr>
           </w:pPr>
-          <w:hyperlink w:anchor="_Toc43730174" w:history="1">
+          <w:hyperlink w:anchor="_Toc44167164" w:history="1">
             <w:r>
               <w:rPr>
                 <w:rStyle w:val="Hyperlink"/>
@@ -962,7 +960,7 @@
                 <w:noProof/>
                 <w:webHidden/>
               </w:rPr>
-              <w:instrText xml:space="preserve"> PAGEREF _Toc43730174 \h </w:instrText>
+              <w:instrText xml:space="preserve"> PAGEREF _Toc44167164 \h </w:instrText>
             </w:r>
             <w:r>
               <w:rPr>
@@ -982,7 +980,7 @@
                 <w:noProof/>
                 <w:webHidden/>
               </w:rPr>
-              <w:t>6</w:t>
+              <w:t>7</w:t>
             </w:r>
             <w:r>
               <w:rPr>
@@ -999,14 +997,13 @@
             <w:tabs>
               <w:tab w:val="right" w:leader="dot" w:pos="9062"/>
             </w:tabs>
-            <w:jc w:val="both"/>
             <w:rPr>
               <w:rFonts w:eastAsiaTheme="minorEastAsia"/>
               <w:noProof/>
               <w:lang w:eastAsia="de-DE"/>
             </w:rPr>
           </w:pPr>
-          <w:hyperlink w:anchor="_Toc43730175" w:history="1">
+          <w:hyperlink w:anchor="_Toc44167165" w:history="1">
             <w:r>
               <w:rPr>
                 <w:rStyle w:val="Hyperlink"/>
@@ -1033,7 +1030,7 @@
                 <w:noProof/>
                 <w:webHidden/>
               </w:rPr>
-              <w:instrText xml:space="preserve"> PAGEREF _Toc43730175 \h </w:instrText>
+              <w:instrText xml:space="preserve"> PAGEREF _Toc44167165 \h </w:instrText>
             </w:r>
             <w:r>
               <w:rPr>
@@ -1053,7 +1050,7 @@
                 <w:noProof/>
                 <w:webHidden/>
               </w:rPr>
-              <w:t>7</w:t>
+              <w:t>8</w:t>
             </w:r>
             <w:r>
               <w:rPr>
@@ -1070,14 +1067,13 @@
             <w:tabs>
               <w:tab w:val="right" w:leader="dot" w:pos="9062"/>
             </w:tabs>
-            <w:jc w:val="both"/>
             <w:rPr>
               <w:rFonts w:eastAsiaTheme="minorEastAsia"/>
               <w:noProof/>
               <w:lang w:eastAsia="de-DE"/>
             </w:rPr>
           </w:pPr>
-          <w:hyperlink w:anchor="_Toc43730176" w:history="1">
+          <w:hyperlink w:anchor="_Toc44167166" w:history="1">
             <w:r>
               <w:rPr>
                 <w:rStyle w:val="Hyperlink"/>
@@ -1104,7 +1100,7 @@
                 <w:noProof/>
                 <w:webHidden/>
               </w:rPr>
-              <w:instrText xml:space="preserve"> PAGEREF _Toc43730176 \h </w:instrText>
+              <w:instrText xml:space="preserve"> PAGEREF _Toc44167166 \h </w:instrText>
             </w:r>
             <w:r>
               <w:rPr>
@@ -1124,7 +1120,7 @@
                 <w:noProof/>
                 <w:webHidden/>
               </w:rPr>
-              <w:t>7</w:t>
+              <w:t>8</w:t>
             </w:r>
             <w:r>
               <w:rPr>
@@ -1142,14 +1138,13 @@
               <w:tab w:val="left" w:pos="440"/>
               <w:tab w:val="right" w:leader="dot" w:pos="9062"/>
             </w:tabs>
-            <w:jc w:val="both"/>
             <w:rPr>
               <w:rFonts w:eastAsiaTheme="minorEastAsia"/>
               <w:noProof/>
               <w:lang w:eastAsia="de-DE"/>
             </w:rPr>
           </w:pPr>
-          <w:hyperlink w:anchor="_Toc43730177" w:history="1">
+          <w:hyperlink w:anchor="_Toc44167167" w:history="1">
             <w:r>
               <w:rPr>
                 <w:rStyle w:val="Hyperlink"/>
@@ -1191,7 +1186,7 @@
                 <w:noProof/>
                 <w:webHidden/>
               </w:rPr>
-              <w:instrText xml:space="preserve"> PAGEREF _Toc43730177 \h </w:instrText>
+              <w:instrText xml:space="preserve"> PAGEREF _Toc44167167 \h </w:instrText>
             </w:r>
             <w:r>
               <w:rPr>
@@ -1211,7 +1206,7 @@
                 <w:noProof/>
                 <w:webHidden/>
               </w:rPr>
-              <w:t>8</w:t>
+              <w:t>10</w:t>
             </w:r>
             <w:r>
               <w:rPr>
@@ -1228,14 +1223,13 @@
             <w:tabs>
               <w:tab w:val="right" w:leader="dot" w:pos="9062"/>
             </w:tabs>
-            <w:jc w:val="both"/>
             <w:rPr>
               <w:rFonts w:eastAsiaTheme="minorEastAsia"/>
               <w:noProof/>
               <w:lang w:eastAsia="de-DE"/>
             </w:rPr>
           </w:pPr>
-          <w:hyperlink w:anchor="_Toc43730178" w:history="1">
+          <w:hyperlink w:anchor="_Toc44167168" w:history="1">
             <w:r>
               <w:rPr>
                 <w:rStyle w:val="Hyperlink"/>
@@ -1262,7 +1256,7 @@
                 <w:noProof/>
                 <w:webHidden/>
               </w:rPr>
-              <w:instrText xml:space="preserve"> PAGEREF _Toc43730178 \h </w:instrText>
+              <w:instrText xml:space="preserve"> PAGEREF _Toc44167168 \h </w:instrText>
             </w:r>
             <w:r>
               <w:rPr>
@@ -1282,7 +1276,7 @@
                 <w:noProof/>
                 <w:webHidden/>
               </w:rPr>
-              <w:t>8</w:t>
+              <w:t>10</w:t>
             </w:r>
             <w:r>
               <w:rPr>
@@ -1299,14 +1293,13 @@
             <w:tabs>
               <w:tab w:val="right" w:leader="dot" w:pos="9062"/>
             </w:tabs>
-            <w:jc w:val="both"/>
             <w:rPr>
               <w:rFonts w:eastAsiaTheme="minorEastAsia"/>
               <w:noProof/>
               <w:lang w:eastAsia="de-DE"/>
             </w:rPr>
           </w:pPr>
-          <w:hyperlink w:anchor="_Toc43730179" w:history="1">
+          <w:hyperlink w:anchor="_Toc44167169" w:history="1">
             <w:r>
               <w:rPr>
                 <w:rStyle w:val="Hyperlink"/>
@@ -1333,7 +1326,7 @@
                 <w:noProof/>
                 <w:webHidden/>
               </w:rPr>
-              <w:instrText xml:space="preserve"> PAGEREF _Toc43730179 \h </w:instrText>
+              <w:instrText xml:space="preserve"> PAGEREF _Toc44167169 \h </w:instrText>
             </w:r>
             <w:r>
               <w:rPr>
@@ -1353,7 +1346,7 @@
                 <w:noProof/>
                 <w:webHidden/>
               </w:rPr>
-              <w:t>8</w:t>
+              <w:t>10</w:t>
             </w:r>
             <w:r>
               <w:rPr>
@@ -1371,14 +1364,13 @@
               <w:tab w:val="left" w:pos="440"/>
               <w:tab w:val="right" w:leader="dot" w:pos="9062"/>
             </w:tabs>
-            <w:jc w:val="both"/>
             <w:rPr>
               <w:rFonts w:eastAsiaTheme="minorEastAsia"/>
               <w:noProof/>
               <w:lang w:eastAsia="de-DE"/>
             </w:rPr>
           </w:pPr>
-          <w:hyperlink w:anchor="_Toc43730180" w:history="1">
+          <w:hyperlink w:anchor="_Toc44167170" w:history="1">
             <w:r>
               <w:rPr>
                 <w:rStyle w:val="Hyperlink"/>
@@ -1420,7 +1412,7 @@
                 <w:noProof/>
                 <w:webHidden/>
               </w:rPr>
-              <w:instrText xml:space="preserve"> PAGEREF _Toc43730180 \h </w:instrText>
+              <w:instrText xml:space="preserve"> PAGEREF _Toc44167170 \h </w:instrText>
             </w:r>
             <w:r>
               <w:rPr>
@@ -1440,7 +1432,7 @@
                 <w:noProof/>
                 <w:webHidden/>
               </w:rPr>
-              <w:t>9</w:t>
+              <w:t>11</w:t>
             </w:r>
             <w:r>
               <w:rPr>
@@ -1457,14 +1449,13 @@
             <w:tabs>
               <w:tab w:val="right" w:leader="dot" w:pos="9062"/>
             </w:tabs>
-            <w:jc w:val="both"/>
             <w:rPr>
               <w:rFonts w:eastAsiaTheme="minorEastAsia"/>
               <w:noProof/>
               <w:lang w:eastAsia="de-DE"/>
             </w:rPr>
           </w:pPr>
-          <w:hyperlink w:anchor="_Toc43730181" w:history="1">
+          <w:hyperlink w:anchor="_Toc44167171" w:history="1">
             <w:r>
               <w:rPr>
                 <w:rStyle w:val="Hyperlink"/>
@@ -1491,7 +1482,7 @@
                 <w:noProof/>
                 <w:webHidden/>
               </w:rPr>
-              <w:instrText xml:space="preserve"> PAGEREF _Toc43730181 \h </w:instrText>
+              <w:instrText xml:space="preserve"> PAGEREF _Toc44167171 \h </w:instrText>
             </w:r>
             <w:r>
               <w:rPr>
@@ -1511,7 +1502,7 @@
                 <w:noProof/>
                 <w:webHidden/>
               </w:rPr>
-              <w:t>9</w:t>
+              <w:t>11</w:t>
             </w:r>
             <w:r>
               <w:rPr>
@@ -1528,14 +1519,13 @@
             <w:tabs>
               <w:tab w:val="right" w:leader="dot" w:pos="9062"/>
             </w:tabs>
-            <w:jc w:val="both"/>
             <w:rPr>
               <w:rFonts w:eastAsiaTheme="minorEastAsia"/>
               <w:noProof/>
               <w:lang w:eastAsia="de-DE"/>
             </w:rPr>
           </w:pPr>
-          <w:hyperlink w:anchor="_Toc43730182" w:history="1">
+          <w:hyperlink w:anchor="_Toc44167172" w:history="1">
             <w:r>
               <w:rPr>
                 <w:rStyle w:val="Hyperlink"/>
@@ -1562,7 +1552,7 @@
                 <w:noProof/>
                 <w:webHidden/>
               </w:rPr>
-              <w:instrText xml:space="preserve"> PAGEREF _Toc43730182 \h </w:instrText>
+              <w:instrText xml:space="preserve"> PAGEREF _Toc44167172 \h </w:instrText>
             </w:r>
             <w:r>
               <w:rPr>
@@ -1582,7 +1572,7 @@
                 <w:noProof/>
                 <w:webHidden/>
               </w:rPr>
-              <w:t>9</w:t>
+              <w:t>11</w:t>
             </w:r>
             <w:r>
               <w:rPr>
@@ -1600,14 +1590,13 @@
               <w:tab w:val="left" w:pos="440"/>
               <w:tab w:val="right" w:leader="dot" w:pos="9062"/>
             </w:tabs>
-            <w:jc w:val="both"/>
             <w:rPr>
               <w:rFonts w:eastAsiaTheme="minorEastAsia"/>
               <w:noProof/>
               <w:lang w:eastAsia="de-DE"/>
             </w:rPr>
           </w:pPr>
-          <w:hyperlink w:anchor="_Toc43730183" w:history="1">
+          <w:hyperlink w:anchor="_Toc44167173" w:history="1">
             <w:r>
               <w:rPr>
                 <w:rStyle w:val="Hyperlink"/>
@@ -1649,7 +1638,7 @@
                 <w:noProof/>
                 <w:webHidden/>
               </w:rPr>
-              <w:instrText xml:space="preserve"> PAGEREF _Toc43730183 \h </w:instrText>
+              <w:instrText xml:space="preserve"> PAGEREF _Toc44167173 \h </w:instrText>
             </w:r>
             <w:r>
               <w:rPr>
@@ -1669,7 +1658,7 @@
                 <w:noProof/>
                 <w:webHidden/>
               </w:rPr>
-              <w:t>10</w:t>
+              <w:t>13</w:t>
             </w:r>
             <w:r>
               <w:rPr>
@@ -1686,14 +1675,13 @@
             <w:tabs>
               <w:tab w:val="right" w:leader="dot" w:pos="9062"/>
             </w:tabs>
-            <w:jc w:val="both"/>
             <w:rPr>
               <w:rFonts w:eastAsiaTheme="minorEastAsia"/>
               <w:noProof/>
               <w:lang w:eastAsia="de-DE"/>
             </w:rPr>
           </w:pPr>
-          <w:hyperlink w:anchor="_Toc43730184" w:history="1">
+          <w:hyperlink w:anchor="_Toc44167174" w:history="1">
             <w:r>
               <w:rPr>
                 <w:rStyle w:val="Hyperlink"/>
@@ -1720,7 +1708,7 @@
                 <w:noProof/>
                 <w:webHidden/>
               </w:rPr>
-              <w:instrText xml:space="preserve"> PAGEREF _Toc43730184 \h </w:instrText>
+              <w:instrText xml:space="preserve"> PAGEREF _Toc44167174 \h </w:instrText>
             </w:r>
             <w:r>
               <w:rPr>
@@ -1740,7 +1728,7 @@
                 <w:noProof/>
                 <w:webHidden/>
               </w:rPr>
-              <w:t>10</w:t>
+              <w:t>13</w:t>
             </w:r>
             <w:r>
               <w:rPr>
@@ -1757,14 +1745,13 @@
             <w:tabs>
               <w:tab w:val="right" w:leader="dot" w:pos="9062"/>
             </w:tabs>
-            <w:jc w:val="both"/>
             <w:rPr>
               <w:rFonts w:eastAsiaTheme="minorEastAsia"/>
               <w:noProof/>
               <w:lang w:eastAsia="de-DE"/>
             </w:rPr>
           </w:pPr>
-          <w:hyperlink w:anchor="_Toc43730185" w:history="1">
+          <w:hyperlink w:anchor="_Toc44167175" w:history="1">
             <w:r>
               <w:rPr>
                 <w:rStyle w:val="Hyperlink"/>
@@ -1791,7 +1778,7 @@
                 <w:noProof/>
                 <w:webHidden/>
               </w:rPr>
-              <w:instrText xml:space="preserve"> PAGEREF _Toc43730185 \h </w:instrText>
+              <w:instrText xml:space="preserve"> PAGEREF _Toc44167175 \h </w:instrText>
             </w:r>
             <w:r>
               <w:rPr>
@@ -1811,7 +1798,7 @@
                 <w:noProof/>
                 <w:webHidden/>
               </w:rPr>
-              <w:t>10</w:t>
+              <w:t>13</w:t>
             </w:r>
             <w:r>
               <w:rPr>
@@ -1829,14 +1816,13 @@
               <w:tab w:val="left" w:pos="440"/>
               <w:tab w:val="right" w:leader="dot" w:pos="9062"/>
             </w:tabs>
-            <w:jc w:val="both"/>
             <w:rPr>
               <w:rFonts w:eastAsiaTheme="minorEastAsia"/>
               <w:noProof/>
               <w:lang w:eastAsia="de-DE"/>
             </w:rPr>
           </w:pPr>
-          <w:hyperlink w:anchor="_Toc43730186" w:history="1">
+          <w:hyperlink w:anchor="_Toc44167176" w:history="1">
             <w:r>
               <w:rPr>
                 <w:rStyle w:val="Hyperlink"/>
@@ -1878,7 +1864,7 @@
                 <w:noProof/>
                 <w:webHidden/>
               </w:rPr>
-              <w:instrText xml:space="preserve"> PAGEREF _Toc43730186 \h </w:instrText>
+              <w:instrText xml:space="preserve"> PAGEREF _Toc44167176 \h </w:instrText>
             </w:r>
             <w:r>
               <w:rPr>
@@ -1898,7 +1884,7 @@
                 <w:noProof/>
                 <w:webHidden/>
               </w:rPr>
-              <w:t>11</w:t>
+              <w:t>14</w:t>
             </w:r>
             <w:r>
               <w:rPr>
@@ -1916,14 +1902,13 @@
               <w:tab w:val="left" w:pos="440"/>
               <w:tab w:val="right" w:leader="dot" w:pos="9062"/>
             </w:tabs>
-            <w:jc w:val="both"/>
             <w:rPr>
               <w:rFonts w:eastAsiaTheme="minorEastAsia"/>
               <w:noProof/>
               <w:lang w:eastAsia="de-DE"/>
             </w:rPr>
           </w:pPr>
-          <w:hyperlink w:anchor="_Toc43730187" w:history="1">
+          <w:hyperlink w:anchor="_Toc44167177" w:history="1">
             <w:r>
               <w:rPr>
                 <w:rStyle w:val="Hyperlink"/>
@@ -1965,7 +1950,7 @@
                 <w:noProof/>
                 <w:webHidden/>
               </w:rPr>
-              <w:instrText xml:space="preserve"> PAGEREF _Toc43730187 \h </w:instrText>
+              <w:instrText xml:space="preserve"> PAGEREF _Toc44167177 \h </w:instrText>
             </w:r>
             <w:r>
               <w:rPr>
@@ -1985,7 +1970,7 @@
                 <w:noProof/>
                 <w:webHidden/>
               </w:rPr>
-              <w:t>11</w:t>
+              <w:t>15</w:t>
             </w:r>
             <w:r>
               <w:rPr>
@@ -2002,14 +1987,13 @@
             <w:tabs>
               <w:tab w:val="right" w:leader="dot" w:pos="9062"/>
             </w:tabs>
-            <w:jc w:val="both"/>
             <w:rPr>
               <w:rFonts w:eastAsiaTheme="minorEastAsia"/>
               <w:noProof/>
               <w:lang w:eastAsia="de-DE"/>
             </w:rPr>
           </w:pPr>
-          <w:hyperlink w:anchor="_Toc43730188" w:history="1">
+          <w:hyperlink w:anchor="_Toc44167178" w:history="1">
             <w:r>
               <w:rPr>
                 <w:rStyle w:val="Hyperlink"/>
@@ -2036,7 +2020,7 @@
                 <w:noProof/>
                 <w:webHidden/>
               </w:rPr>
-              <w:instrText xml:space="preserve"> PAGEREF _Toc43730188 \h </w:instrText>
+              <w:instrText xml:space="preserve"> PAGEREF _Toc44167178 \h </w:instrText>
             </w:r>
             <w:r>
               <w:rPr>
@@ -2056,7 +2040,7 @@
                 <w:noProof/>
                 <w:webHidden/>
               </w:rPr>
-              <w:t>11</w:t>
+              <w:t>15</w:t>
             </w:r>
             <w:r>
               <w:rPr>
@@ -2073,20 +2057,19 @@
             <w:tabs>
               <w:tab w:val="right" w:leader="dot" w:pos="9062"/>
             </w:tabs>
-            <w:jc w:val="both"/>
             <w:rPr>
               <w:rFonts w:eastAsiaTheme="minorEastAsia"/>
               <w:noProof/>
               <w:lang w:eastAsia="de-DE"/>
             </w:rPr>
           </w:pPr>
-          <w:hyperlink w:anchor="_Toc43730189" w:history="1">
+          <w:hyperlink w:anchor="_Toc44167179" w:history="1">
             <w:r>
               <w:rPr>
                 <w:rStyle w:val="Hyperlink"/>
                 <w:noProof/>
               </w:rPr>
-              <w:t>Beispiel GitHub</w:t>
+              <w:t>Link zum GitHub-Projekt</w:t>
             </w:r>
             <w:r>
               <w:rPr>
@@ -2107,7 +2090,7 @@
                 <w:noProof/>
                 <w:webHidden/>
               </w:rPr>
-              <w:instrText xml:space="preserve"> PAGEREF _Toc43730189 \h </w:instrText>
+              <w:instrText xml:space="preserve"> PAGEREF _Toc44167179 \h </w:instrText>
             </w:r>
             <w:r>
               <w:rPr>
@@ -2127,7 +2110,7 @@
                 <w:noProof/>
                 <w:webHidden/>
               </w:rPr>
-              <w:t>11</w:t>
+              <w:t>15</w:t>
             </w:r>
             <w:r>
               <w:rPr>
@@ -2144,20 +2127,19 @@
             <w:tabs>
               <w:tab w:val="right" w:leader="dot" w:pos="9062"/>
             </w:tabs>
-            <w:jc w:val="both"/>
             <w:rPr>
               <w:rFonts w:eastAsiaTheme="minorEastAsia"/>
               <w:noProof/>
               <w:lang w:eastAsia="de-DE"/>
             </w:rPr>
           </w:pPr>
-          <w:hyperlink w:anchor="_Toc43730190" w:history="1">
+          <w:hyperlink w:anchor="_Toc44167180" w:history="1">
             <w:r>
               <w:rPr>
                 <w:rStyle w:val="Hyperlink"/>
                 <w:noProof/>
               </w:rPr>
-              <w:t>Realisiertes Programmlisting</w:t>
+              <w:t>Flussdiagramm „DECF“</w:t>
             </w:r>
             <w:r>
               <w:rPr>
@@ -2178,7 +2160,7 @@
                 <w:noProof/>
                 <w:webHidden/>
               </w:rPr>
-              <w:instrText xml:space="preserve"> PAGEREF _Toc43730190 \h </w:instrText>
+              <w:instrText xml:space="preserve"> PAGEREF _Toc44167180 \h </w:instrText>
             </w:r>
             <w:r>
               <w:rPr>
@@ -2198,7 +2180,7 @@
                 <w:noProof/>
                 <w:webHidden/>
               </w:rPr>
-              <w:t>11</w:t>
+              <w:t>15</w:t>
             </w:r>
             <w:r>
               <w:rPr>
@@ -2215,19 +2197,158 @@
             <w:tabs>
               <w:tab w:val="right" w:leader="dot" w:pos="9062"/>
             </w:tabs>
-            <w:jc w:val="both"/>
             <w:rPr>
               <w:rFonts w:eastAsiaTheme="minorEastAsia"/>
               <w:noProof/>
               <w:lang w:eastAsia="de-DE"/>
             </w:rPr>
           </w:pPr>
-          <w:hyperlink w:anchor="_Toc43730191" w:history="1">
+          <w:hyperlink w:anchor="_Toc44167181" w:history="1">
             <w:r>
               <w:rPr>
                 <w:rStyle w:val="Hyperlink"/>
                 <w:noProof/>
               </w:rPr>
+              <w:t>Flussdiagramm „BTFSS“</w:t>
+            </w:r>
+            <w:r>
+              <w:rPr>
+                <w:noProof/>
+                <w:webHidden/>
+              </w:rPr>
+              <w:tab/>
+            </w:r>
+            <w:r>
+              <w:rPr>
+                <w:noProof/>
+                <w:webHidden/>
+              </w:rPr>
+              <w:fldChar w:fldCharType="begin"/>
+            </w:r>
+            <w:r>
+              <w:rPr>
+                <w:noProof/>
+                <w:webHidden/>
+              </w:rPr>
+              <w:instrText xml:space="preserve"> PAGEREF _Toc44167181 \h </w:instrText>
+            </w:r>
+            <w:r>
+              <w:rPr>
+                <w:noProof/>
+                <w:webHidden/>
+              </w:rPr>
+            </w:r>
+            <w:r>
+              <w:rPr>
+                <w:noProof/>
+                <w:webHidden/>
+              </w:rPr>
+              <w:fldChar w:fldCharType="separate"/>
+            </w:r>
+            <w:r>
+              <w:rPr>
+                <w:noProof/>
+                <w:webHidden/>
+              </w:rPr>
+              <w:t>16</w:t>
+            </w:r>
+            <w:r>
+              <w:rPr>
+                <w:noProof/>
+                <w:webHidden/>
+              </w:rPr>
+              <w:fldChar w:fldCharType="end"/>
+            </w:r>
+          </w:hyperlink>
+        </w:p>
+        <w:p>
+          <w:pPr>
+            <w:pStyle w:val="Verzeichnis2"/>
+            <w:tabs>
+              <w:tab w:val="right" w:leader="dot" w:pos="9062"/>
+            </w:tabs>
+            <w:rPr>
+              <w:rFonts w:eastAsiaTheme="minorEastAsia"/>
+              <w:noProof/>
+              <w:lang w:eastAsia="de-DE"/>
+            </w:rPr>
+          </w:pPr>
+          <w:hyperlink w:anchor="_Toc44167182" w:history="1">
+            <w:r>
+              <w:rPr>
+                <w:rStyle w:val="Hyperlink"/>
+                <w:noProof/>
+              </w:rPr>
+              <w:t>Flussdiagramm „CALL“</w:t>
+            </w:r>
+            <w:r>
+              <w:rPr>
+                <w:noProof/>
+                <w:webHidden/>
+              </w:rPr>
+              <w:tab/>
+            </w:r>
+            <w:r>
+              <w:rPr>
+                <w:noProof/>
+                <w:webHidden/>
+              </w:rPr>
+              <w:fldChar w:fldCharType="begin"/>
+            </w:r>
+            <w:r>
+              <w:rPr>
+                <w:noProof/>
+                <w:webHidden/>
+              </w:rPr>
+              <w:instrText xml:space="preserve"> PAGEREF _Toc44167182 \h </w:instrText>
+            </w:r>
+            <w:r>
+              <w:rPr>
+                <w:noProof/>
+                <w:webHidden/>
+              </w:rPr>
+            </w:r>
+            <w:r>
+              <w:rPr>
+                <w:noProof/>
+                <w:webHidden/>
+              </w:rPr>
+              <w:fldChar w:fldCharType="separate"/>
+            </w:r>
+            <w:r>
+              <w:rPr>
+                <w:noProof/>
+                <w:webHidden/>
+              </w:rPr>
+              <w:t>16</w:t>
+            </w:r>
+            <w:r>
+              <w:rPr>
+                <w:noProof/>
+                <w:webHidden/>
+              </w:rPr>
+              <w:fldChar w:fldCharType="end"/>
+            </w:r>
+          </w:hyperlink>
+        </w:p>
+        <w:p>
+          <w:pPr>
+            <w:pStyle w:val="Verzeichnis2"/>
+            <w:tabs>
+              <w:tab w:val="right" w:leader="dot" w:pos="9062"/>
+            </w:tabs>
+            <w:rPr>
+              <w:rFonts w:eastAsiaTheme="minorEastAsia"/>
+              <w:noProof/>
+              <w:lang w:eastAsia="de-DE"/>
+            </w:rPr>
+          </w:pPr>
+          <w:hyperlink w:anchor="_Toc44167183" w:history="1">
+            <w:r>
+              <w:rPr>
+                <w:rStyle w:val="Hyperlink"/>
+                <w:noProof/>
+              </w:rPr>
               <w:t>Datenblatt PIC16F84</w:t>
             </w:r>
             <w:r>
@@ -2249,7 +2370,7 @@
                 <w:noProof/>
                 <w:webHidden/>
               </w:rPr>
-              <w:instrText xml:space="preserve"> PAGEREF _Toc43730191 \h </w:instrText>
+              <w:instrText xml:space="preserve"> PAGEREF _Toc44167183 \h </w:instrText>
             </w:r>
             <w:r>
               <w:rPr>
@@ -2269,7 +2390,7 @@
                 <w:noProof/>
                 <w:webHidden/>
               </w:rPr>
-              <w:t>11</w:t>
+              <w:t>16</w:t>
             </w:r>
             <w:r>
               <w:rPr>
@@ -2328,12 +2449,16 @@
         </w:numPr>
         <w:jc w:val="both"/>
       </w:pPr>
-      <w:bookmarkStart w:id="0" w:name="_Toc43730165"/>
+      <w:bookmarkStart w:id="0" w:name="_Ref44166056"/>
+      <w:bookmarkStart w:id="1" w:name="_Ref44166676"/>
+      <w:bookmarkStart w:id="2" w:name="_Toc44167155"/>
       <w:r>
         <w:lastRenderedPageBreak/>
         <w:t>Was ist der PIC-Simulator?</w:t>
       </w:r>
       <w:bookmarkEnd w:id="0"/>
+      <w:bookmarkEnd w:id="1"/>
+      <w:bookmarkEnd w:id="2"/>
     </w:p>
     <w:p>
       <w:pPr>
@@ -2354,12 +2479,7 @@
         <w:t>Mikrocontroller</w:t>
       </w:r>
       <w:r>
-        <w:t xml:space="preserve">s realisiert werden, um die Anforderungen der </w:t>
-      </w:r>
-      <w:bookmarkStart w:id="1" w:name="_GoBack"/>
-      <w:bookmarkEnd w:id="1"/>
-      <w:r>
-        <w:t>Programme zu erfüllen.</w:t>
+        <w:t>s realisiert werden, um die Anforderungen der Programme zu erfüllen.</w:t>
       </w:r>
     </w:p>
     <w:p>
@@ -2382,7 +2502,6 @@
           <w:szCs w:val="32"/>
         </w:rPr>
       </w:pPr>
-      <w:bookmarkStart w:id="2" w:name="_Toc43730166"/>
       <w:r>
         <w:br w:type="page"/>
       </w:r>
@@ -2396,11 +2515,12 @@
         </w:numPr>
         <w:jc w:val="both"/>
       </w:pPr>
+      <w:bookmarkStart w:id="3" w:name="_Toc44167156"/>
       <w:r>
         <w:lastRenderedPageBreak/>
         <w:t>Grundkonzept der Realisierung</w:t>
       </w:r>
-      <w:bookmarkEnd w:id="2"/>
+      <w:bookmarkEnd w:id="3"/>
     </w:p>
     <w:p>
       <w:pPr>
@@ -2461,19 +2581,42 @@
         <w:t xml:space="preserve">Die Programmiersprache, in der der Simulator geschrieben werden soll, ist das objektorientierte C# von Microsoft, mit WPF-Erweiterung. Dadurch soll die Implementierung von Quellcode sowie die Erstellung und Strukturierung der Benutzeroberfläche vereinfacht </w:t>
       </w:r>
       <w:r>
-        <w:t xml:space="preserve">über XML-basierten Code </w:t>
+        <w:t>über X</w:t>
+      </w:r>
+      <w:r>
+        <w:t>A</w:t>
+      </w:r>
+      <w:r>
+        <w:t xml:space="preserve">ML-basierten Code </w:t>
       </w:r>
       <w:r>
         <w:t xml:space="preserve">zu realisieren sein. </w:t>
       </w:r>
       <w:r>
-        <w:t>Auch zusätzliches Famework „MahApps.Metro“ zur</w:t>
+        <w:t>Zusätzlich wurde das</w:t>
+      </w:r>
+      <w:r>
+        <w:t xml:space="preserve"> F</w:t>
+      </w:r>
+      <w:r>
+        <w:t>r</w:t>
+      </w:r>
+      <w:r>
+        <w:t>amework „</w:t>
+      </w:r>
+      <w:proofErr w:type="spellStart"/>
+      <w:r>
+        <w:t>MahApps.Metro</w:t>
+      </w:r>
+      <w:proofErr w:type="spellEnd"/>
+      <w:r>
+        <w:t>“ zur</w:t>
       </w:r>
       <w:r>
         <w:t xml:space="preserve"> Erstellung der</w:t>
       </w:r>
       <w:r>
-        <w:t xml:space="preserve"> WPF-basierten Oberfläche wurde verwendet. </w:t>
+        <w:t xml:space="preserve"> WPF-basierten Oberfläche verwendet. </w:t>
       </w:r>
       <w:r>
         <w:t>Zur Versionsverwaltung wurde GitHub von Microsoft verwendet. Dadurch lässt sich in kurzer Zeit ein Repository anlegen</w:t>
@@ -2500,7 +2643,7 @@
         <w:fldChar w:fldCharType="separate"/>
       </w:r>
       <w:r>
-        <w:t>Beispiel GitHub</w:t>
+        <w:t>Link zum GitHub</w:t>
       </w:r>
       <w:r>
         <w:fldChar w:fldCharType="end"/>
@@ -2570,51 +2713,6 @@
       </w:r>
       <w:r>
         <w:t xml:space="preserve"> </w:t>
-      </w:r>
-      <w:r>
-        <w:t xml:space="preserve">Das Modell zur </w:t>
-      </w:r>
-      <w:r>
-        <w:t>Architektur des Projekts befindet sich im Anhang „</w:t>
-      </w:r>
-      <w:r>
-        <w:fldChar w:fldCharType="begin"/>
-      </w:r>
-      <w:r>
-        <w:instrText xml:space="preserve"> REF _Ref44022301 \h </w:instrText>
-      </w:r>
-      <w:r>
-        <w:fldChar w:fldCharType="separate"/>
-      </w:r>
-      <w:r>
-        <w:t>Architekturmodell</w:t>
-      </w:r>
-      <w:r>
-        <w:fldChar w:fldCharType="end"/>
-      </w:r>
-      <w:r>
-        <w:t xml:space="preserve">“ auf Seite </w:t>
-      </w:r>
-      <w:r>
-        <w:fldChar w:fldCharType="begin"/>
-      </w:r>
-      <w:r>
-        <w:instrText xml:space="preserve"> PAGEREF _Ref44022301 \h </w:instrText>
-      </w:r>
-      <w:r>
-        <w:fldChar w:fldCharType="separate"/>
-      </w:r>
-      <w:r>
-        <w:rPr>
-          <w:noProof/>
-        </w:rPr>
-        <w:t>15</w:t>
-      </w:r>
-      <w:r>
-        <w:fldChar w:fldCharType="end"/>
-      </w:r>
-      <w:r>
-        <w:t>.</w:t>
       </w:r>
     </w:p>
     <w:p>
@@ -2628,7 +2726,7 @@
           <w:lang w:eastAsia="de-DE"/>
         </w:rPr>
         <w:drawing>
-          <wp:inline distT="0" distB="0" distL="0" distR="0">
+          <wp:inline distT="0" distB="0" distL="0" distR="0" wp14:anchorId="039716D5" wp14:editId="5653979C">
             <wp:extent cx="5760720" cy="3282659"/>
             <wp:effectExtent l="19050" t="19050" r="11430" b="13335"/>
             <wp:docPr id="10" name="Grafik 10" descr="https://media.discordapp.net/attachments/703247041471447080/724563330349400074/unknown.png?width=1368&amp;height=780"/>
@@ -2686,7 +2784,7 @@
           <w:sz w:val="20"/>
         </w:rPr>
       </w:pPr>
-      <w:bookmarkStart w:id="3" w:name="_Ref44021532"/>
+      <w:bookmarkStart w:id="4" w:name="_Ref44021532"/>
       <w:r>
         <w:rPr>
           <w:sz w:val="20"/>
@@ -2724,7 +2822,7 @@
         </w:rPr>
         <w:fldChar w:fldCharType="end"/>
       </w:r>
-      <w:bookmarkEnd w:id="3"/>
+      <w:bookmarkEnd w:id="4"/>
       <w:r>
         <w:rPr>
           <w:sz w:val="20"/>
@@ -2747,7 +2845,6 @@
           <w:szCs w:val="32"/>
         </w:rPr>
       </w:pPr>
-      <w:bookmarkStart w:id="4" w:name="_Toc43730167"/>
       <w:r>
         <w:br w:type="page"/>
       </w:r>
@@ -2761,11 +2858,12 @@
         </w:numPr>
         <w:jc w:val="both"/>
       </w:pPr>
+      <w:bookmarkStart w:id="5" w:name="_Toc44167157"/>
       <w:r>
         <w:lastRenderedPageBreak/>
         <w:t>Flags</w:t>
       </w:r>
-      <w:bookmarkEnd w:id="4"/>
+      <w:bookmarkEnd w:id="5"/>
     </w:p>
     <w:p>
       <w:pPr>
@@ -2778,7 +2876,13 @@
         <w:t>Mikrocontroller</w:t>
       </w:r>
       <w:r>
-        <w:t xml:space="preserve"> drei wichtige Flags, die in Abhängigkeit des Ergebnisses einer Operation gesetzt oder zurück gesetzt werden können.</w:t>
+        <w:t xml:space="preserve"> drei wichtige Flags, die in Abhängigkeit des Ergebnisses einer Operation gesetzt oder </w:t>
+      </w:r>
+      <w:r>
+        <w:t>zurückgesetzt</w:t>
+      </w:r>
+      <w:r>
+        <w:t xml:space="preserve"> werden können.</w:t>
       </w:r>
       <w:r>
         <w:t xml:space="preserve"> Anhand ihrer Status werden im Programmverlauf Entscheidungen getroffen.</w:t>
@@ -2789,21 +2893,37 @@
         <w:pStyle w:val="berschrift2"/>
         <w:jc w:val="both"/>
       </w:pPr>
-      <w:bookmarkStart w:id="5" w:name="_Toc43730168"/>
+      <w:bookmarkStart w:id="6" w:name="_Toc44167158"/>
       <w:r>
         <w:t>Theorie</w:t>
       </w:r>
       <w:r>
         <w:t xml:space="preserve"> Flags</w:t>
       </w:r>
-      <w:bookmarkEnd w:id="5"/>
-    </w:p>
-    <w:p>
-      <w:pPr>
-        <w:jc w:val="both"/>
-      </w:pPr>
-      <w:r>
-        <w:t>Das Setzen der Flags soll beispielhaft anhand des Befehls „CLRF“ (Clear f) gezeigt werden. Hier wird das Zero-Flag (Z-Flag) gesetzt, wenn das Ergebnis der Operation 0 ist.</w:t>
+      <w:bookmarkEnd w:id="6"/>
+    </w:p>
+    <w:p>
+      <w:pPr>
+        <w:jc w:val="both"/>
+      </w:pPr>
+      <w:r>
+        <w:t>Das Setzen der Flags soll beispielhaft anhand des Befehls „CLRF“ (Clear f) gezeigt werden. Hier wird das Zero-</w:t>
+      </w:r>
+      <w:proofErr w:type="spellStart"/>
+      <w:r>
+        <w:t>Flag</w:t>
+      </w:r>
+      <w:proofErr w:type="spellEnd"/>
+      <w:r>
+        <w:t xml:space="preserve"> (Z-</w:t>
+      </w:r>
+      <w:proofErr w:type="spellStart"/>
+      <w:r>
+        <w:t>Flag</w:t>
+      </w:r>
+      <w:proofErr w:type="spellEnd"/>
+      <w:r>
+        <w:t>) gesetzt, wenn das Ergebnis der Operation 0 ist.</w:t>
       </w:r>
     </w:p>
     <w:p>
@@ -2811,14 +2931,14 @@
         <w:pStyle w:val="berschrift2"/>
         <w:jc w:val="both"/>
       </w:pPr>
-      <w:bookmarkStart w:id="6" w:name="_Toc43730169"/>
+      <w:bookmarkStart w:id="7" w:name="_Toc44167159"/>
       <w:r>
         <w:t>Praxis</w:t>
       </w:r>
       <w:r>
         <w:t xml:space="preserve"> Flags</w:t>
       </w:r>
-      <w:bookmarkEnd w:id="6"/>
+      <w:bookmarkEnd w:id="7"/>
     </w:p>
     <w:p>
       <w:pPr>
@@ -2856,7 +2976,15 @@
         <w:t xml:space="preserve">, </w:t>
       </w:r>
       <w:r>
-        <w:t>Zeile 523) und in die Register an die Stelle „f“ geschrieben (Zeile 525). Da der Wert von „f“ 0 wird, wird das Z-Flag gesetzt (Zeile 526).</w:t>
+        <w:t>Zeile 523) und in die Register an die Stelle „f“ geschrieben (Zeile 525). Da der Wert von „f“ 0 wird, wird das Z-</w:t>
+      </w:r>
+      <w:proofErr w:type="spellStart"/>
+      <w:r>
+        <w:t>Flag</w:t>
+      </w:r>
+      <w:proofErr w:type="spellEnd"/>
+      <w:r>
+        <w:t xml:space="preserve"> gesetzt (Zeile 526).</w:t>
       </w:r>
     </w:p>
     <w:p>
@@ -2918,7 +3046,7 @@
           <w:sz w:val="20"/>
         </w:rPr>
       </w:pPr>
-      <w:bookmarkStart w:id="7" w:name="_Ref44021646"/>
+      <w:bookmarkStart w:id="8" w:name="_Ref44021646"/>
       <w:r>
         <w:rPr>
           <w:sz w:val="20"/>
@@ -2956,7 +3084,7 @@
         </w:rPr>
         <w:fldChar w:fldCharType="end"/>
       </w:r>
-      <w:bookmarkEnd w:id="7"/>
+      <w:bookmarkEnd w:id="8"/>
       <w:r>
         <w:rPr>
           <w:sz w:val="20"/>
@@ -2973,7 +3101,6 @@
           <w:szCs w:val="32"/>
         </w:rPr>
       </w:pPr>
-      <w:bookmarkStart w:id="8" w:name="_Toc43730170"/>
       <w:r>
         <w:br w:type="page"/>
       </w:r>
@@ -2987,24 +3114,44 @@
         </w:numPr>
         <w:jc w:val="both"/>
       </w:pPr>
+      <w:proofErr w:type="gramStart"/>
       <w:r>
         <w:lastRenderedPageBreak/>
         <w:t>Befehle</w:t>
       </w:r>
-      <w:bookmarkEnd w:id="8"/>
-    </w:p>
-    <w:p>
-      <w:pPr>
-        <w:jc w:val="both"/>
-      </w:pPr>
-      <w:r>
-        <w:t xml:space="preserve">Das sogenannte Instruction Set des PIC beschreibt Operanden, die vom </w:t>
+      <w:proofErr w:type="gramEnd"/>
+    </w:p>
+    <w:p>
+      <w:pPr>
+        <w:jc w:val="both"/>
+      </w:pPr>
+      <w:r>
+        <w:t xml:space="preserve">Das sogenannte </w:t>
+      </w:r>
+      <w:proofErr w:type="spellStart"/>
+      <w:r>
+        <w:t>Instruction</w:t>
+      </w:r>
+      <w:proofErr w:type="spellEnd"/>
+      <w:r>
+        <w:t xml:space="preserve"> </w:t>
+      </w:r>
+      <w:r>
+        <w:t xml:space="preserve">Set des PIC beschreibt Operanden, die vom </w:t>
       </w:r>
       <w:r>
         <w:t>Mikrocontroller</w:t>
       </w:r>
       <w:r>
-        <w:t xml:space="preserve"> über 14-bit Opcodes erkannt werden. Dabei werden nicht nur der Operand, sondern auch die Operatoren mit übergegeben. Hierbei muss in drei Gruppen unterteilt werden: Byte-orientierte Dateiregister-Operationen, Bit-orientierte Dateiregister-Operationen und Literal- und Kontrolloperationen.</w:t>
+        <w:t xml:space="preserve"> über 14-bit </w:t>
+      </w:r>
+      <w:proofErr w:type="spellStart"/>
+      <w:r>
+        <w:t>Opcodes</w:t>
+      </w:r>
+      <w:proofErr w:type="spellEnd"/>
+      <w:r>
+        <w:t xml:space="preserve"> erkannt werden. Dabei werden nicht nur der Operand, sondern auch die Operatoren mit übergegeben. Hierbei muss in drei Gruppen unterteilt werden: Byte-orientierte Dateiregister-Operationen, Bit-orientierte Dateiregister-Operationen und Literal- und Kontrolloperationen.</w:t>
       </w:r>
     </w:p>
     <w:p>
@@ -3012,7 +3159,7 @@
         <w:pStyle w:val="berschrift2"/>
         <w:jc w:val="both"/>
       </w:pPr>
-      <w:bookmarkStart w:id="9" w:name="_Toc43730171"/>
+      <w:bookmarkStart w:id="9" w:name="_Toc44167161"/>
       <w:r>
         <w:t>Theorie Byte-orientierte Operationen</w:t>
       </w:r>
@@ -3029,7 +3176,15 @@
         <w:t xml:space="preserve"> geschrieben werden und das Z</w:t>
       </w:r>
       <w:r>
-        <w:t>-Flag wird gesetzt.</w:t>
+        <w:t>-</w:t>
+      </w:r>
+      <w:proofErr w:type="spellStart"/>
+      <w:r>
+        <w:t>Flag</w:t>
+      </w:r>
+      <w:proofErr w:type="spellEnd"/>
+      <w:r>
+        <w:t xml:space="preserve"> wird gesetzt.</w:t>
       </w:r>
     </w:p>
     <w:p>
@@ -3039,13 +3194,58 @@
       <w:r>
         <w:t>Die Operation benötigt nur einen Zyklus zur Erfüllung ihrer Aufgabe.</w:t>
       </w:r>
+      <w:r>
+        <w:t xml:space="preserve"> </w:t>
+      </w:r>
+      <w:r>
+        <w:t xml:space="preserve">Das dazu erstellte Flussdiagramm befindet sich im Anhang </w:t>
+      </w:r>
+      <w:r>
+        <w:fldChar w:fldCharType="begin"/>
+      </w:r>
+      <w:r>
+        <w:instrText xml:space="preserve"> REF _Ref44166010 \h </w:instrText>
+      </w:r>
+      <w:r>
+        <w:fldChar w:fldCharType="separate"/>
+      </w:r>
+      <w:r>
+        <w:t>Flussdiagramm „DECF“</w:t>
+      </w:r>
+      <w:r>
+        <w:fldChar w:fldCharType="end"/>
+      </w:r>
+      <w:r>
+        <w:t xml:space="preserve"> auf Seite </w:t>
+      </w:r>
+      <w:r>
+        <w:fldChar w:fldCharType="begin"/>
+      </w:r>
+      <w:r>
+        <w:instrText xml:space="preserve"> PAGEREF _Ref44166010 \h </w:instrText>
+      </w:r>
+      <w:r>
+        <w:fldChar w:fldCharType="separate"/>
+      </w:r>
+      <w:r>
+        <w:rPr>
+          <w:noProof/>
+        </w:rPr>
+        <w:t>15</w:t>
+      </w:r>
+      <w:r>
+        <w:fldChar w:fldCharType="end"/>
+      </w:r>
+      <w:r>
+        <w:t>.</w:t>
+      </w:r>
     </w:p>
     <w:p>
       <w:pPr>
         <w:pStyle w:val="berschrift2"/>
         <w:jc w:val="both"/>
       </w:pPr>
-      <w:bookmarkStart w:id="10" w:name="_Toc43730172"/>
+      <w:bookmarkStart w:id="10" w:name="_Toc44167162"/>
       <w:r>
         <w:t>Praxis</w:t>
       </w:r>
@@ -3252,6 +3452,19 @@
         <w:fldChar w:fldCharType="separate"/>
       </w:r>
       <w:r>
+        <w:rPr>
+          <w:sz w:val="20"/>
+        </w:rPr>
+        <w:t xml:space="preserve">Abbildung </w:t>
+      </w:r>
+      <w:r>
+        <w:rPr>
+          <w:noProof/>
+          <w:sz w:val="20"/>
+        </w:rPr>
+        <w:t>3</w:t>
+      </w:r>
+      <w:r>
         <w:fldChar w:fldCharType="end"/>
       </w:r>
       <w:r>
@@ -3266,10 +3479,21 @@
         <w:jc w:val="both"/>
       </w:pPr>
       <w:r>
-        <w:t xml:space="preserve">Es wird geprüft, welchen Wert das Ergebnis annimmt und je nach wird das Z-Flag gesetzt (Zeile 578) und der Wert in das W-Register (Zeile 593) oder an die Speicherstelle von „f“ geschrieben (Zeile  </w:t>
-      </w:r>
-      <w:r>
-        <w:t>597). Auch der Zyklus wird um eins erhöht (Zeile 599).</w:t>
+        <w:t>Es wird geprüft, welchen Wert das Ergebnis annimmt und je nach wird das Z-</w:t>
+      </w:r>
+      <w:proofErr w:type="spellStart"/>
+      <w:r>
+        <w:t>Flag</w:t>
+      </w:r>
+      <w:proofErr w:type="spellEnd"/>
+      <w:r>
+        <w:t xml:space="preserve"> gesetzt (Zeile 578) und der Wert in das W-Register (Zeile 593) oder an die Speicherstelle von „f“ geschrieben (</w:t>
+      </w:r>
+      <w:r>
+        <w:t>Zeile 597</w:t>
+      </w:r>
+      <w:r>
+        <w:t>). Auch der Zyklus wird um eins erhöht (Zeile 599).</w:t>
       </w:r>
     </w:p>
     <w:p>
@@ -3383,7 +3607,7 @@
         <w:pStyle w:val="berschrift2"/>
         <w:jc w:val="both"/>
       </w:pPr>
-      <w:bookmarkStart w:id="13" w:name="_Toc43730173"/>
+      <w:bookmarkStart w:id="13" w:name="_Toc44167163"/>
       <w:r>
         <w:t>Theorie Bit-orientierte Operationen</w:t>
       </w:r>
@@ -3394,7 +3618,103 @@
         <w:jc w:val="both"/>
       </w:pPr>
       <w:r>
-        <w:t>Der Befehl „BTFSS“ (Bit test f, skip if set) führt abhängig von den beiden übergebenen Parametern „f“ und „b“ den nächsten oder den übernächsten Befehl aus. Hierbei wird das Bit „b“ im Register „f“ betrachtet. Wenn das Bit gesetzt ist, wird der nächste Befehl im Programmverlauf übersprungen, wenn es nicht gesetzt ist, wird der nächste folgende Befehl ausgeführt und der darauf folgende Befehl übersprungen. Die Operation ist mit einer If-Bedingung von höheren Programmiersprachen vergleichbar.</w:t>
+        <w:t xml:space="preserve">Der Befehl „BTFSS“ (Bit </w:t>
+      </w:r>
+      <w:proofErr w:type="spellStart"/>
+      <w:r>
+        <w:t>test</w:t>
+      </w:r>
+      <w:proofErr w:type="spellEnd"/>
+      <w:r>
+        <w:t xml:space="preserve"> f, </w:t>
+      </w:r>
+      <w:proofErr w:type="spellStart"/>
+      <w:r>
+        <w:t>skip</w:t>
+      </w:r>
+      <w:proofErr w:type="spellEnd"/>
+      <w:r>
+        <w:t xml:space="preserve"> </w:t>
+      </w:r>
+      <w:proofErr w:type="spellStart"/>
+      <w:r>
+        <w:t>if</w:t>
+      </w:r>
+      <w:proofErr w:type="spellEnd"/>
+      <w:r>
+        <w:t xml:space="preserve"> </w:t>
+      </w:r>
+      <w:proofErr w:type="spellStart"/>
+      <w:r>
+        <w:t>set</w:t>
+      </w:r>
+      <w:proofErr w:type="spellEnd"/>
+      <w:r>
+        <w:t xml:space="preserve">) führt abhängig von den beiden übergebenen Parametern „f“ und „b“ den nächsten oder den übernächsten Befehl aus. Hierbei wird das Bit „b“ im Register „f“ betrachtet. Wenn das Bit gesetzt ist, wird der nächste Befehl im Programmverlauf übersprungen, wenn es nicht gesetzt ist, wird der nächste folgende Befehl ausgeführt und der </w:t>
+      </w:r>
+      <w:r>
+        <w:t>darauffolgende</w:t>
+      </w:r>
+      <w:r>
+        <w:t xml:space="preserve"> Befehl übersprungen. Die Operation ist mit einer </w:t>
+      </w:r>
+      <w:proofErr w:type="spellStart"/>
+      <w:r>
+        <w:t>If</w:t>
+      </w:r>
+      <w:proofErr w:type="spellEnd"/>
+      <w:r>
+        <w:t>-Bedingung von höheren Programmiersprachen vergleichbar.</w:t>
+      </w:r>
+    </w:p>
+    <w:p>
+      <w:pPr>
+        <w:jc w:val="both"/>
+      </w:pPr>
+      <w:r>
+        <w:t xml:space="preserve">Im Anhang </w:t>
+      </w:r>
+      <w:r>
+        <w:t xml:space="preserve">befindet sich ein Flussdiagramm zum Befehl: </w:t>
+      </w:r>
+      <w:r>
+        <w:fldChar w:fldCharType="begin"/>
+      </w:r>
+      <w:r>
+        <w:instrText xml:space="preserve"> REF _Ref44166652 \h </w:instrText>
+      </w:r>
+      <w:r>
+        <w:fldChar w:fldCharType="separate"/>
+      </w:r>
+      <w:r>
+        <w:t>Flussdiagramm „BTFSS“</w:t>
+      </w:r>
+      <w:r>
+        <w:fldChar w:fldCharType="end"/>
+      </w:r>
+      <w:r>
+        <w:t xml:space="preserve"> </w:t>
+      </w:r>
+      <w:r>
+        <w:fldChar w:fldCharType="begin"/>
+      </w:r>
+      <w:r>
+        <w:instrText xml:space="preserve"> PAGEREF _Ref44166652 \h </w:instrText>
+      </w:r>
+      <w:r>
+        <w:fldChar w:fldCharType="separate"/>
+      </w:r>
+      <w:r>
+        <w:rPr>
+          <w:noProof/>
+        </w:rPr>
+        <w:t>16</w:t>
+      </w:r>
+      <w:r>
+        <w:fldChar w:fldCharType="end"/>
+      </w:r>
+      <w:r>
+        <w:t>.</w:t>
       </w:r>
     </w:p>
     <w:p>
@@ -3402,7 +3722,7 @@
         <w:pStyle w:val="berschrift2"/>
         <w:jc w:val="both"/>
       </w:pPr>
-      <w:bookmarkStart w:id="14" w:name="_Toc43730174"/>
+      <w:bookmarkStart w:id="14" w:name="_Toc44167164"/>
       <w:r>
         <w:t>Praxis</w:t>
       </w:r>
@@ -3458,7 +3778,31 @@
         <w:jc w:val="both"/>
       </w:pPr>
       <w:r>
-        <w:t>Zum Überprüfen, ob das Bit in „f“ den Wert von „b“ hat, werden die beiden Werte binär verundet (Zeile 1008) und auf ihren Wert geprüft. Wenn b nicht gesetzt ist, wird nichts unternommen (Zeile 1010, 1011). Wenn b gesetzt ist, wird der Programmzähler um einen Wert erhöht und ein „nop“ wird ausgeführt (Zeile 1017, 1018). Ein „nop“ ist ein leerer Befehl.</w:t>
+        <w:t xml:space="preserve">Zum Überprüfen, ob das Bit in „f“ den Wert von „b“ hat, werden die beiden Werte binär </w:t>
+      </w:r>
+      <w:proofErr w:type="spellStart"/>
+      <w:r>
+        <w:t>verundet</w:t>
+      </w:r>
+      <w:proofErr w:type="spellEnd"/>
+      <w:r>
+        <w:t xml:space="preserve"> (Zeile 1008) und auf ihren Wert geprüft. Wenn b nicht gesetzt ist, wird nichts unternommen (Zeile 1010, 1011). Wenn b gesetzt ist, wird der Programmzähler um einen Wert erhöht und ein „</w:t>
+      </w:r>
+      <w:proofErr w:type="spellStart"/>
+      <w:r>
+        <w:t>nop</w:t>
+      </w:r>
+      <w:proofErr w:type="spellEnd"/>
+      <w:r>
+        <w:t>“ wird ausgeführt (Zeile 1017, 1018). Ein „</w:t>
+      </w:r>
+      <w:proofErr w:type="spellStart"/>
+      <w:r>
+        <w:t>nop</w:t>
+      </w:r>
+      <w:proofErr w:type="spellEnd"/>
+      <w:r>
+        <w:t>“ ist ein leerer Befehl.</w:t>
       </w:r>
     </w:p>
     <w:p>
@@ -3572,7 +3916,7 @@
         <w:pStyle w:val="berschrift2"/>
         <w:jc w:val="both"/>
       </w:pPr>
-      <w:bookmarkStart w:id="16" w:name="_Toc43730175"/>
+      <w:bookmarkStart w:id="16" w:name="_Toc44167165"/>
       <w:r>
         <w:t>Theorie</w:t>
       </w:r>
@@ -3589,15 +3933,80 @@
         <w:jc w:val="both"/>
       </w:pPr>
       <w:r>
-        <w:t>Der Befehl „CALL“ ruft eine Unterroutine auf, die an einer anderen Stelle als im fortfolgenden Programmzähler steht. Dabei wird zunächst der Operator über seinen Opcode erkannt. Der übergebene Parameter „k“ wird auf seine Grenzwerte überprüft.</w:t>
-      </w:r>
-    </w:p>
-    <w:p>
-      <w:pPr>
-        <w:jc w:val="both"/>
-      </w:pPr>
-      <w:r>
-        <w:t>Der Programmzähler wird um einen Wert erhöht und auf den Stack kopiert (push). Die die übergebene Adresse „k“ wird in den unteren Teil des Programmzählers an Stelle 0 bis 10 kopiert. Die oberen Bits des Programmzählers werden durch die Bit-Werte an Stelle 3 und 4 des PCLATH-Registers bestimmt.</w:t>
+        <w:t xml:space="preserve">Der Befehl „CALL“ ruft eine Unterroutine auf, die an einer anderen Stelle als im fortfolgenden Programmzähler steht. Dabei wird zunächst der Operator über seinen </w:t>
+      </w:r>
+      <w:proofErr w:type="spellStart"/>
+      <w:r>
+        <w:t>Opcode</w:t>
+      </w:r>
+      <w:proofErr w:type="spellEnd"/>
+      <w:r>
+        <w:t xml:space="preserve"> erkannt. Der übergebene Parameter „k“ wird auf seine Grenzwerte überprüft.</w:t>
+      </w:r>
+    </w:p>
+    <w:p>
+      <w:pPr>
+        <w:jc w:val="both"/>
+      </w:pPr>
+      <w:r>
+        <w:t xml:space="preserve">Der Programmzähler wird um einen Wert erhöht und </w:t>
+      </w:r>
+      <w:proofErr w:type="gramStart"/>
+      <w:r>
+        <w:t>auf den Stack</w:t>
+      </w:r>
+      <w:proofErr w:type="gramEnd"/>
+      <w:r>
+        <w:t xml:space="preserve"> kopiert (push). Die die übergebene Adresse „k“ wird in den unteren Teil des Programmzählers an Stelle 0 bis 10 kopiert. Die oberen Bits des Programmzählers werden durch die Bit-Werte an Stelle 3 und 4 des PCLATH-Registers bestimmt.</w:t>
+      </w:r>
+    </w:p>
+    <w:p>
+      <w:pPr>
+        <w:jc w:val="both"/>
+      </w:pPr>
+    </w:p>
+    <w:p>
+      <w:pPr>
+        <w:jc w:val="both"/>
+      </w:pPr>
+      <w:r>
+        <w:t xml:space="preserve">Im Anhang befindet sich ein Flussdiagramm zum Befehl: </w:t>
+      </w:r>
+      <w:r>
+        <w:fldChar w:fldCharType="begin"/>
+      </w:r>
+      <w:r>
+        <w:instrText xml:space="preserve"> REF _Ref44166940 \h </w:instrText>
+      </w:r>
+      <w:r>
+        <w:fldChar w:fldCharType="separate"/>
+      </w:r>
+      <w:r>
+        <w:t>Flussdiagramm „CALL“</w:t>
+      </w:r>
+      <w:r>
+        <w:fldChar w:fldCharType="end"/>
+      </w:r>
+      <w:r>
+        <w:t xml:space="preserve"> </w:t>
+      </w:r>
+      <w:r>
+        <w:fldChar w:fldCharType="begin"/>
+      </w:r>
+      <w:r>
+        <w:instrText xml:space="preserve"> PAGEREF _Ref44166940 \h </w:instrText>
+      </w:r>
+      <w:r>
+        <w:fldChar w:fldCharType="separate"/>
+      </w:r>
+      <w:r>
+        <w:rPr>
+          <w:noProof/>
+        </w:rPr>
+        <w:t>16</w:t>
+      </w:r>
+      <w:r>
+        <w:fldChar w:fldCharType="end"/>
       </w:r>
     </w:p>
     <w:p>
@@ -3605,7 +4014,7 @@
         <w:pStyle w:val="berschrift2"/>
         <w:jc w:val="both"/>
       </w:pPr>
-      <w:bookmarkStart w:id="17" w:name="_Toc43730176"/>
+      <w:bookmarkStart w:id="17" w:name="_Toc44167166"/>
       <w:r>
         <w:t>Praxis</w:t>
       </w:r>
@@ -3625,7 +4034,13 @@
         <w:jc w:val="both"/>
       </w:pPr>
       <w:r>
-        <w:t>Der Befehl wird wie in den Byte-orientierten Operationen über einen Switch-Case-Operator gesucht. Bei Auftreten wird der Befehl wie folgt ausgeführt.</w:t>
+        <w:t>Der Befehl wird wie in den Byte-orientierten Operationen über einen Switch-Case-Operator gesucht. Bei Auftreten wi</w:t>
+      </w:r>
+      <w:r>
+        <w:t>r</w:t>
+      </w:r>
+      <w:r>
+        <w:t>d der Befehl wie folgt ausgeführt.</w:t>
       </w:r>
     </w:p>
     <w:p>
@@ -3638,6 +4053,7 @@
           <w:noProof/>
           <w:lang w:eastAsia="de-DE"/>
         </w:rPr>
+        <w:lastRenderedPageBreak/>
         <w:drawing>
           <wp:inline distT="0" distB="0" distL="0" distR="0" wp14:anchorId="32923205" wp14:editId="7B7BE7CC">
             <wp:extent cx="4257675" cy="2937945"/>
@@ -3744,7 +4160,6 @@
         <w:jc w:val="both"/>
       </w:pPr>
       <w:r>
-        <w:lastRenderedPageBreak/>
         <w:t>Zunächst wird der Parameter „k“ auf seine Grenzwerte geprüft (</w:t>
       </w:r>
       <w:r>
@@ -3776,15 +4191,55 @@
         <w:t xml:space="preserve">, </w:t>
       </w:r>
       <w:r>
-        <w:t>Zeile 377). Wenn er innerhalb der Grenzen liegt, wird der aktuelle Programmzähler auf den Stack kopiert (Zeile 380). Die beiden Bits an der Stelle 3 und 4 des PCLATH-Registers werden ausmaskiert und getrennt gespeichert (Zeile 382, 383). Anschließend werden die getrennten Bit-Werte entsprechend ihrer späteren Wertigkeit in die Variable „pclath“ geshifted (Zeile 385-389).</w:t>
-      </w:r>
-    </w:p>
-    <w:p>
-      <w:pPr>
-        <w:jc w:val="both"/>
-      </w:pPr>
-      <w:r>
-        <w:t>Der Programmzähler wird nun auf einen Wert geringer als den ausgerechneten „pclath“-Wert gesetzt. Dies ist der Implementierung geschuldet, da die Routine, die den nächsten Befehl in der geladenen Datei sucht, stets den Programmzähler um einen Wert erhöht. Dadurch wird am neuen Wert „pclath“ als Programmzähler gestartet.</w:t>
+        <w:t xml:space="preserve">Zeile 377). Wenn er innerhalb der Grenzen liegt, wird der aktuelle Programmzähler </w:t>
+      </w:r>
+      <w:proofErr w:type="gramStart"/>
+      <w:r>
+        <w:t>auf den Stack</w:t>
+      </w:r>
+      <w:proofErr w:type="gramEnd"/>
+      <w:r>
+        <w:t xml:space="preserve"> kopiert (Zeile 380). Die beiden Bits an der Stelle 3 und 4 des PCLATH-Registers werden ausmaskiert und getrennt gespeichert (Zeile 382, 383). Anschließend werden die getrennten Bit-Werte entsprechend ihrer späteren Wertigkeit in die Variable „</w:t>
+      </w:r>
+      <w:proofErr w:type="spellStart"/>
+      <w:r>
+        <w:t>pclath</w:t>
+      </w:r>
+      <w:proofErr w:type="spellEnd"/>
+      <w:r>
+        <w:t xml:space="preserve">“ </w:t>
+      </w:r>
+      <w:proofErr w:type="spellStart"/>
+      <w:r>
+        <w:t>geshifted</w:t>
+      </w:r>
+      <w:proofErr w:type="spellEnd"/>
+      <w:r>
+        <w:t xml:space="preserve"> (Zeile 385-389).</w:t>
+      </w:r>
+    </w:p>
+    <w:p>
+      <w:pPr>
+        <w:jc w:val="both"/>
+      </w:pPr>
+      <w:r>
+        <w:t>Der Programmzähler wird nun auf einen Wert geringer als den ausgerechneten „</w:t>
+      </w:r>
+      <w:proofErr w:type="spellStart"/>
+      <w:r>
+        <w:t>pclath</w:t>
+      </w:r>
+      <w:proofErr w:type="spellEnd"/>
+      <w:r>
+        <w:t>“-Wert gesetzt. Dies ist der Implementierung geschuldet, da die Routine, die den nächsten Befehl in der geladenen Datei sucht, stets den Programmzähler um einen Wert erhöht. Dadurch wird am neuen Wert „</w:t>
+      </w:r>
+      <w:proofErr w:type="spellStart"/>
+      <w:r>
+        <w:t>pclath</w:t>
+      </w:r>
+      <w:proofErr w:type="spellEnd"/>
+      <w:r>
+        <w:t>“ als Programmzähler gestartet.</w:t>
       </w:r>
     </w:p>
     <w:p>
@@ -3796,7 +4251,6 @@
           <w:szCs w:val="32"/>
         </w:rPr>
       </w:pPr>
-      <w:bookmarkStart w:id="19" w:name="_Toc43730177"/>
       <w:r>
         <w:br w:type="page"/>
       </w:r>
@@ -3810,6 +4264,7 @@
         </w:numPr>
         <w:jc w:val="both"/>
       </w:pPr>
+      <w:bookmarkStart w:id="19" w:name="_Toc44167167"/>
       <w:r>
         <w:lastRenderedPageBreak/>
         <w:t>I/O-Ports</w:t>
@@ -3832,7 +4287,7 @@
         <w:pStyle w:val="berschrift2"/>
         <w:jc w:val="both"/>
       </w:pPr>
-      <w:bookmarkStart w:id="20" w:name="_Toc43730178"/>
+      <w:bookmarkStart w:id="20" w:name="_Toc44167168"/>
       <w:r>
         <w:t>Theorie</w:t>
       </w:r>
@@ -3869,7 +4324,7 @@
         <w:pStyle w:val="berschrift2"/>
         <w:jc w:val="both"/>
       </w:pPr>
-      <w:bookmarkStart w:id="21" w:name="_Toc43730179"/>
+      <w:bookmarkStart w:id="21" w:name="_Toc44167169"/>
       <w:r>
         <w:t>Praxis</w:t>
       </w:r>
@@ -3883,7 +4338,15 @@
         <w:jc w:val="both"/>
       </w:pPr>
       <w:r>
-        <w:t>Über die Methode „UpdatePin“, die zur Benutzeroberflächenste</w:t>
+        <w:t>Über die Methode „</w:t>
+      </w:r>
+      <w:proofErr w:type="spellStart"/>
+      <w:r>
+        <w:t>UpdatePin</w:t>
+      </w:r>
+      <w:proofErr w:type="spellEnd"/>
+      <w:r>
+        <w:t>“, die zur Benutzeroberflächenste</w:t>
       </w:r>
       <w:r>
         <w:t xml:space="preserve">uerung gehört, werden, wie in </w:t>
@@ -4031,7 +4494,21 @@
         <w:rPr>
           <w:sz w:val="20"/>
         </w:rPr>
-        <w:t>: Die Methode „UpdatePin“</w:t>
+        <w:t>: Die Methode „</w:t>
+      </w:r>
+      <w:proofErr w:type="spellStart"/>
+      <w:r>
+        <w:rPr>
+          <w:sz w:val="20"/>
+        </w:rPr>
+        <w:t>UpdatePin</w:t>
+      </w:r>
+      <w:proofErr w:type="spellEnd"/>
+      <w:r>
+        <w:rPr>
+          <w:sz w:val="20"/>
+        </w:rPr>
+        <w:t>“</w:t>
       </w:r>
       <w:r>
         <w:rPr>
@@ -4202,7 +4679,7 @@
         </w:numPr>
         <w:jc w:val="both"/>
       </w:pPr>
-      <w:bookmarkStart w:id="24" w:name="_Toc43730180"/>
+      <w:bookmarkStart w:id="24" w:name="_Toc44167170"/>
       <w:r>
         <w:lastRenderedPageBreak/>
         <w:t>Stack</w:t>
@@ -4213,14 +4690,25 @@
       <w:pPr>
         <w:jc w:val="both"/>
       </w:pPr>
-      <w:r>
-        <w:t xml:space="preserve">Der Stack kann als Erinnerungsspeicher des </w:t>
+      <w:proofErr w:type="gramStart"/>
+      <w:r>
+        <w:t>Der Stack</w:t>
+      </w:r>
+      <w:proofErr w:type="gramEnd"/>
+      <w:r>
+        <w:t xml:space="preserve"> kann als Erinnerungsspeicher des </w:t>
       </w:r>
       <w:r>
         <w:t>Mikrocontroller</w:t>
       </w:r>
       <w:r>
-        <w:t>s angesehen werden. Hier werden alle Daten und Werte gespeichert, die gerade nicht benötigt werden, jedoch für eine spätere Weiterbearbeitung notwendig sind. Beispielsweise beim Aufruf einer Subroutine (CALL, RETFIE, RETURN, etc.) oder beim Aufruf einer Interrupts.</w:t>
+        <w:t xml:space="preserve">s angesehen werden. Hier werden alle Daten und Werte gespeichert, die gerade nicht benötigt werden, jedoch für eine spätere Weiterbearbeitung notwendig sind. Beispielsweise beim Aufruf einer Subroutine (CALL, RETFIE, RETURN, etc.) oder beim Aufruf </w:t>
+      </w:r>
+      <w:r>
+        <w:t>eines Interrupts</w:t>
+      </w:r>
+      <w:r>
+        <w:t>.</w:t>
       </w:r>
     </w:p>
     <w:p>
@@ -4228,7 +4716,7 @@
         <w:pStyle w:val="berschrift2"/>
         <w:jc w:val="both"/>
       </w:pPr>
-      <w:bookmarkStart w:id="25" w:name="_Toc43730181"/>
+      <w:bookmarkStart w:id="25" w:name="_Toc44167171"/>
       <w:r>
         <w:t>Theorie</w:t>
       </w:r>
@@ -4241,8 +4729,45 @@
       <w:pPr>
         <w:jc w:val="both"/>
       </w:pPr>
-      <w:r>
-        <w:t>Der Stack ist ein acht Werte tiefer Hardware-Stack für den Programmzähler. Dieser wird vom Simulator jedoch über die Software realisiert. Der Stackpointer kann keinesfalls von außen geschrieben oder gelesen werden. Es ist nur über zwei Funktionen möglich, die Werte aus dem Stack zu lesen oder zu schreiben. Wenn ein Wert geschrieben wird (push), zeigt der Stackpointer auf diesen neuen Wert. Wenn aus dem Stack gelesen wird, wird dieser gelesene Wert gelöscht (pop), der Stackpointer zeigt dann auf den Wert, der nun der zuletzt geschrieben wurde.</w:t>
+      <w:proofErr w:type="gramStart"/>
+      <w:r>
+        <w:t>Der Stack</w:t>
+      </w:r>
+      <w:proofErr w:type="gramEnd"/>
+      <w:r>
+        <w:t xml:space="preserve"> ist ein acht Werte tiefer Hardware-Stack für den Programmzähler. Dieser wird vom Simulator jedoch über die Software realisiert. Der </w:t>
+      </w:r>
+      <w:proofErr w:type="spellStart"/>
+      <w:r>
+        <w:t>Stackpointer</w:t>
+      </w:r>
+      <w:proofErr w:type="spellEnd"/>
+      <w:r>
+        <w:t xml:space="preserve"> kann keinesfalls von außen geschrieben oder gelesen werden. Es ist nur über zwei Funktionen möglich, die Werte aus dem Stack zu lesen oder zu schreiben. Wenn ein Wert geschrieben wird (push), zeigt der </w:t>
+      </w:r>
+      <w:proofErr w:type="spellStart"/>
+      <w:r>
+        <w:t>Stackpointer</w:t>
+      </w:r>
+      <w:proofErr w:type="spellEnd"/>
+      <w:r>
+        <w:t xml:space="preserve"> auf diesen neuen Wert. Wenn aus dem Stack gelesen wird, wird dieser gelesene Wert gelöscht (</w:t>
+      </w:r>
+      <w:proofErr w:type="spellStart"/>
+      <w:r>
+        <w:t>pop</w:t>
+      </w:r>
+      <w:proofErr w:type="spellEnd"/>
+      <w:r>
+        <w:t xml:space="preserve">), der </w:t>
+      </w:r>
+      <w:proofErr w:type="spellStart"/>
+      <w:r>
+        <w:t>Stackpointer</w:t>
+      </w:r>
+      <w:proofErr w:type="spellEnd"/>
+      <w:r>
+        <w:t xml:space="preserve"> zeigt dann auf den Wert, der nun der zuletzt geschrieben wurde.</w:t>
       </w:r>
     </w:p>
     <w:p>
@@ -4250,7 +4775,7 @@
         <w:pStyle w:val="berschrift2"/>
         <w:jc w:val="both"/>
       </w:pPr>
-      <w:bookmarkStart w:id="26" w:name="_Toc43730182"/>
+      <w:bookmarkStart w:id="26" w:name="_Toc44167172"/>
       <w:r>
         <w:t>Praxis</w:t>
       </w:r>
@@ -4264,7 +4789,15 @@
         <w:jc w:val="both"/>
       </w:pPr>
       <w:r>
-        <w:t xml:space="preserve">Der Stack wird über die Methode „SetValueToStck“ wird ein </w:t>
+        <w:t>Der Stack wird über die Methode „</w:t>
+      </w:r>
+      <w:proofErr w:type="spellStart"/>
+      <w:r>
+        <w:t>SetValueToStck</w:t>
+      </w:r>
+      <w:proofErr w:type="spellEnd"/>
+      <w:r>
+        <w:t xml:space="preserve">“ wird ein </w:t>
       </w:r>
       <w:r>
         <w:t>Parameter übergeben, der auf den Stack an der nächsten freien Stelle (</w:t>
@@ -4298,7 +4831,15 @@
         <w:t xml:space="preserve">, </w:t>
       </w:r>
       <w:r>
-        <w:t>Zeile 37) kopiert wird und der Stackpointer auf den neu beschriebenen Wert gesetzt (Zeile 40).</w:t>
+        <w:t xml:space="preserve">Zeile 37) kopiert wird und der </w:t>
+      </w:r>
+      <w:proofErr w:type="spellStart"/>
+      <w:r>
+        <w:t>Stackpointer</w:t>
+      </w:r>
+      <w:proofErr w:type="spellEnd"/>
+      <w:r>
+        <w:t xml:space="preserve"> auf den neu beschriebenen Wert gesetzt (Zeile 40).</w:t>
       </w:r>
     </w:p>
     <w:p>
@@ -4411,8 +4952,16 @@
         <w:rPr>
           <w:sz w:val="20"/>
         </w:rPr>
-        <w:t>: Die Methode schreibt einen übergebenen Wert auf den Stack</w:t>
-      </w:r>
+        <w:t xml:space="preserve">: Die Methode schreibt einen übergebenen Wert </w:t>
+      </w:r>
+      <w:proofErr w:type="gramStart"/>
+      <w:r>
+        <w:rPr>
+          <w:sz w:val="20"/>
+        </w:rPr>
+        <w:t>auf den Stack</w:t>
+      </w:r>
+      <w:proofErr w:type="gramEnd"/>
       <w:r>
         <w:rPr>
           <w:sz w:val="20"/>
@@ -4425,8 +4974,29 @@
         <w:keepNext/>
         <w:jc w:val="both"/>
       </w:pPr>
-      <w:r>
-        <w:t>Der Stack wird über die Methode „GetValueFromStck“ ausgelesen. Dabei wird der Wert am aktuellen Stackpointer (</w:t>
+      <w:proofErr w:type="gramStart"/>
+      <w:r>
+        <w:t>Der Stack</w:t>
+      </w:r>
+      <w:proofErr w:type="gramEnd"/>
+      <w:r>
+        <w:t xml:space="preserve"> wird über die Methode „</w:t>
+      </w:r>
+      <w:proofErr w:type="spellStart"/>
+      <w:r>
+        <w:t>GetValueFromStck</w:t>
+      </w:r>
+      <w:proofErr w:type="spellEnd"/>
+      <w:r>
+        <w:t xml:space="preserve">“ ausgelesen. Dabei wird der Wert am aktuellen </w:t>
+      </w:r>
+      <w:proofErr w:type="spellStart"/>
+      <w:r>
+        <w:t>Stackpointer</w:t>
+      </w:r>
+      <w:proofErr w:type="spellEnd"/>
+      <w:r>
+        <w:t xml:space="preserve"> (</w:t>
       </w:r>
       <w:r>
         <w:fldChar w:fldCharType="begin"/>
@@ -4461,7 +5031,31 @@
       </w:r>
       <w:r>
         <w:lastRenderedPageBreak/>
-        <w:t>der Stackpointer um einen Wert dekrementiert (Zeile 56) falls er größer als 0 ist. Da der Stack als Ringregister angesehen wird, wird der Stackpointer an der Stelle 0 zu 7, dem nächsten Wert.</w:t>
+        <w:t xml:space="preserve">der </w:t>
+      </w:r>
+      <w:proofErr w:type="spellStart"/>
+      <w:r>
+        <w:t>Stackpointer</w:t>
+      </w:r>
+      <w:proofErr w:type="spellEnd"/>
+      <w:r>
+        <w:t xml:space="preserve"> um einen Wert dekrementiert (Zeile 56) falls er größer als 0 ist. Da </w:t>
+      </w:r>
+      <w:proofErr w:type="gramStart"/>
+      <w:r>
+        <w:t>der Stack</w:t>
+      </w:r>
+      <w:proofErr w:type="gramEnd"/>
+      <w:r>
+        <w:t xml:space="preserve"> als Ringregister angesehen wird, wird der </w:t>
+      </w:r>
+      <w:proofErr w:type="spellStart"/>
+      <w:r>
+        <w:t>Stackpointer</w:t>
+      </w:r>
+      <w:proofErr w:type="spellEnd"/>
+      <w:r>
+        <w:t xml:space="preserve"> an der Stelle 0 zu 7, dem nächsten Wert.</w:t>
       </w:r>
     </w:p>
     <w:p>
@@ -4578,7 +5172,6 @@
           <w:szCs w:val="32"/>
         </w:rPr>
       </w:pPr>
-      <w:bookmarkStart w:id="29" w:name="_Toc43730183"/>
       <w:r>
         <w:br w:type="page"/>
       </w:r>
@@ -4592,6 +5185,7 @@
         </w:numPr>
         <w:jc w:val="both"/>
       </w:pPr>
+      <w:bookmarkStart w:id="29" w:name="_Toc44167173"/>
       <w:r>
         <w:lastRenderedPageBreak/>
         <w:t>Interrupt</w:t>
@@ -4606,10 +5200,34 @@
         <w:t xml:space="preserve">Ein Interrupt </w:t>
       </w:r>
       <w:r>
-        <w:t>ist eine zeitlich nicht vorhersagbare Programmunterbrechung. Beim PIC16F84 sind keine verschachtelten und keine priorisierten Interrupts möglich. Jede Interrupt-Quelle besitzt ein eigenes Interrupt-Enable-Bit und ein Flag.</w:t>
-      </w:r>
-      <w:r>
-        <w:t xml:space="preserve"> Exemplarisch für das Erkennen und Behandeln von Interrupts soll nachfolgend der Timer 0-Interrupt beschrieben werden.</w:t>
+        <w:t>ist eine zeitlich nicht vorhersagbare Programmunterbrechung. Beim PIC16F84 sind keine verschachtelten und keine priorisierten Interrupts möglich. Jede Interrupt-Quelle besitzt ein eigenes Interrupt-</w:t>
+      </w:r>
+      <w:proofErr w:type="spellStart"/>
+      <w:r>
+        <w:t>Enable</w:t>
+      </w:r>
+      <w:proofErr w:type="spellEnd"/>
+      <w:r>
+        <w:t xml:space="preserve">-Bit und ein </w:t>
+      </w:r>
+      <w:proofErr w:type="spellStart"/>
+      <w:r>
+        <w:t>Flag</w:t>
+      </w:r>
+      <w:proofErr w:type="spellEnd"/>
+      <w:r>
+        <w:t>.</w:t>
+      </w:r>
+      <w:r>
+        <w:t xml:space="preserve"> Exemplarisch für das Erkennen und Behandeln von Interrupts soll nachfolgend </w:t>
+      </w:r>
+      <w:proofErr w:type="gramStart"/>
+      <w:r>
+        <w:t>der Timer0-Interrupt</w:t>
+      </w:r>
+      <w:proofErr w:type="gramEnd"/>
+      <w:r>
+        <w:t xml:space="preserve"> beschrieben werden.</w:t>
       </w:r>
     </w:p>
     <w:p>
@@ -4617,7 +5235,7 @@
         <w:pStyle w:val="berschrift2"/>
         <w:jc w:val="both"/>
       </w:pPr>
-      <w:bookmarkStart w:id="30" w:name="_Toc43730184"/>
+      <w:bookmarkStart w:id="30" w:name="_Toc44167174"/>
       <w:r>
         <w:t>Theorie</w:t>
       </w:r>
@@ -4631,18 +5249,66 @@
         <w:jc w:val="both"/>
       </w:pPr>
       <w:r>
-        <w:t>Wenn jeweils das Global Interrupt Enable Bit (GIE) im INTCON-Register, das Timer 0 Overflow Interrupt Enable Bit (T0IE) und das Timer 0 Overflow Interrupt Flag Bit (T0IF) gesetzt sind, wird ein Interrupt des Timer 0 erkannt. Daraufhin soll der aktuelle Programmzähler auf den Stack kopiert</w:t>
-      </w:r>
-      <w:r>
-        <w:t xml:space="preserve"> und den Programmzähler auf die Interrupt-Einsprungadresse 0x04 gesetzt werden.</w:t>
-      </w:r>
-    </w:p>
-    <w:p>
-      <w:pPr>
-        <w:jc w:val="both"/>
-      </w:pPr>
-      <w:r>
-        <w:t>Das GIE wird im INTCON-Register gelöscht, bevor die Interrupt-Routine ausgeführt wird. So sind keine verschachtelten Interrupt möglich.</w:t>
+        <w:t xml:space="preserve">Wenn jeweils das Global Interrupt </w:t>
+      </w:r>
+      <w:proofErr w:type="spellStart"/>
+      <w:r>
+        <w:t>Enable</w:t>
+      </w:r>
+      <w:proofErr w:type="spellEnd"/>
+      <w:r>
+        <w:t xml:space="preserve"> Bit (GIE) im INTCON-Register, das Timer0 Overflow Interrupt </w:t>
+      </w:r>
+      <w:proofErr w:type="spellStart"/>
+      <w:r>
+        <w:t>Enable</w:t>
+      </w:r>
+      <w:proofErr w:type="spellEnd"/>
+      <w:r>
+        <w:t xml:space="preserve"> Bit (T0IE) und das Timer0 Overflow Interrupt </w:t>
+      </w:r>
+      <w:proofErr w:type="spellStart"/>
+      <w:r>
+        <w:t>Flag</w:t>
+      </w:r>
+      <w:proofErr w:type="spellEnd"/>
+      <w:r>
+        <w:t xml:space="preserve"> Bit (T0IF) gesetzt sind, wird ein Interrupt des Timer0 erkannt. Daraufhin soll der aktuelle Programmzähler </w:t>
+      </w:r>
+      <w:proofErr w:type="gramStart"/>
+      <w:r>
+        <w:t>auf den Stack</w:t>
+      </w:r>
+      <w:proofErr w:type="gramEnd"/>
+      <w:r>
+        <w:t xml:space="preserve"> kopiert</w:t>
+      </w:r>
+      <w:r>
+        <w:t xml:space="preserve"> und den Programmzähler auf die Interrupt-</w:t>
+      </w:r>
+      <w:proofErr w:type="spellStart"/>
+      <w:r>
+        <w:t>Einsprungadresse</w:t>
+      </w:r>
+      <w:proofErr w:type="spellEnd"/>
+      <w:r>
+        <w:t xml:space="preserve"> 0x04 gesetzt werden.</w:t>
+      </w:r>
+    </w:p>
+    <w:p>
+      <w:pPr>
+        <w:jc w:val="both"/>
+      </w:pPr>
+      <w:r>
+        <w:t xml:space="preserve">Das GIE wird im INTCON-Register gelöscht, bevor die Interrupt-Routine ausgeführt wird. So </w:t>
+      </w:r>
+      <w:proofErr w:type="gramStart"/>
+      <w:r>
+        <w:t>sind</w:t>
+      </w:r>
+      <w:proofErr w:type="gramEnd"/>
+      <w:r>
+        <w:t xml:space="preserve"> keine verschachtelten Interrupt möglich.</w:t>
       </w:r>
     </w:p>
     <w:p>
@@ -4650,7 +5316,7 @@
         <w:pStyle w:val="berschrift2"/>
         <w:jc w:val="both"/>
       </w:pPr>
-      <w:bookmarkStart w:id="31" w:name="_Toc43730185"/>
+      <w:bookmarkStart w:id="31" w:name="_Toc44167175"/>
       <w:r>
         <w:t>Praxis</w:t>
       </w:r>
@@ -4664,7 +5330,15 @@
         <w:jc w:val="both"/>
       </w:pPr>
       <w:r>
-        <w:t>Im Simulator wird zu Beginn der Command-Handler-Funktion die Methode „checkInterrupt“ aufgerufen. Diese überprüft zunächst, ob das GIE im INTCON-Register gesetzt wurde (</w:t>
+        <w:t>Im Simulator wird zu Beginn der Command-Handler-Funktion die Methode „</w:t>
+      </w:r>
+      <w:proofErr w:type="spellStart"/>
+      <w:r>
+        <w:t>checkInterrupt</w:t>
+      </w:r>
+      <w:proofErr w:type="spellEnd"/>
+      <w:r>
+        <w:t>“ aufgerufen. Diese überprüft zunächst, ob das GIE im INTCON-Register gesetzt wurde (</w:t>
       </w:r>
       <w:r>
         <w:fldChar w:fldCharType="begin"/>
@@ -4695,7 +5369,15 @@
         <w:t xml:space="preserve">, </w:t>
       </w:r>
       <w:r>
-        <w:t>Zeile 15). Anschließend wird für Timer 0 das T0IE und T0IF überprüft (Zeile 18). Wenn diese beiden auch gesetzt sind, wird der Programmzähler auf den Stack kopiert (Zeile 20), implementierungsabhängig wird der Programmzähler auf 0x03 gesetzt (Zeile 21) und das GIE wird gelöscht (Zeile 22).</w:t>
+        <w:t xml:space="preserve">Zeile 15). Anschließend wird für Timer0 das T0IE und T0IF überprüft (Zeile 18). Wenn diese beiden auch gesetzt sind, wird der Programmzähler </w:t>
+      </w:r>
+      <w:proofErr w:type="gramStart"/>
+      <w:r>
+        <w:t>auf den Stack</w:t>
+      </w:r>
+      <w:proofErr w:type="gramEnd"/>
+      <w:r>
+        <w:t xml:space="preserve"> kopiert (Zeile 20), implementierungsabhängig wird der Programmzähler auf 0x03 gesetzt (Zeile 21) und das GIE wird gelöscht (Zeile 22).</w:t>
       </w:r>
     </w:p>
     <w:p>
@@ -4800,7 +5482,21 @@
         <w:rPr>
           <w:sz w:val="20"/>
         </w:rPr>
-        <w:t>: Die Methode “checkInterrupt“ überprüft, ob und welches Bit gesetzt wurde im INTCON-Register.</w:t>
+        <w:t>: Die Methode “</w:t>
+      </w:r>
+      <w:proofErr w:type="spellStart"/>
+      <w:r>
+        <w:rPr>
+          <w:sz w:val="20"/>
+        </w:rPr>
+        <w:t>checkInterrupt</w:t>
+      </w:r>
+      <w:proofErr w:type="spellEnd"/>
+      <w:r>
+        <w:rPr>
+          <w:sz w:val="20"/>
+        </w:rPr>
+        <w:t>“ überprüft, ob und welches Bit gesetzt wurde im INTCON-Register.</w:t>
       </w:r>
     </w:p>
     <w:p>
@@ -4812,7 +5508,6 @@
           <w:szCs w:val="32"/>
         </w:rPr>
       </w:pPr>
-      <w:bookmarkStart w:id="33" w:name="_Toc43730186"/>
       <w:r>
         <w:br w:type="page"/>
       </w:r>
@@ -4826,6 +5521,7 @@
         </w:numPr>
         <w:jc w:val="both"/>
       </w:pPr>
+      <w:bookmarkStart w:id="33" w:name="_Toc44167176"/>
       <w:r>
         <w:lastRenderedPageBreak/>
         <w:t>Fazit</w:t>
@@ -4837,7 +5533,13 @@
         <w:jc w:val="both"/>
       </w:pPr>
       <w:r>
-        <w:t>Zusammenfassend kann gesagt werden, dass die realisierte Simulationsanwendung erfolgreich umgesetzt werden konnte. Implementierungsabhängige Gegebenheiten wurden mit einem Work-Around umgangen</w:t>
+        <w:t>Zusammenfassend kann gesagt werden, dass die realisierte Simulationsanwendung erfolgreich umgesetzt werden konnte. Implementierungsabhängige Gegebenheiten wurden mit einem Work</w:t>
+      </w:r>
+      <w:r>
+        <w:t>a</w:t>
+      </w:r>
+      <w:r>
+        <w:t>round umgangen</w:t>
       </w:r>
       <w:r>
         <w:t>.</w:t>
@@ -4848,51 +5550,43 @@
         <w:jc w:val="both"/>
       </w:pPr>
       <w:r>
-        <w:t>Fazit Gabriel:</w:t>
-      </w:r>
-    </w:p>
-    <w:p>
-      <w:pPr>
-        <w:jc w:val="both"/>
-      </w:pPr>
-      <w:r>
-        <w:t>Fazit Michaela:</w:t>
-      </w:r>
-    </w:p>
-    <w:p>
-      <w:pPr>
-        <w:jc w:val="both"/>
-      </w:pPr>
-      <w:r>
-        <w:t xml:space="preserve">Mit dieser Programmierarbeit sollte ein möglichst realitätsnahes Nachbilden der realen Funktionalitäten des </w:t>
-      </w:r>
-      <w:r>
-        <w:t>PIC16F84</w:t>
+        <w:t xml:space="preserve">Mit dieser Programmierarbeit sollte ein möglichst realitätsnahes Nachbilden der realen Funktionalitäten des PIC16F84 </w:t>
+      </w:r>
+      <w:r>
+        <w:t>realisiert werden. Durch die intensive Beschäftigung mit dem Datenblatt des PIC16F84 konnten viele Teile in der Software implementiert werden. Die einfach aufgebaute Oberfläche stellt wichtige Register und Funktionen dar, die für den Benutzer während der Ausführung der Programme von Nutzen sind.</w:t>
+      </w:r>
+    </w:p>
+    <w:p>
+      <w:pPr>
+        <w:jc w:val="both"/>
+      </w:pPr>
+      <w:r>
+        <w:t xml:space="preserve">Die zentralen Implementierungen wurden exemplarisch in diesem Dokument aufgezeigt. Die Theorie aus dem Datenblatt wurde </w:t>
+      </w:r>
+      <w:r>
+        <w:t>mittels Diagramme</w:t>
+      </w:r>
+      <w:r>
+        <w:t xml:space="preserve"> in Quellcode der verwendeten Programmiersprache übertragen.</w:t>
+      </w:r>
+      <w:r>
+        <w:t xml:space="preserve"> Es wurde erkannt, dass Pair-</w:t>
+      </w:r>
+      <w:proofErr w:type="spellStart"/>
+      <w:r>
+        <w:t>Programming</w:t>
+      </w:r>
+      <w:proofErr w:type="spellEnd"/>
+      <w:r>
+        <w:t xml:space="preserve">, zu zweit programmieren, den Programmierstil fördert und zeitgleich ein Wissensaustausch stattfindet, der beide Partner bereichert. Es wurden auch einige neue Methoden zur Erstellung einer Benutzeroberfläche und dem Aufbau eines Programms kennengelernt. Den Aufbau des Programms in </w:t>
+      </w:r>
+      <w:r>
+        <w:t>einem</w:t>
       </w:r>
       <w:r>
         <w:t xml:space="preserve"> </w:t>
       </w:r>
       <w:r>
-        <w:t>realisiert werden. Durch die intensive Beschäftigung mit dem Datenblatt des PIC16F84 konnten viele Teile in der Software implementiert werden. Die einfach aufgebaute Oberfläche stellt wichtige Register und Funktionen dar, die für den Benutzer während der Ausführung der Programme von Nutzen sind.</w:t>
-      </w:r>
-    </w:p>
-    <w:p>
-      <w:pPr>
-        <w:jc w:val="both"/>
-      </w:pPr>
-      <w:r>
-        <w:t>Die zentralen Implementierungen wurden exemplarisch in diesem Dokument aufgezeigt. Die Theorie aus dem Datenblatt wurde mittels Diagrammen in Quellcode der verwendeten Programmiersprache übertragen.</w:t>
-      </w:r>
-      <w:r>
-        <w:t xml:space="preserve"> Es wurde erkannt, dass Pair-Programming, zu zweit programmieren, den Programmierstil fördert und zeitgleich ein Wissensaustausch stattfindet, der beide Partner bereichert. Es wurden auch einige neue Methoden zur Erstellung einer Benutzeroberfläche und dem Aufbau eines Programms kennengelernt. Den Aufbau des Programms in </w:t>
-      </w:r>
-      <w:r>
-        <w:t xml:space="preserve">einem </w:t>
-      </w:r>
-      <w:r>
-        <w:t xml:space="preserve">relativ </w:t>
-      </w:r>
-      <w:r>
         <w:t xml:space="preserve">stabilen Konzept zur Gesamtarchitektur zu Beginn des Projektes festzuhalten gehört ebenfalls zu den persönlich gewonnenen Erkenntnissen. Dieses Projekt in einer Gruppe zu realisieren hält </w:t>
       </w:r>
       <w:r>
@@ -4910,7 +5604,21 @@
         <w:jc w:val="both"/>
       </w:pPr>
       <w:r>
-        <w:t>Die Programmierung eines Simulators bietet die Möglichkeit, die eigenen Programmier- und Hardware-Kenntnisse zu vertiefen. Anhand dieses Projekts konnte durch ein intensiveres Auseinandersetzen mit der Dokumentation des Mikrocontrollers ein besseres Verständnis für die PIC-Programmierung und –möglichkeiten erworben werden.</w:t>
+        <w:t>Während des Entwicklungsprozesses sind nach Implementationen von neuen Befehlen regelmäßig Fehler aufgetaucht. In solch einem Fall musste immer händisch geprüft werden welcher Befehl oder Code-Teil diesen Fehler hervorruft. In Zukunft wäre es sinnvoll neue Implementationen direkt mit einem dazugehörigen Unit-Test zu versehen. Mit diesem Vorgehen kann die Anwendung sich selbst testen und es ist für den Programmierer wesentlich leichter den Fehler zu finden.</w:t>
+      </w:r>
+    </w:p>
+    <w:p>
+      <w:pPr>
+        <w:jc w:val="both"/>
+      </w:pPr>
+      <w:r>
+        <w:t>Die Programmierung eines Simulators bietet die Möglichkeit, die eigenen Programmier- und Hardware-Kenntnisse zu vertiefen. Anhand dieses Projekts konnte durch ein intensiveres Auseinandersetzen mit der Dokumentation des Mikrocontrollers ein besseres Verständnis für die PIC-Programmierung und –</w:t>
+      </w:r>
+      <w:r>
+        <w:t>Möglichkeiten</w:t>
+      </w:r>
+      <w:r>
+        <w:t xml:space="preserve"> erworben werden.</w:t>
       </w:r>
     </w:p>
     <w:p>
@@ -4930,7 +5638,6 @@
           <w:szCs w:val="32"/>
         </w:rPr>
       </w:pPr>
-      <w:bookmarkStart w:id="34" w:name="_Toc43730187"/>
       <w:r>
         <w:br w:type="page"/>
       </w:r>
@@ -4944,6 +5651,7 @@
         </w:numPr>
         <w:jc w:val="both"/>
       </w:pPr>
+      <w:bookmarkStart w:id="34" w:name="_Toc44167177"/>
       <w:r>
         <w:lastRenderedPageBreak/>
         <w:t>Anhang</w:t>
@@ -4955,9 +5663,9 @@
         <w:pStyle w:val="berschrift2"/>
         <w:jc w:val="both"/>
       </w:pPr>
-      <w:bookmarkStart w:id="35" w:name="_Toc43730188"/>
-      <w:bookmarkStart w:id="36" w:name="_Ref44022101"/>
-      <w:bookmarkStart w:id="37" w:name="_Ref44022147"/>
+      <w:bookmarkStart w:id="35" w:name="_Ref44022101"/>
+      <w:bookmarkStart w:id="36" w:name="_Ref44022147"/>
+      <w:bookmarkStart w:id="37" w:name="_Toc44167178"/>
       <w:r>
         <w:t>Beispiel Jira</w:t>
       </w:r>
@@ -4970,6 +5678,9 @@
         <w:keepNext/>
       </w:pPr>
       <w:r>
+        <w:rPr>
+          <w:noProof/>
+        </w:rPr>
         <w:drawing>
           <wp:inline distT="0" distB="0" distL="0" distR="0" wp14:anchorId="431846C5" wp14:editId="54715CB0">
             <wp:extent cx="2089257" cy="2101958"/>
@@ -5067,9 +5778,9 @@
         <w:pStyle w:val="berschrift2"/>
         <w:jc w:val="both"/>
       </w:pPr>
-      <w:bookmarkStart w:id="38" w:name="_Toc43730189"/>
-      <w:bookmarkStart w:id="39" w:name="_Ref44022159"/>
-      <w:bookmarkStart w:id="40" w:name="_Ref44022167"/>
+      <w:bookmarkStart w:id="38" w:name="_Ref44022159"/>
+      <w:bookmarkStart w:id="39" w:name="_Ref44022167"/>
+      <w:bookmarkStart w:id="40" w:name="_Toc44167179"/>
       <w:r>
         <w:t xml:space="preserve">Link zum </w:t>
       </w:r>
@@ -5078,10 +5789,10 @@
       </w:r>
       <w:bookmarkEnd w:id="38"/>
       <w:bookmarkEnd w:id="39"/>
+      <w:r>
+        <w:t>-Projekt</w:t>
+      </w:r>
       <w:bookmarkEnd w:id="40"/>
-      <w:r>
-        <w:t>-Projekt</w:t>
-      </w:r>
     </w:p>
     <w:p>
       <w:r>
@@ -5102,29 +5813,358 @@
     <w:p>
       <w:pPr>
         <w:pStyle w:val="berschrift2"/>
-        <w:jc w:val="both"/>
-      </w:pPr>
-      <w:bookmarkStart w:id="41" w:name="_Ref44022301"/>
-      <w:r>
-        <w:t>Architekturmodell</w:t>
+      </w:pPr>
+      <w:bookmarkStart w:id="41" w:name="_Ref44166010"/>
+      <w:bookmarkStart w:id="42" w:name="_Toc44167180"/>
+      <w:r>
+        <w:t>Flussdiagramm</w:t>
+      </w:r>
+      <w:r>
+        <w:t xml:space="preserve"> „DECF“</w:t>
       </w:r>
       <w:bookmarkEnd w:id="41"/>
-    </w:p>
-    <w:p>
-      <w:r>
-        <w:t>xxxxx</w:t>
-      </w:r>
-    </w:p>
+      <w:bookmarkEnd w:id="42"/>
+    </w:p>
+    <w:p>
+      <w:pPr>
+        <w:keepNext/>
+      </w:pPr>
+      <w:r>
+        <w:rPr>
+          <w:noProof/>
+        </w:rPr>
+        <w:drawing>
+          <wp:inline distT="0" distB="0" distL="0" distR="0" wp14:anchorId="7B73A7BE" wp14:editId="6C8D7B40">
+            <wp:extent cx="3689417" cy="3623941"/>
+            <wp:effectExtent l="19050" t="19050" r="25400" b="15240"/>
+            <wp:docPr id="13" name="Grafik 13"/>
+            <wp:cNvGraphicFramePr>
+              <a:graphicFrameLocks xmlns:a="http://schemas.openxmlformats.org/drawingml/2006/main" noChangeAspect="1"/>
+            </wp:cNvGraphicFramePr>
+            <a:graphic xmlns:a="http://schemas.openxmlformats.org/drawingml/2006/main">
+              <a:graphicData uri="http://schemas.openxmlformats.org/drawingml/2006/picture">
+                <pic:pic xmlns:pic="http://schemas.openxmlformats.org/drawingml/2006/picture">
+                  <pic:nvPicPr>
+                    <pic:cNvPr id="1" name=""/>
+                    <pic:cNvPicPr/>
+                  </pic:nvPicPr>
+                  <pic:blipFill>
+                    <a:blip r:embed="rId21"/>
+                    <a:stretch>
+                      <a:fillRect/>
+                    </a:stretch>
+                  </pic:blipFill>
+                  <pic:spPr>
+                    <a:xfrm>
+                      <a:off x="0" y="0"/>
+                      <a:ext cx="3692725" cy="3627190"/>
+                    </a:xfrm>
+                    <a:prstGeom prst="rect">
+                      <a:avLst/>
+                    </a:prstGeom>
+                    <a:ln>
+                      <a:solidFill>
+                        <a:schemeClr val="tx1"/>
+                      </a:solidFill>
+                    </a:ln>
+                  </pic:spPr>
+                </pic:pic>
+              </a:graphicData>
+            </a:graphic>
+          </wp:inline>
+        </w:drawing>
+      </w:r>
+    </w:p>
+    <w:p>
+      <w:r>
+        <w:t xml:space="preserve">Abbildung </w:t>
+      </w:r>
+      <w:fldSimple w:instr=" SEQ Abbildung \* ARABIC ">
+        <w:r>
+          <w:rPr>
+            <w:noProof/>
+          </w:rPr>
+          <w:t>13</w:t>
+        </w:r>
+      </w:fldSimple>
+      <w:r>
+        <w:t xml:space="preserve">: Flussdiagramm </w:t>
+      </w:r>
+      <w:r>
+        <w:t xml:space="preserve">zum Befehl </w:t>
+      </w:r>
+      <w:r>
+        <w:t>„DECF“</w:t>
+      </w:r>
+    </w:p>
+    <w:p/>
     <w:p>
       <w:pPr>
         <w:pStyle w:val="berschrift2"/>
-        <w:jc w:val="both"/>
-      </w:pPr>
-      <w:bookmarkStart w:id="42" w:name="_Toc43730191"/>
+      </w:pPr>
+      <w:bookmarkStart w:id="43" w:name="_Ref44166652"/>
+      <w:bookmarkStart w:id="44" w:name="_Toc44167181"/>
+      <w:r>
+        <w:lastRenderedPageBreak/>
+        <w:t>Flussdiagramm „BTFSS“</w:t>
+      </w:r>
+      <w:bookmarkEnd w:id="43"/>
+      <w:bookmarkEnd w:id="44"/>
+    </w:p>
+    <w:p>
+      <w:pPr>
+        <w:keepNext/>
+      </w:pPr>
+      <w:r>
+        <w:rPr>
+          <w:noProof/>
+        </w:rPr>
+        <w:drawing>
+          <wp:inline distT="0" distB="0" distL="0" distR="0" wp14:anchorId="168D2555" wp14:editId="00F605A2">
+            <wp:extent cx="863911" cy="3718320"/>
+            <wp:effectExtent l="19050" t="19050" r="12700" b="15875"/>
+            <wp:docPr id="14" name="Grafik 14"/>
+            <wp:cNvGraphicFramePr>
+              <a:graphicFrameLocks xmlns:a="http://schemas.openxmlformats.org/drawingml/2006/main" noChangeAspect="1"/>
+            </wp:cNvGraphicFramePr>
+            <a:graphic xmlns:a="http://schemas.openxmlformats.org/drawingml/2006/main">
+              <a:graphicData uri="http://schemas.openxmlformats.org/drawingml/2006/picture">
+                <pic:pic xmlns:pic="http://schemas.openxmlformats.org/drawingml/2006/picture">
+                  <pic:nvPicPr>
+                    <pic:cNvPr id="1" name=""/>
+                    <pic:cNvPicPr/>
+                  </pic:nvPicPr>
+                  <pic:blipFill>
+                    <a:blip r:embed="rId22"/>
+                    <a:stretch>
+                      <a:fillRect/>
+                    </a:stretch>
+                  </pic:blipFill>
+                  <pic:spPr>
+                    <a:xfrm>
+                      <a:off x="0" y="0"/>
+                      <a:ext cx="919094" cy="3955830"/>
+                    </a:xfrm>
+                    <a:prstGeom prst="rect">
+                      <a:avLst/>
+                    </a:prstGeom>
+                    <a:ln>
+                      <a:solidFill>
+                        <a:schemeClr val="tx1"/>
+                      </a:solidFill>
+                    </a:ln>
+                  </pic:spPr>
+                </pic:pic>
+              </a:graphicData>
+            </a:graphic>
+          </wp:inline>
+        </w:drawing>
+      </w:r>
+    </w:p>
+    <w:p>
+      <w:pPr>
+        <w:rPr>
+          <w:sz w:val="20"/>
+          <w:szCs w:val="20"/>
+        </w:rPr>
+      </w:pPr>
+      <w:r>
+        <w:rPr>
+          <w:sz w:val="20"/>
+          <w:szCs w:val="20"/>
+        </w:rPr>
+        <w:t xml:space="preserve">Abbildung </w:t>
+      </w:r>
+      <w:r>
+        <w:rPr>
+          <w:sz w:val="20"/>
+          <w:szCs w:val="20"/>
+        </w:rPr>
+        <w:fldChar w:fldCharType="begin"/>
+      </w:r>
+      <w:r>
+        <w:rPr>
+          <w:sz w:val="20"/>
+          <w:szCs w:val="20"/>
+        </w:rPr>
+        <w:instrText xml:space="preserve"> SEQ Abbildung \* ARABIC </w:instrText>
+      </w:r>
+      <w:r>
+        <w:rPr>
+          <w:sz w:val="20"/>
+          <w:szCs w:val="20"/>
+        </w:rPr>
+        <w:fldChar w:fldCharType="separate"/>
+      </w:r>
+      <w:r>
+        <w:rPr>
+          <w:noProof/>
+          <w:sz w:val="20"/>
+          <w:szCs w:val="20"/>
+        </w:rPr>
+        <w:t>14</w:t>
+      </w:r>
+      <w:r>
+        <w:rPr>
+          <w:sz w:val="20"/>
+          <w:szCs w:val="20"/>
+        </w:rPr>
+        <w:fldChar w:fldCharType="end"/>
+      </w:r>
+      <w:r>
+        <w:rPr>
+          <w:sz w:val="20"/>
+          <w:szCs w:val="20"/>
+        </w:rPr>
+        <w:t>:</w:t>
+      </w:r>
+      <w:r>
+        <w:rPr>
+          <w:sz w:val="20"/>
+          <w:szCs w:val="20"/>
+        </w:rPr>
+        <w:t xml:space="preserve"> Flussdiagramm zum Befehl „BTFSS“</w:t>
+      </w:r>
+    </w:p>
+    <w:p/>
+    <w:p>
+      <w:pPr>
+        <w:pStyle w:val="berschrift2"/>
+      </w:pPr>
+      <w:bookmarkStart w:id="45" w:name="_Ref44166940"/>
+      <w:bookmarkStart w:id="46" w:name="_Toc44167182"/>
+      <w:r>
+        <w:t>Flussdiagramm „CALL“</w:t>
+      </w:r>
+      <w:bookmarkEnd w:id="45"/>
+      <w:bookmarkEnd w:id="46"/>
+    </w:p>
+    <w:p>
+      <w:pPr>
+        <w:keepNext/>
+      </w:pPr>
+      <w:r>
+        <w:rPr>
+          <w:noProof/>
+        </w:rPr>
+        <w:drawing>
+          <wp:inline distT="0" distB="0" distL="0" distR="0" wp14:anchorId="3E971420" wp14:editId="001B253D">
+            <wp:extent cx="1396844" cy="2378171"/>
+            <wp:effectExtent l="19050" t="19050" r="13335" b="22225"/>
+            <wp:docPr id="15" name="Grafik 15"/>
+            <wp:cNvGraphicFramePr>
+              <a:graphicFrameLocks xmlns:a="http://schemas.openxmlformats.org/drawingml/2006/main" noChangeAspect="1"/>
+            </wp:cNvGraphicFramePr>
+            <a:graphic xmlns:a="http://schemas.openxmlformats.org/drawingml/2006/main">
+              <a:graphicData uri="http://schemas.openxmlformats.org/drawingml/2006/picture">
+                <pic:pic xmlns:pic="http://schemas.openxmlformats.org/drawingml/2006/picture">
+                  <pic:nvPicPr>
+                    <pic:cNvPr id="1" name=""/>
+                    <pic:cNvPicPr/>
+                  </pic:nvPicPr>
+                  <pic:blipFill>
+                    <a:blip r:embed="rId23"/>
+                    <a:stretch>
+                      <a:fillRect/>
+                    </a:stretch>
+                  </pic:blipFill>
+                  <pic:spPr>
+                    <a:xfrm>
+                      <a:off x="0" y="0"/>
+                      <a:ext cx="1401466" cy="2386039"/>
+                    </a:xfrm>
+                    <a:prstGeom prst="rect">
+                      <a:avLst/>
+                    </a:prstGeom>
+                    <a:ln>
+                      <a:solidFill>
+                        <a:schemeClr val="tx1"/>
+                      </a:solidFill>
+                    </a:ln>
+                  </pic:spPr>
+                </pic:pic>
+              </a:graphicData>
+            </a:graphic>
+          </wp:inline>
+        </w:drawing>
+      </w:r>
+    </w:p>
+    <w:p>
+      <w:pPr>
+        <w:rPr>
+          <w:sz w:val="20"/>
+          <w:szCs w:val="20"/>
+        </w:rPr>
+      </w:pPr>
+      <w:r>
+        <w:rPr>
+          <w:sz w:val="20"/>
+          <w:szCs w:val="20"/>
+        </w:rPr>
+        <w:t xml:space="preserve">Abbildung </w:t>
+      </w:r>
+      <w:r>
+        <w:rPr>
+          <w:sz w:val="20"/>
+          <w:szCs w:val="20"/>
+        </w:rPr>
+        <w:fldChar w:fldCharType="begin"/>
+      </w:r>
+      <w:r>
+        <w:rPr>
+          <w:sz w:val="20"/>
+          <w:szCs w:val="20"/>
+        </w:rPr>
+        <w:instrText xml:space="preserve"> SEQ Abbildung \* ARABIC </w:instrText>
+      </w:r>
+      <w:r>
+        <w:rPr>
+          <w:sz w:val="20"/>
+          <w:szCs w:val="20"/>
+        </w:rPr>
+        <w:fldChar w:fldCharType="separate"/>
+      </w:r>
+      <w:r>
+        <w:rPr>
+          <w:noProof/>
+          <w:sz w:val="20"/>
+          <w:szCs w:val="20"/>
+        </w:rPr>
+        <w:t>15</w:t>
+      </w:r>
+      <w:r>
+        <w:rPr>
+          <w:sz w:val="20"/>
+          <w:szCs w:val="20"/>
+        </w:rPr>
+        <w:fldChar w:fldCharType="end"/>
+      </w:r>
+      <w:r>
+        <w:rPr>
+          <w:sz w:val="20"/>
+          <w:szCs w:val="20"/>
+        </w:rPr>
+        <w:t>:</w:t>
+      </w:r>
+      <w:r>
+        <w:rPr>
+          <w:sz w:val="20"/>
+          <w:szCs w:val="20"/>
+        </w:rPr>
+        <w:t xml:space="preserve"> Flussdiagramm zum Befehl „CALL“</w:t>
+      </w:r>
+    </w:p>
+    <w:p/>
+    <w:p>
+      <w:pPr>
+        <w:pStyle w:val="berschrift2"/>
+        <w:jc w:val="both"/>
+      </w:pPr>
+      <w:bookmarkStart w:id="47" w:name="_Toc44167183"/>
       <w:r>
         <w:t>Datenblatt PIC16F84</w:t>
       </w:r>
-      <w:bookmarkEnd w:id="42"/>
+      <w:bookmarkEnd w:id="47"/>
     </w:p>
     <w:p>
       <w:pPr>
@@ -5139,6 +6179,7 @@
         <w:jc w:val="both"/>
       </w:pPr>
       <w:r>
+        <w:lastRenderedPageBreak/>
         <w:t>Der PIC-Simulator hat die Aufgabe, Implementierungen in Form von Dateien zu testen und auf seiner Oberfläche auszugeben. Hierbei sollen Teile der Hard- und Software des PIC16F84-</w:t>
       </w:r>
       <w:r>
@@ -5172,7 +6213,7 @@
 </file>
 
 <file path=word/endnotes.xml><?xml version="1.0" encoding="utf-8"?>
-<w:endnotes xmlns:wpc="http://schemas.microsoft.com/office/word/2010/wordprocessingCanvas" xmlns:cx="http://schemas.microsoft.com/office/drawing/2014/chartex" xmlns:cx1="http://schemas.microsoft.com/office/drawing/2015/9/8/chartex" xmlns:mc="http://schemas.openxmlformats.org/markup-compatibility/2006" xmlns:o="urn:schemas-microsoft-com:office:office" xmlns:r="http://schemas.openxmlformats.org/officeDocument/2006/relationships" xmlns:m="http://schemas.openxmlformats.org/officeDocument/2006/math" xmlns:v="urn:schemas-microsoft-com:vml" xmlns:wp14="http://schemas.microsoft.com/office/word/2010/wordprocessingDrawing" xmlns:wp="http://schemas.openxmlformats.org/drawingml/2006/wordprocessingDrawing" xmlns:w10="urn:schemas-microsoft-com:office:word" xmlns:w="http://schemas.openxmlformats.org/wordprocessingml/2006/main" xmlns:w14="http://schemas.microsoft.com/office/word/2010/wordml" xmlns:w15="http://schemas.microsoft.com/office/word/2012/wordml" xmlns:w16se="http://schemas.microsoft.com/office/word/2015/wordml/symex" xmlns:wpg="http://schemas.microsoft.com/office/word/2010/wordprocessingGroup" xmlns:wpi="http://schemas.microsoft.com/office/word/2010/wordprocessingInk" xmlns:wne="http://schemas.microsoft.com/office/word/2006/wordml" xmlns:wps="http://schemas.microsoft.com/office/word/2010/wordprocessingShape" mc:Ignorable="w14 w15 w16se wp14">
+<w:endnotes xmlns:wpc="http://schemas.microsoft.com/office/word/2010/wordprocessingCanvas" xmlns:cx="http://schemas.microsoft.com/office/drawing/2014/chartex" xmlns:cx1="http://schemas.microsoft.com/office/drawing/2015/9/8/chartex" xmlns:cx2="http://schemas.microsoft.com/office/drawing/2015/10/21/chartex" xmlns:cx3="http://schemas.microsoft.com/office/drawing/2016/5/9/chartex" xmlns:cx4="http://schemas.microsoft.com/office/drawing/2016/5/10/chartex" xmlns:cx5="http://schemas.microsoft.com/office/drawing/2016/5/11/chartex" xmlns:cx6="http://schemas.microsoft.com/office/drawing/2016/5/12/chartex" xmlns:cx7="http://schemas.microsoft.com/office/drawing/2016/5/13/chartex" xmlns:cx8="http://schemas.microsoft.com/office/drawing/2016/5/14/chartex" xmlns:mc="http://schemas.openxmlformats.org/markup-compatibility/2006" xmlns:aink="http://schemas.microsoft.com/office/drawing/2016/ink" xmlns:am3d="http://schemas.microsoft.com/office/drawing/2017/model3d" xmlns:o="urn:schemas-microsoft-com:office:office" xmlns:r="http://schemas.openxmlformats.org/officeDocument/2006/relationships" xmlns:m="http://schemas.openxmlformats.org/officeDocument/2006/math" xmlns:v="urn:schemas-microsoft-com:vml" xmlns:wp14="http://schemas.microsoft.com/office/word/2010/wordprocessingDrawing" xmlns:wp="http://schemas.openxmlformats.org/drawingml/2006/wordprocessingDrawing" xmlns:w10="urn:schemas-microsoft-com:office:word" xmlns:w="http://schemas.openxmlformats.org/wordprocessingml/2006/main" xmlns:w14="http://schemas.microsoft.com/office/word/2010/wordml" xmlns:w15="http://schemas.microsoft.com/office/word/2012/wordml" xmlns:w16cex="http://schemas.microsoft.com/office/word/2018/wordml/cex" xmlns:w16cid="http://schemas.microsoft.com/office/word/2016/wordml/cid" xmlns:w16="http://schemas.microsoft.com/office/word/2018/wordml" xmlns:w16se="http://schemas.microsoft.com/office/word/2015/wordml/symex" xmlns:wpg="http://schemas.microsoft.com/office/word/2010/wordprocessingGroup" xmlns:wpi="http://schemas.microsoft.com/office/word/2010/wordprocessingInk" xmlns:wne="http://schemas.microsoft.com/office/word/2006/wordml" xmlns:wps="http://schemas.microsoft.com/office/word/2010/wordprocessingShape" mc:Ignorable="w14 w15 w16se w16cid w16 w16cex wp14">
   <w:endnote w:type="separator" w:id="-1">
     <w:p>
       <w:pPr>
@@ -5197,7 +6238,7 @@
 </file>
 
 <file path=word/footnotes.xml><?xml version="1.0" encoding="utf-8"?>
-<w:footnotes xmlns:wpc="http://schemas.microsoft.com/office/word/2010/wordprocessingCanvas" xmlns:cx="http://schemas.microsoft.com/office/drawing/2014/chartex" xmlns:cx1="http://schemas.microsoft.com/office/drawing/2015/9/8/chartex" xmlns:mc="http://schemas.openxmlformats.org/markup-compatibility/2006" xmlns:o="urn:schemas-microsoft-com:office:office" xmlns:r="http://schemas.openxmlformats.org/officeDocument/2006/relationships" xmlns:m="http://schemas.openxmlformats.org/officeDocument/2006/math" xmlns:v="urn:schemas-microsoft-com:vml" xmlns:wp14="http://schemas.microsoft.com/office/word/2010/wordprocessingDrawing" xmlns:wp="http://schemas.openxmlformats.org/drawingml/2006/wordprocessingDrawing" xmlns:w10="urn:schemas-microsoft-com:office:word" xmlns:w="http://schemas.openxmlformats.org/wordprocessingml/2006/main" xmlns:w14="http://schemas.microsoft.com/office/word/2010/wordml" xmlns:w15="http://schemas.microsoft.com/office/word/2012/wordml" xmlns:w16se="http://schemas.microsoft.com/office/word/2015/wordml/symex" xmlns:wpg="http://schemas.microsoft.com/office/word/2010/wordprocessingGroup" xmlns:wpi="http://schemas.microsoft.com/office/word/2010/wordprocessingInk" xmlns:wne="http://schemas.microsoft.com/office/word/2006/wordml" xmlns:wps="http://schemas.microsoft.com/office/word/2010/wordprocessingShape" mc:Ignorable="w14 w15 w16se wp14">
+<w:footnotes xmlns:wpc="http://schemas.microsoft.com/office/word/2010/wordprocessingCanvas" xmlns:cx="http://schemas.microsoft.com/office/drawing/2014/chartex" xmlns:cx1="http://schemas.microsoft.com/office/drawing/2015/9/8/chartex" xmlns:cx2="http://schemas.microsoft.com/office/drawing/2015/10/21/chartex" xmlns:cx3="http://schemas.microsoft.com/office/drawing/2016/5/9/chartex" xmlns:cx4="http://schemas.microsoft.com/office/drawing/2016/5/10/chartex" xmlns:cx5="http://schemas.microsoft.com/office/drawing/2016/5/11/chartex" xmlns:cx6="http://schemas.microsoft.com/office/drawing/2016/5/12/chartex" xmlns:cx7="http://schemas.microsoft.com/office/drawing/2016/5/13/chartex" xmlns:cx8="http://schemas.microsoft.com/office/drawing/2016/5/14/chartex" xmlns:mc="http://schemas.openxmlformats.org/markup-compatibility/2006" xmlns:aink="http://schemas.microsoft.com/office/drawing/2016/ink" xmlns:am3d="http://schemas.microsoft.com/office/drawing/2017/model3d" xmlns:o="urn:schemas-microsoft-com:office:office" xmlns:r="http://schemas.openxmlformats.org/officeDocument/2006/relationships" xmlns:m="http://schemas.openxmlformats.org/officeDocument/2006/math" xmlns:v="urn:schemas-microsoft-com:vml" xmlns:wp14="http://schemas.microsoft.com/office/word/2010/wordprocessingDrawing" xmlns:wp="http://schemas.openxmlformats.org/drawingml/2006/wordprocessingDrawing" xmlns:w10="urn:schemas-microsoft-com:office:word" xmlns:w="http://schemas.openxmlformats.org/wordprocessingml/2006/main" xmlns:w14="http://schemas.microsoft.com/office/word/2010/wordml" xmlns:w15="http://schemas.microsoft.com/office/word/2012/wordml" xmlns:w16cex="http://schemas.microsoft.com/office/word/2018/wordml/cex" xmlns:w16cid="http://schemas.microsoft.com/office/word/2016/wordml/cid" xmlns:w16="http://schemas.microsoft.com/office/word/2018/wordml" xmlns:w16se="http://schemas.microsoft.com/office/word/2015/wordml/symex" xmlns:wpg="http://schemas.microsoft.com/office/word/2010/wordprocessingGroup" xmlns:wpi="http://schemas.microsoft.com/office/word/2010/wordprocessingInk" xmlns:wne="http://schemas.microsoft.com/office/word/2006/wordml" xmlns:wps="http://schemas.microsoft.com/office/word/2010/wordprocessingShape" mc:Ignorable="w14 w15 w16se w16cid w16 w16cex wp14">
   <w:footnote w:type="separator" w:id="-1">
     <w:p>
       <w:pPr>
@@ -5222,7 +6263,7 @@
 </file>
 
 <file path=word/numbering.xml><?xml version="1.0" encoding="utf-8"?>
-<w:numbering xmlns:wpc="http://schemas.microsoft.com/office/word/2010/wordprocessingCanvas" xmlns:cx="http://schemas.microsoft.com/office/drawing/2014/chartex" xmlns:cx1="http://schemas.microsoft.com/office/drawing/2015/9/8/chartex" xmlns:mc="http://schemas.openxmlformats.org/markup-compatibility/2006" xmlns:o="urn:schemas-microsoft-com:office:office" xmlns:r="http://schemas.openxmlformats.org/officeDocument/2006/relationships" xmlns:m="http://schemas.openxmlformats.org/officeDocument/2006/math" xmlns:v="urn:schemas-microsoft-com:vml" xmlns:wp14="http://schemas.microsoft.com/office/word/2010/wordprocessingDrawing" xmlns:wp="http://schemas.openxmlformats.org/drawingml/2006/wordprocessingDrawing" xmlns:w10="urn:schemas-microsoft-com:office:word" xmlns:w="http://schemas.openxmlformats.org/wordprocessingml/2006/main" xmlns:w14="http://schemas.microsoft.com/office/word/2010/wordml" xmlns:w15="http://schemas.microsoft.com/office/word/2012/wordml" xmlns:w16se="http://schemas.microsoft.com/office/word/2015/wordml/symex" xmlns:wpg="http://schemas.microsoft.com/office/word/2010/wordprocessingGroup" xmlns:wpi="http://schemas.microsoft.com/office/word/2010/wordprocessingInk" xmlns:wne="http://schemas.microsoft.com/office/word/2006/wordml" xmlns:wps="http://schemas.microsoft.com/office/word/2010/wordprocessingShape" mc:Ignorable="w14 w15 w16se wp14">
+<w:numbering xmlns:wpc="http://schemas.microsoft.com/office/word/2010/wordprocessingCanvas" xmlns:cx="http://schemas.microsoft.com/office/drawing/2014/chartex" xmlns:cx1="http://schemas.microsoft.com/office/drawing/2015/9/8/chartex" xmlns:cx2="http://schemas.microsoft.com/office/drawing/2015/10/21/chartex" xmlns:cx3="http://schemas.microsoft.com/office/drawing/2016/5/9/chartex" xmlns:cx4="http://schemas.microsoft.com/office/drawing/2016/5/10/chartex" xmlns:cx5="http://schemas.microsoft.com/office/drawing/2016/5/11/chartex" xmlns:cx6="http://schemas.microsoft.com/office/drawing/2016/5/12/chartex" xmlns:cx7="http://schemas.microsoft.com/office/drawing/2016/5/13/chartex" xmlns:cx8="http://schemas.microsoft.com/office/drawing/2016/5/14/chartex" xmlns:mc="http://schemas.openxmlformats.org/markup-compatibility/2006" xmlns:aink="http://schemas.microsoft.com/office/drawing/2016/ink" xmlns:am3d="http://schemas.microsoft.com/office/drawing/2017/model3d" xmlns:o="urn:schemas-microsoft-com:office:office" xmlns:r="http://schemas.openxmlformats.org/officeDocument/2006/relationships" xmlns:m="http://schemas.openxmlformats.org/officeDocument/2006/math" xmlns:v="urn:schemas-microsoft-com:vml" xmlns:wp14="http://schemas.microsoft.com/office/word/2010/wordprocessingDrawing" xmlns:wp="http://schemas.openxmlformats.org/drawingml/2006/wordprocessingDrawing" xmlns:w10="urn:schemas-microsoft-com:office:word" xmlns:w="http://schemas.openxmlformats.org/wordprocessingml/2006/main" xmlns:w14="http://schemas.microsoft.com/office/word/2010/wordml" xmlns:w15="http://schemas.microsoft.com/office/word/2012/wordml" xmlns:w16cex="http://schemas.microsoft.com/office/word/2018/wordml/cex" xmlns:w16cid="http://schemas.microsoft.com/office/word/2016/wordml/cid" xmlns:w16="http://schemas.microsoft.com/office/word/2018/wordml" xmlns:w16se="http://schemas.microsoft.com/office/word/2015/wordml/symex" xmlns:wpg="http://schemas.microsoft.com/office/word/2010/wordprocessingGroup" xmlns:wpi="http://schemas.microsoft.com/office/word/2010/wordprocessingInk" xmlns:wne="http://schemas.microsoft.com/office/word/2006/wordml" xmlns:wps="http://schemas.microsoft.com/office/word/2010/wordprocessingShape" mc:Ignorable="w14 w15 w16se w16cid w16 w16cex wp14">
   <w:abstractNum w:abstractNumId="0" w15:restartNumberingAfterBreak="0">
     <w:nsid w:val="377A781F"/>
     <w:multiLevelType w:val="hybridMultilevel"/>
@@ -5408,7 +6449,7 @@
 </file>
 
 <file path=word/styles.xml><?xml version="1.0" encoding="utf-8"?>
-<w:styles xmlns:mc="http://schemas.openxmlformats.org/markup-compatibility/2006" xmlns:r="http://schemas.openxmlformats.org/officeDocument/2006/relationships" xmlns:w="http://schemas.openxmlformats.org/wordprocessingml/2006/main" xmlns:w14="http://schemas.microsoft.com/office/word/2010/wordml" xmlns:w15="http://schemas.microsoft.com/office/word/2012/wordml" xmlns:w16se="http://schemas.microsoft.com/office/word/2015/wordml/symex" mc:Ignorable="w14 w15 w16se">
+<w:styles xmlns:mc="http://schemas.openxmlformats.org/markup-compatibility/2006" xmlns:r="http://schemas.openxmlformats.org/officeDocument/2006/relationships" xmlns:w="http://schemas.openxmlformats.org/wordprocessingml/2006/main" xmlns:w14="http://schemas.microsoft.com/office/word/2010/wordml" xmlns:w15="http://schemas.microsoft.com/office/word/2012/wordml" xmlns:w16cex="http://schemas.microsoft.com/office/word/2018/wordml/cex" xmlns:w16cid="http://schemas.microsoft.com/office/word/2016/wordml/cid" xmlns:w16="http://schemas.microsoft.com/office/word/2018/wordml" xmlns:w16se="http://schemas.microsoft.com/office/word/2015/wordml/symex" mc:Ignorable="w14 w15 w16se w16cid w16 w16cex">
   <w:docDefaults>
     <w:rPrDefault>
       <w:rPr>
@@ -5424,7 +6465,7 @@
       </w:pPr>
     </w:pPrDefault>
   </w:docDefaults>
-  <w:latentStyles w:defLockedState="0" w:defUIPriority="99" w:defSemiHidden="0" w:defUnhideWhenUsed="0" w:defQFormat="0" w:count="371">
+  <w:latentStyles w:defLockedState="0" w:defUIPriority="99" w:defSemiHidden="0" w:defUnhideWhenUsed="0" w:defQFormat="0" w:count="376">
     <w:lsdException w:name="Normal" w:uiPriority="0" w:qFormat="1"/>
     <w:lsdException w:name="heading 1" w:uiPriority="9" w:qFormat="1"/>
     <w:lsdException w:name="heading 2" w:semiHidden="1" w:uiPriority="9" w:unhideWhenUsed="1" w:qFormat="1"/>
@@ -5530,7 +6571,6 @@
     <w:lsdException w:name="HTML Sample" w:semiHidden="1" w:unhideWhenUsed="1"/>
     <w:lsdException w:name="HTML Typewriter" w:semiHidden="1" w:unhideWhenUsed="1"/>
     <w:lsdException w:name="HTML Variable" w:semiHidden="1" w:unhideWhenUsed="1"/>
-    <w:lsdException w:name="Normal Table" w:semiHidden="1" w:unhideWhenUsed="1"/>
     <w:lsdException w:name="annotation subject" w:semiHidden="1" w:unhideWhenUsed="1"/>
     <w:lsdException w:name="No List" w:semiHidden="1" w:unhideWhenUsed="1"/>
     <w:lsdException w:name="Outline List 1" w:semiHidden="1" w:unhideWhenUsed="1"/>
@@ -5573,11 +6613,8 @@
     <w:lsdException w:name="Table Contemporary" w:semiHidden="1" w:unhideWhenUsed="1"/>
     <w:lsdException w:name="Table Elegant" w:semiHidden="1" w:unhideWhenUsed="1"/>
     <w:lsdException w:name="Table Professional" w:semiHidden="1" w:unhideWhenUsed="1"/>
-    <w:lsdException w:name="Table Subtle 1" w:semiHidden="1" w:unhideWhenUsed="1"/>
     <w:lsdException w:name="Table Subtle 2" w:semiHidden="1" w:unhideWhenUsed="1"/>
     <w:lsdException w:name="Table Web 1" w:semiHidden="1" w:unhideWhenUsed="1"/>
-    <w:lsdException w:name="Table Web 2" w:semiHidden="1" w:unhideWhenUsed="1"/>
-    <w:lsdException w:name="Table Web 3" w:semiHidden="1" w:unhideWhenUsed="1"/>
     <w:lsdException w:name="Balloon Text" w:semiHidden="1" w:unhideWhenUsed="1"/>
     <w:lsdException w:name="Table Grid" w:uiPriority="39"/>
     <w:lsdException w:name="Table Theme" w:semiHidden="1" w:unhideWhenUsed="1"/>
@@ -5796,10 +6833,16 @@
     <w:lsdException w:name="List Table 5 Dark Accent 6" w:uiPriority="50"/>
     <w:lsdException w:name="List Table 6 Colorful Accent 6" w:uiPriority="51"/>
     <w:lsdException w:name="List Table 7 Colorful Accent 6" w:uiPriority="52"/>
+    <w:lsdException w:name="Mention" w:semiHidden="1" w:unhideWhenUsed="1"/>
+    <w:lsdException w:name="Smart Hyperlink" w:semiHidden="1" w:unhideWhenUsed="1"/>
+    <w:lsdException w:name="Hashtag" w:semiHidden="1" w:unhideWhenUsed="1"/>
+    <w:lsdException w:name="Unresolved Mention" w:semiHidden="1" w:unhideWhenUsed="1"/>
+    <w:lsdException w:name="Smart Link" w:semiHidden="1" w:unhideWhenUsed="1"/>
   </w:latentStyles>
   <w:style w:type="paragraph" w:default="1" w:styleId="Standard">
     <w:name w:val="Normal"/>
     <w:qFormat/>
+    <w:rsid w:val="00CB3A38"/>
   </w:style>
   <w:style w:type="paragraph" w:styleId="berschrift1">
     <w:name w:val="heading 1"/>
@@ -6021,6 +7064,102 @@
     <w:link w:val="Fuzeile"/>
     <w:uiPriority w:val="99"/>
     <w:rsid w:val="00046B2E"/>
+  </w:style>
+  <w:style w:type="character" w:styleId="Kommentarzeichen">
+    <w:name w:val="annotation reference"/>
+    <w:basedOn w:val="Absatz-Standardschriftart"/>
+    <w:uiPriority w:val="99"/>
+    <w:semiHidden/>
+    <w:unhideWhenUsed/>
+    <w:rsid w:val="00D475B2"/>
+    <w:rPr>
+      <w:sz w:val="16"/>
+      <w:szCs w:val="16"/>
+    </w:rPr>
+  </w:style>
+  <w:style w:type="paragraph" w:styleId="Kommentartext">
+    <w:name w:val="annotation text"/>
+    <w:basedOn w:val="Standard"/>
+    <w:link w:val="KommentartextZchn"/>
+    <w:uiPriority w:val="99"/>
+    <w:unhideWhenUsed/>
+    <w:rsid w:val="00D475B2"/>
+    <w:pPr>
+      <w:spacing w:line="240" w:lineRule="auto"/>
+    </w:pPr>
+    <w:rPr>
+      <w:sz w:val="20"/>
+      <w:szCs w:val="20"/>
+    </w:rPr>
+  </w:style>
+  <w:style w:type="character" w:customStyle="1" w:styleId="KommentartextZchn">
+    <w:name w:val="Kommentartext Zchn"/>
+    <w:basedOn w:val="Absatz-Standardschriftart"/>
+    <w:link w:val="Kommentartext"/>
+    <w:uiPriority w:val="99"/>
+    <w:rsid w:val="00D475B2"/>
+    <w:rPr>
+      <w:sz w:val="20"/>
+      <w:szCs w:val="20"/>
+    </w:rPr>
+  </w:style>
+  <w:style w:type="paragraph" w:styleId="Kommentarthema">
+    <w:name w:val="annotation subject"/>
+    <w:basedOn w:val="Kommentartext"/>
+    <w:next w:val="Kommentartext"/>
+    <w:link w:val="KommentarthemaZchn"/>
+    <w:uiPriority w:val="99"/>
+    <w:semiHidden/>
+    <w:unhideWhenUsed/>
+    <w:rsid w:val="00D475B2"/>
+    <w:rPr>
+      <w:b/>
+      <w:bCs/>
+    </w:rPr>
+  </w:style>
+  <w:style w:type="character" w:customStyle="1" w:styleId="KommentarthemaZchn">
+    <w:name w:val="Kommentarthema Zchn"/>
+    <w:basedOn w:val="KommentartextZchn"/>
+    <w:link w:val="Kommentarthema"/>
+    <w:uiPriority w:val="99"/>
+    <w:semiHidden/>
+    <w:rsid w:val="00D475B2"/>
+    <w:rPr>
+      <w:b/>
+      <w:bCs/>
+      <w:sz w:val="20"/>
+      <w:szCs w:val="20"/>
+    </w:rPr>
+  </w:style>
+  <w:style w:type="paragraph" w:styleId="Sprechblasentext">
+    <w:name w:val="Balloon Text"/>
+    <w:basedOn w:val="Standard"/>
+    <w:link w:val="SprechblasentextZchn"/>
+    <w:uiPriority w:val="99"/>
+    <w:semiHidden/>
+    <w:unhideWhenUsed/>
+    <w:rsid w:val="00D475B2"/>
+    <w:pPr>
+      <w:spacing w:after="0" w:line="240" w:lineRule="auto"/>
+    </w:pPr>
+    <w:rPr>
+      <w:rFonts w:ascii="Segoe UI" w:hAnsi="Segoe UI" w:cs="Segoe UI"/>
+      <w:sz w:val="18"/>
+      <w:szCs w:val="18"/>
+    </w:rPr>
+  </w:style>
+  <w:style w:type="character" w:customStyle="1" w:styleId="SprechblasentextZchn">
+    <w:name w:val="Sprechblasentext Zchn"/>
+    <w:basedOn w:val="Absatz-Standardschriftart"/>
+    <w:link w:val="Sprechblasentext"/>
+    <w:uiPriority w:val="99"/>
+    <w:semiHidden/>
+    <w:rsid w:val="00D475B2"/>
+    <w:rPr>
+      <w:rFonts w:ascii="Segoe UI" w:hAnsi="Segoe UI" w:cs="Segoe UI"/>
+      <w:sz w:val="18"/>
+      <w:szCs w:val="18"/>
+    </w:rPr>
   </w:style>
 </w:styles>
 </file>

</xml_diff>

<commit_message>
Update word document and Add pdf file
</commit_message>
<xml_diff>
--- a/Simulator für den Microcontroller PIC16F84 von Gabriel Balzer und Michaela Fleig.docx
+++ b/Simulator für den Microcontroller PIC16F84 von Gabriel Balzer und Michaela Fleig.docx
@@ -1,6 +1,6 @@
 
 <file path=word/document.xml><?xml version="1.0" encoding="utf-8"?>
-<w:document xmlns:wpc="http://schemas.microsoft.com/office/word/2010/wordprocessingCanvas" xmlns:cx="http://schemas.microsoft.com/office/drawing/2014/chartex" xmlns:cx1="http://schemas.microsoft.com/office/drawing/2015/9/8/chartex" xmlns:cx2="http://schemas.microsoft.com/office/drawing/2015/10/21/chartex" xmlns:cx3="http://schemas.microsoft.com/office/drawing/2016/5/9/chartex" xmlns:cx4="http://schemas.microsoft.com/office/drawing/2016/5/10/chartex" xmlns:cx5="http://schemas.microsoft.com/office/drawing/2016/5/11/chartex" xmlns:cx6="http://schemas.microsoft.com/office/drawing/2016/5/12/chartex" xmlns:cx7="http://schemas.microsoft.com/office/drawing/2016/5/13/chartex" xmlns:cx8="http://schemas.microsoft.com/office/drawing/2016/5/14/chartex" xmlns:mc="http://schemas.openxmlformats.org/markup-compatibility/2006" xmlns:aink="http://schemas.microsoft.com/office/drawing/2016/ink" xmlns:am3d="http://schemas.microsoft.com/office/drawing/2017/model3d" xmlns:o="urn:schemas-microsoft-com:office:office" xmlns:r="http://schemas.openxmlformats.org/officeDocument/2006/relationships" xmlns:m="http://schemas.openxmlformats.org/officeDocument/2006/math" xmlns:v="urn:schemas-microsoft-com:vml" xmlns:wp14="http://schemas.microsoft.com/office/word/2010/wordprocessingDrawing" xmlns:wp="http://schemas.openxmlformats.org/drawingml/2006/wordprocessingDrawing" xmlns:w10="urn:schemas-microsoft-com:office:word" xmlns:w="http://schemas.openxmlformats.org/wordprocessingml/2006/main" xmlns:w14="http://schemas.microsoft.com/office/word/2010/wordml" xmlns:w15="http://schemas.microsoft.com/office/word/2012/wordml" xmlns:w16cex="http://schemas.microsoft.com/office/word/2018/wordml/cex" xmlns:w16cid="http://schemas.microsoft.com/office/word/2016/wordml/cid" xmlns:w16="http://schemas.microsoft.com/office/word/2018/wordml" xmlns:w16se="http://schemas.microsoft.com/office/word/2015/wordml/symex" xmlns:wpg="http://schemas.microsoft.com/office/word/2010/wordprocessingGroup" xmlns:wpi="http://schemas.microsoft.com/office/word/2010/wordprocessingInk" xmlns:wne="http://schemas.microsoft.com/office/word/2006/wordml" xmlns:wps="http://schemas.microsoft.com/office/word/2010/wordprocessingShape" mc:Ignorable="w14 w15 w16se w16cid w16 w16cex wp14">
+<w:document xmlns:wpc="http://schemas.microsoft.com/office/word/2010/wordprocessingCanvas" xmlns:cx="http://schemas.microsoft.com/office/drawing/2014/chartex" xmlns:cx1="http://schemas.microsoft.com/office/drawing/2015/9/8/chartex" xmlns:mc="http://schemas.openxmlformats.org/markup-compatibility/2006" xmlns:o="urn:schemas-microsoft-com:office:office" xmlns:r="http://schemas.openxmlformats.org/officeDocument/2006/relationships" xmlns:m="http://schemas.openxmlformats.org/officeDocument/2006/math" xmlns:v="urn:schemas-microsoft-com:vml" xmlns:wp14="http://schemas.microsoft.com/office/word/2010/wordprocessingDrawing" xmlns:wp="http://schemas.openxmlformats.org/drawingml/2006/wordprocessingDrawing" xmlns:w10="urn:schemas-microsoft-com:office:word" xmlns:w="http://schemas.openxmlformats.org/wordprocessingml/2006/main" xmlns:w14="http://schemas.microsoft.com/office/word/2010/wordml" xmlns:w15="http://schemas.microsoft.com/office/word/2012/wordml" xmlns:w16se="http://schemas.microsoft.com/office/word/2015/wordml/symex" xmlns:wpg="http://schemas.microsoft.com/office/word/2010/wordprocessingGroup" xmlns:wpi="http://schemas.microsoft.com/office/word/2010/wordprocessingInk" xmlns:wne="http://schemas.microsoft.com/office/word/2006/wordml" xmlns:wps="http://schemas.microsoft.com/office/word/2010/wordprocessingShape" mc:Ignorable="w14 w15 w16se wp14">
   <w:body>
     <w:p>
       <w:pPr>
@@ -240,7 +240,7 @@
           <w:r>
             <w:fldChar w:fldCharType="separate"/>
           </w:r>
-          <w:hyperlink w:anchor="_Toc44167155" w:history="1">
+          <w:hyperlink w:anchor="_Toc44181813" w:history="1">
             <w:r>
               <w:rPr>
                 <w:rStyle w:val="Hyperlink"/>
@@ -282,7 +282,7 @@
                 <w:noProof/>
                 <w:webHidden/>
               </w:rPr>
-              <w:instrText xml:space="preserve"> PAGEREF _Toc44167155 \h </w:instrText>
+              <w:instrText xml:space="preserve"> PAGEREF _Toc44181813 \h </w:instrText>
             </w:r>
             <w:r>
               <w:rPr>
@@ -326,7 +326,7 @@
               <w:lang w:eastAsia="de-DE"/>
             </w:rPr>
           </w:pPr>
-          <w:hyperlink w:anchor="_Toc44167156" w:history="1">
+          <w:hyperlink w:anchor="_Toc44181814" w:history="1">
             <w:r>
               <w:rPr>
                 <w:rStyle w:val="Hyperlink"/>
@@ -368,7 +368,7 @@
                 <w:noProof/>
                 <w:webHidden/>
               </w:rPr>
-              <w:instrText xml:space="preserve"> PAGEREF _Toc44167156 \h </w:instrText>
+              <w:instrText xml:space="preserve"> PAGEREF _Toc44181814 \h </w:instrText>
             </w:r>
             <w:r>
               <w:rPr>
@@ -412,7 +412,7 @@
               <w:lang w:eastAsia="de-DE"/>
             </w:rPr>
           </w:pPr>
-          <w:hyperlink w:anchor="_Toc44167157" w:history="1">
+          <w:hyperlink w:anchor="_Toc44181815" w:history="1">
             <w:r>
               <w:rPr>
                 <w:rStyle w:val="Hyperlink"/>
@@ -454,7 +454,7 @@
                 <w:noProof/>
                 <w:webHidden/>
               </w:rPr>
-              <w:instrText xml:space="preserve"> PAGEREF _Toc44167157 \h </w:instrText>
+              <w:instrText xml:space="preserve"> PAGEREF _Toc44181815 \h </w:instrText>
             </w:r>
             <w:r>
               <w:rPr>
@@ -497,7 +497,7 @@
               <w:lang w:eastAsia="de-DE"/>
             </w:rPr>
           </w:pPr>
-          <w:hyperlink w:anchor="_Toc44167158" w:history="1">
+          <w:hyperlink w:anchor="_Toc44181816" w:history="1">
             <w:r>
               <w:rPr>
                 <w:rStyle w:val="Hyperlink"/>
@@ -524,7 +524,7 @@
                 <w:noProof/>
                 <w:webHidden/>
               </w:rPr>
-              <w:instrText xml:space="preserve"> PAGEREF _Toc44167158 \h </w:instrText>
+              <w:instrText xml:space="preserve"> PAGEREF _Toc44181816 \h </w:instrText>
             </w:r>
             <w:r>
               <w:rPr>
@@ -567,7 +567,7 @@
               <w:lang w:eastAsia="de-DE"/>
             </w:rPr>
           </w:pPr>
-          <w:hyperlink w:anchor="_Toc44167159" w:history="1">
+          <w:hyperlink w:anchor="_Toc44181817" w:history="1">
             <w:r>
               <w:rPr>
                 <w:rStyle w:val="Hyperlink"/>
@@ -594,7 +594,7 @@
                 <w:noProof/>
                 <w:webHidden/>
               </w:rPr>
-              <w:instrText xml:space="preserve"> PAGEREF _Toc44167159 \h </w:instrText>
+              <w:instrText xml:space="preserve"> PAGEREF _Toc44181817 \h </w:instrText>
             </w:r>
             <w:r>
               <w:rPr>
@@ -638,7 +638,7 @@
               <w:lang w:eastAsia="de-DE"/>
             </w:rPr>
           </w:pPr>
-          <w:hyperlink w:anchor="_Toc44167160" w:history="1">
+          <w:hyperlink w:anchor="_Toc44181818" w:history="1">
             <w:r>
               <w:rPr>
                 <w:rStyle w:val="Hyperlink"/>
@@ -680,7 +680,7 @@
                 <w:noProof/>
                 <w:webHidden/>
               </w:rPr>
-              <w:instrText xml:space="preserve"> PAGEREF _Toc44167160 \h </w:instrText>
+              <w:instrText xml:space="preserve"> PAGEREF _Toc44181818 \h </w:instrText>
             </w:r>
             <w:r>
               <w:rPr>
@@ -723,7 +723,7 @@
               <w:lang w:eastAsia="de-DE"/>
             </w:rPr>
           </w:pPr>
-          <w:hyperlink w:anchor="_Toc44167161" w:history="1">
+          <w:hyperlink w:anchor="_Toc44181819" w:history="1">
             <w:r>
               <w:rPr>
                 <w:rStyle w:val="Hyperlink"/>
@@ -750,7 +750,79 @@
                 <w:noProof/>
                 <w:webHidden/>
               </w:rPr>
-              <w:instrText xml:space="preserve"> PAGEREF _Toc44167161 \h </w:instrText>
+              <w:instrText xml:space="preserve"> PAGEREF _Toc44181819 \h </w:instrText>
+            </w:r>
+            <w:r>
+              <w:rPr>
+                <w:noProof/>
+                <w:webHidden/>
+              </w:rPr>
+            </w:r>
+            <w:r>
+              <w:rPr>
+                <w:noProof/>
+                <w:webHidden/>
+              </w:rPr>
+              <w:fldChar w:fldCharType="separate"/>
+            </w:r>
+            <w:r>
+              <w:rPr>
+                <w:noProof/>
+                <w:webHidden/>
+              </w:rPr>
+              <w:t>6</w:t>
+            </w:r>
+            <w:r>
+              <w:rPr>
+                <w:noProof/>
+                <w:webHidden/>
+              </w:rPr>
+              <w:fldChar w:fldCharType="end"/>
+            </w:r>
+          </w:hyperlink>
+          <w:bookmarkStart w:id="0" w:name="_GoBack"/>
+          <w:bookmarkEnd w:id="0"/>
+        </w:p>
+        <w:p>
+          <w:pPr>
+            <w:pStyle w:val="Verzeichnis2"/>
+            <w:tabs>
+              <w:tab w:val="right" w:leader="dot" w:pos="9062"/>
+            </w:tabs>
+            <w:rPr>
+              <w:rFonts w:eastAsiaTheme="minorEastAsia"/>
+              <w:noProof/>
+              <w:lang w:eastAsia="de-DE"/>
+            </w:rPr>
+          </w:pPr>
+          <w:hyperlink w:anchor="_Toc44181820" w:history="1">
+            <w:r>
+              <w:rPr>
+                <w:rStyle w:val="Hyperlink"/>
+                <w:noProof/>
+              </w:rPr>
+              <w:t>Praxis Byte-orientierte Operationen</w:t>
+            </w:r>
+            <w:r>
+              <w:rPr>
+                <w:noProof/>
+                <w:webHidden/>
+              </w:rPr>
+              <w:tab/>
+            </w:r>
+            <w:r>
+              <w:rPr>
+                <w:noProof/>
+                <w:webHidden/>
+              </w:rPr>
+              <w:fldChar w:fldCharType="begin"/>
+            </w:r>
+            <w:r>
+              <w:rPr>
+                <w:noProof/>
+                <w:webHidden/>
+              </w:rPr>
+              <w:instrText xml:space="preserve"> PAGEREF _Toc44181820 \h </w:instrText>
             </w:r>
             <w:r>
               <w:rPr>
@@ -793,13 +865,13 @@
               <w:lang w:eastAsia="de-DE"/>
             </w:rPr>
           </w:pPr>
-          <w:hyperlink w:anchor="_Toc44167162" w:history="1">
+          <w:hyperlink w:anchor="_Toc44181821" w:history="1">
             <w:r>
               <w:rPr>
                 <w:rStyle w:val="Hyperlink"/>
                 <w:noProof/>
               </w:rPr>
-              <w:t>Praxis Byte-orientierte Operationen</w:t>
+              <w:t>Theorie Bit-orientierte Operationen</w:t>
             </w:r>
             <w:r>
               <w:rPr>
@@ -820,7 +892,7 @@
                 <w:noProof/>
                 <w:webHidden/>
               </w:rPr>
-              <w:instrText xml:space="preserve"> PAGEREF _Toc44167162 \h </w:instrText>
+              <w:instrText xml:space="preserve"> PAGEREF _Toc44181821 \h </w:instrText>
             </w:r>
             <w:r>
               <w:rPr>
@@ -840,7 +912,7 @@
                 <w:noProof/>
                 <w:webHidden/>
               </w:rPr>
-              <w:t>6</w:t>
+              <w:t>7</w:t>
             </w:r>
             <w:r>
               <w:rPr>
@@ -863,13 +935,13 @@
               <w:lang w:eastAsia="de-DE"/>
             </w:rPr>
           </w:pPr>
-          <w:hyperlink w:anchor="_Toc44167163" w:history="1">
+          <w:hyperlink w:anchor="_Toc44181822" w:history="1">
             <w:r>
               <w:rPr>
                 <w:rStyle w:val="Hyperlink"/>
                 <w:noProof/>
               </w:rPr>
-              <w:t>Theorie Bit-orientierte Operationen</w:t>
+              <w:t>Praxis Bit-orientierte Operationen</w:t>
             </w:r>
             <w:r>
               <w:rPr>
@@ -890,7 +962,7 @@
                 <w:noProof/>
                 <w:webHidden/>
               </w:rPr>
-              <w:instrText xml:space="preserve"> PAGEREF _Toc44167163 \h </w:instrText>
+              <w:instrText xml:space="preserve"> PAGEREF _Toc44181822 \h </w:instrText>
             </w:r>
             <w:r>
               <w:rPr>
@@ -933,13 +1005,13 @@
               <w:lang w:eastAsia="de-DE"/>
             </w:rPr>
           </w:pPr>
-          <w:hyperlink w:anchor="_Toc44167164" w:history="1">
+          <w:hyperlink w:anchor="_Toc44181823" w:history="1">
             <w:r>
               <w:rPr>
                 <w:rStyle w:val="Hyperlink"/>
                 <w:noProof/>
               </w:rPr>
-              <w:t>Praxis Bit-orientierte Operationen</w:t>
+              <w:t>Theorie Literal- und Kontroll-Operationen</w:t>
             </w:r>
             <w:r>
               <w:rPr>
@@ -960,7 +1032,7 @@
                 <w:noProof/>
                 <w:webHidden/>
               </w:rPr>
-              <w:instrText xml:space="preserve"> PAGEREF _Toc44167164 \h </w:instrText>
+              <w:instrText xml:space="preserve"> PAGEREF _Toc44181823 \h </w:instrText>
             </w:r>
             <w:r>
               <w:rPr>
@@ -980,7 +1052,7 @@
                 <w:noProof/>
                 <w:webHidden/>
               </w:rPr>
-              <w:t>7</w:t>
+              <w:t>8</w:t>
             </w:r>
             <w:r>
               <w:rPr>
@@ -1003,13 +1075,13 @@
               <w:lang w:eastAsia="de-DE"/>
             </w:rPr>
           </w:pPr>
-          <w:hyperlink w:anchor="_Toc44167165" w:history="1">
+          <w:hyperlink w:anchor="_Toc44181824" w:history="1">
             <w:r>
               <w:rPr>
                 <w:rStyle w:val="Hyperlink"/>
                 <w:noProof/>
               </w:rPr>
-              <w:t>Theorie Literal- und Kontroll-Operationen</w:t>
+              <w:t>Praxis Literal- und Kontroll-Operationen</w:t>
             </w:r>
             <w:r>
               <w:rPr>
@@ -1030,77 +1102,7 @@
                 <w:noProof/>
                 <w:webHidden/>
               </w:rPr>
-              <w:instrText xml:space="preserve"> PAGEREF _Toc44167165 \h </w:instrText>
-            </w:r>
-            <w:r>
-              <w:rPr>
-                <w:noProof/>
-                <w:webHidden/>
-              </w:rPr>
-            </w:r>
-            <w:r>
-              <w:rPr>
-                <w:noProof/>
-                <w:webHidden/>
-              </w:rPr>
-              <w:fldChar w:fldCharType="separate"/>
-            </w:r>
-            <w:r>
-              <w:rPr>
-                <w:noProof/>
-                <w:webHidden/>
-              </w:rPr>
-              <w:t>8</w:t>
-            </w:r>
-            <w:r>
-              <w:rPr>
-                <w:noProof/>
-                <w:webHidden/>
-              </w:rPr>
-              <w:fldChar w:fldCharType="end"/>
-            </w:r>
-          </w:hyperlink>
-        </w:p>
-        <w:p>
-          <w:pPr>
-            <w:pStyle w:val="Verzeichnis2"/>
-            <w:tabs>
-              <w:tab w:val="right" w:leader="dot" w:pos="9062"/>
-            </w:tabs>
-            <w:rPr>
-              <w:rFonts w:eastAsiaTheme="minorEastAsia"/>
-              <w:noProof/>
-              <w:lang w:eastAsia="de-DE"/>
-            </w:rPr>
-          </w:pPr>
-          <w:hyperlink w:anchor="_Toc44167166" w:history="1">
-            <w:r>
-              <w:rPr>
-                <w:rStyle w:val="Hyperlink"/>
-                <w:noProof/>
-              </w:rPr>
-              <w:t>Praxis Literal- und Kontroll-Operationen</w:t>
-            </w:r>
-            <w:r>
-              <w:rPr>
-                <w:noProof/>
-                <w:webHidden/>
-              </w:rPr>
-              <w:tab/>
-            </w:r>
-            <w:r>
-              <w:rPr>
-                <w:noProof/>
-                <w:webHidden/>
-              </w:rPr>
-              <w:fldChar w:fldCharType="begin"/>
-            </w:r>
-            <w:r>
-              <w:rPr>
-                <w:noProof/>
-                <w:webHidden/>
-              </w:rPr>
-              <w:instrText xml:space="preserve"> PAGEREF _Toc44167166 \h </w:instrText>
+              <w:instrText xml:space="preserve"> PAGEREF _Toc44181824 \h </w:instrText>
             </w:r>
             <w:r>
               <w:rPr>
@@ -1144,7 +1146,7 @@
               <w:lang w:eastAsia="de-DE"/>
             </w:rPr>
           </w:pPr>
-          <w:hyperlink w:anchor="_Toc44167167" w:history="1">
+          <w:hyperlink w:anchor="_Toc44181825" w:history="1">
             <w:r>
               <w:rPr>
                 <w:rStyle w:val="Hyperlink"/>
@@ -1186,7 +1188,7 @@
                 <w:noProof/>
                 <w:webHidden/>
               </w:rPr>
-              <w:instrText xml:space="preserve"> PAGEREF _Toc44167167 \h </w:instrText>
+              <w:instrText xml:space="preserve"> PAGEREF _Toc44181825 \h </w:instrText>
             </w:r>
             <w:r>
               <w:rPr>
@@ -1229,7 +1231,7 @@
               <w:lang w:eastAsia="de-DE"/>
             </w:rPr>
           </w:pPr>
-          <w:hyperlink w:anchor="_Toc44167168" w:history="1">
+          <w:hyperlink w:anchor="_Toc44181826" w:history="1">
             <w:r>
               <w:rPr>
                 <w:rStyle w:val="Hyperlink"/>
@@ -1256,7 +1258,7 @@
                 <w:noProof/>
                 <w:webHidden/>
               </w:rPr>
-              <w:instrText xml:space="preserve"> PAGEREF _Toc44167168 \h </w:instrText>
+              <w:instrText xml:space="preserve"> PAGEREF _Toc44181826 \h </w:instrText>
             </w:r>
             <w:r>
               <w:rPr>
@@ -1299,7 +1301,7 @@
               <w:lang w:eastAsia="de-DE"/>
             </w:rPr>
           </w:pPr>
-          <w:hyperlink w:anchor="_Toc44167169" w:history="1">
+          <w:hyperlink w:anchor="_Toc44181827" w:history="1">
             <w:r>
               <w:rPr>
                 <w:rStyle w:val="Hyperlink"/>
@@ -1326,7 +1328,7 @@
                 <w:noProof/>
                 <w:webHidden/>
               </w:rPr>
-              <w:instrText xml:space="preserve"> PAGEREF _Toc44167169 \h </w:instrText>
+              <w:instrText xml:space="preserve"> PAGEREF _Toc44181827 \h </w:instrText>
             </w:r>
             <w:r>
               <w:rPr>
@@ -1370,7 +1372,7 @@
               <w:lang w:eastAsia="de-DE"/>
             </w:rPr>
           </w:pPr>
-          <w:hyperlink w:anchor="_Toc44167170" w:history="1">
+          <w:hyperlink w:anchor="_Toc44181828" w:history="1">
             <w:r>
               <w:rPr>
                 <w:rStyle w:val="Hyperlink"/>
@@ -1412,7 +1414,7 @@
                 <w:noProof/>
                 <w:webHidden/>
               </w:rPr>
-              <w:instrText xml:space="preserve"> PAGEREF _Toc44167170 \h </w:instrText>
+              <w:instrText xml:space="preserve"> PAGEREF _Toc44181828 \h </w:instrText>
             </w:r>
             <w:r>
               <w:rPr>
@@ -1455,7 +1457,7 @@
               <w:lang w:eastAsia="de-DE"/>
             </w:rPr>
           </w:pPr>
-          <w:hyperlink w:anchor="_Toc44167171" w:history="1">
+          <w:hyperlink w:anchor="_Toc44181829" w:history="1">
             <w:r>
               <w:rPr>
                 <w:rStyle w:val="Hyperlink"/>
@@ -1482,7 +1484,7 @@
                 <w:noProof/>
                 <w:webHidden/>
               </w:rPr>
-              <w:instrText xml:space="preserve"> PAGEREF _Toc44167171 \h </w:instrText>
+              <w:instrText xml:space="preserve"> PAGEREF _Toc44181829 \h </w:instrText>
             </w:r>
             <w:r>
               <w:rPr>
@@ -1525,7 +1527,7 @@
               <w:lang w:eastAsia="de-DE"/>
             </w:rPr>
           </w:pPr>
-          <w:hyperlink w:anchor="_Toc44167172" w:history="1">
+          <w:hyperlink w:anchor="_Toc44181830" w:history="1">
             <w:r>
               <w:rPr>
                 <w:rStyle w:val="Hyperlink"/>
@@ -1552,7 +1554,7 @@
                 <w:noProof/>
                 <w:webHidden/>
               </w:rPr>
-              <w:instrText xml:space="preserve"> PAGEREF _Toc44167172 \h </w:instrText>
+              <w:instrText xml:space="preserve"> PAGEREF _Toc44181830 \h </w:instrText>
             </w:r>
             <w:r>
               <w:rPr>
@@ -1596,7 +1598,7 @@
               <w:lang w:eastAsia="de-DE"/>
             </w:rPr>
           </w:pPr>
-          <w:hyperlink w:anchor="_Toc44167173" w:history="1">
+          <w:hyperlink w:anchor="_Toc44181831" w:history="1">
             <w:r>
               <w:rPr>
                 <w:rStyle w:val="Hyperlink"/>
@@ -1638,7 +1640,7 @@
                 <w:noProof/>
                 <w:webHidden/>
               </w:rPr>
-              <w:instrText xml:space="preserve"> PAGEREF _Toc44167173 \h </w:instrText>
+              <w:instrText xml:space="preserve"> PAGEREF _Toc44181831 \h </w:instrText>
             </w:r>
             <w:r>
               <w:rPr>
@@ -1681,7 +1683,7 @@
               <w:lang w:eastAsia="de-DE"/>
             </w:rPr>
           </w:pPr>
-          <w:hyperlink w:anchor="_Toc44167174" w:history="1">
+          <w:hyperlink w:anchor="_Toc44181832" w:history="1">
             <w:r>
               <w:rPr>
                 <w:rStyle w:val="Hyperlink"/>
@@ -1708,7 +1710,7 @@
                 <w:noProof/>
                 <w:webHidden/>
               </w:rPr>
-              <w:instrText xml:space="preserve"> PAGEREF _Toc44167174 \h </w:instrText>
+              <w:instrText xml:space="preserve"> PAGEREF _Toc44181832 \h </w:instrText>
             </w:r>
             <w:r>
               <w:rPr>
@@ -1751,7 +1753,7 @@
               <w:lang w:eastAsia="de-DE"/>
             </w:rPr>
           </w:pPr>
-          <w:hyperlink w:anchor="_Toc44167175" w:history="1">
+          <w:hyperlink w:anchor="_Toc44181833" w:history="1">
             <w:r>
               <w:rPr>
                 <w:rStyle w:val="Hyperlink"/>
@@ -1778,7 +1780,7 @@
                 <w:noProof/>
                 <w:webHidden/>
               </w:rPr>
-              <w:instrText xml:space="preserve"> PAGEREF _Toc44167175 \h </w:instrText>
+              <w:instrText xml:space="preserve"> PAGEREF _Toc44181833 \h </w:instrText>
             </w:r>
             <w:r>
               <w:rPr>
@@ -1822,7 +1824,7 @@
               <w:lang w:eastAsia="de-DE"/>
             </w:rPr>
           </w:pPr>
-          <w:hyperlink w:anchor="_Toc44167176" w:history="1">
+          <w:hyperlink w:anchor="_Toc44181834" w:history="1">
             <w:r>
               <w:rPr>
                 <w:rStyle w:val="Hyperlink"/>
@@ -1864,7 +1866,7 @@
                 <w:noProof/>
                 <w:webHidden/>
               </w:rPr>
-              <w:instrText xml:space="preserve"> PAGEREF _Toc44167176 \h </w:instrText>
+              <w:instrText xml:space="preserve"> PAGEREF _Toc44181834 \h </w:instrText>
             </w:r>
             <w:r>
               <w:rPr>
@@ -1908,7 +1910,7 @@
               <w:lang w:eastAsia="de-DE"/>
             </w:rPr>
           </w:pPr>
-          <w:hyperlink w:anchor="_Toc44167177" w:history="1">
+          <w:hyperlink w:anchor="_Toc44181835" w:history="1">
             <w:r>
               <w:rPr>
                 <w:rStyle w:val="Hyperlink"/>
@@ -1950,7 +1952,7 @@
                 <w:noProof/>
                 <w:webHidden/>
               </w:rPr>
-              <w:instrText xml:space="preserve"> PAGEREF _Toc44167177 \h </w:instrText>
+              <w:instrText xml:space="preserve"> PAGEREF _Toc44181835 \h </w:instrText>
             </w:r>
             <w:r>
               <w:rPr>
@@ -1993,7 +1995,7 @@
               <w:lang w:eastAsia="de-DE"/>
             </w:rPr>
           </w:pPr>
-          <w:hyperlink w:anchor="_Toc44167178" w:history="1">
+          <w:hyperlink w:anchor="_Toc44181836" w:history="1">
             <w:r>
               <w:rPr>
                 <w:rStyle w:val="Hyperlink"/>
@@ -2020,7 +2022,7 @@
                 <w:noProof/>
                 <w:webHidden/>
               </w:rPr>
-              <w:instrText xml:space="preserve"> PAGEREF _Toc44167178 \h </w:instrText>
+              <w:instrText xml:space="preserve"> PAGEREF _Toc44181836 \h </w:instrText>
             </w:r>
             <w:r>
               <w:rPr>
@@ -2063,7 +2065,7 @@
               <w:lang w:eastAsia="de-DE"/>
             </w:rPr>
           </w:pPr>
-          <w:hyperlink w:anchor="_Toc44167179" w:history="1">
+          <w:hyperlink w:anchor="_Toc44181837" w:history="1">
             <w:r>
               <w:rPr>
                 <w:rStyle w:val="Hyperlink"/>
@@ -2090,7 +2092,7 @@
                 <w:noProof/>
                 <w:webHidden/>
               </w:rPr>
-              <w:instrText xml:space="preserve"> PAGEREF _Toc44167179 \h </w:instrText>
+              <w:instrText xml:space="preserve"> PAGEREF _Toc44181837 \h </w:instrText>
             </w:r>
             <w:r>
               <w:rPr>
@@ -2133,7 +2135,7 @@
               <w:lang w:eastAsia="de-DE"/>
             </w:rPr>
           </w:pPr>
-          <w:hyperlink w:anchor="_Toc44167180" w:history="1">
+          <w:hyperlink w:anchor="_Toc44181838" w:history="1">
             <w:r>
               <w:rPr>
                 <w:rStyle w:val="Hyperlink"/>
@@ -2160,7 +2162,7 @@
                 <w:noProof/>
                 <w:webHidden/>
               </w:rPr>
-              <w:instrText xml:space="preserve"> PAGEREF _Toc44167180 \h </w:instrText>
+              <w:instrText xml:space="preserve"> PAGEREF _Toc44181838 \h </w:instrText>
             </w:r>
             <w:r>
               <w:rPr>
@@ -2203,7 +2205,7 @@
               <w:lang w:eastAsia="de-DE"/>
             </w:rPr>
           </w:pPr>
-          <w:hyperlink w:anchor="_Toc44167181" w:history="1">
+          <w:hyperlink w:anchor="_Toc44181839" w:history="1">
             <w:r>
               <w:rPr>
                 <w:rStyle w:val="Hyperlink"/>
@@ -2230,7 +2232,7 @@
                 <w:noProof/>
                 <w:webHidden/>
               </w:rPr>
-              <w:instrText xml:space="preserve"> PAGEREF _Toc44167181 \h </w:instrText>
+              <w:instrText xml:space="preserve"> PAGEREF _Toc44181839 \h </w:instrText>
             </w:r>
             <w:r>
               <w:rPr>
@@ -2273,7 +2275,7 @@
               <w:lang w:eastAsia="de-DE"/>
             </w:rPr>
           </w:pPr>
-          <w:hyperlink w:anchor="_Toc44167182" w:history="1">
+          <w:hyperlink w:anchor="_Toc44181840" w:history="1">
             <w:r>
               <w:rPr>
                 <w:rStyle w:val="Hyperlink"/>
@@ -2300,7 +2302,7 @@
                 <w:noProof/>
                 <w:webHidden/>
               </w:rPr>
-              <w:instrText xml:space="preserve"> PAGEREF _Toc44167182 \h </w:instrText>
+              <w:instrText xml:space="preserve"> PAGEREF _Toc44181840 \h </w:instrText>
             </w:r>
             <w:r>
               <w:rPr>
@@ -2343,7 +2345,7 @@
               <w:lang w:eastAsia="de-DE"/>
             </w:rPr>
           </w:pPr>
-          <w:hyperlink w:anchor="_Toc44167183" w:history="1">
+          <w:hyperlink w:anchor="_Toc44181841" w:history="1">
             <w:r>
               <w:rPr>
                 <w:rStyle w:val="Hyperlink"/>
@@ -2370,7 +2372,7 @@
                 <w:noProof/>
                 <w:webHidden/>
               </w:rPr>
-              <w:instrText xml:space="preserve"> PAGEREF _Toc44167183 \h </w:instrText>
+              <w:instrText xml:space="preserve"> PAGEREF _Toc44181841 \h </w:instrText>
             </w:r>
             <w:r>
               <w:rPr>
@@ -2449,16 +2451,16 @@
         </w:numPr>
         <w:jc w:val="both"/>
       </w:pPr>
-      <w:bookmarkStart w:id="0" w:name="_Ref44166056"/>
-      <w:bookmarkStart w:id="1" w:name="_Ref44166676"/>
-      <w:bookmarkStart w:id="2" w:name="_Toc44167155"/>
+      <w:bookmarkStart w:id="1" w:name="_Ref44166056"/>
+      <w:bookmarkStart w:id="2" w:name="_Ref44166676"/>
+      <w:bookmarkStart w:id="3" w:name="_Toc44181813"/>
       <w:r>
         <w:lastRenderedPageBreak/>
         <w:t>Was ist der PIC-Simulator?</w:t>
       </w:r>
-      <w:bookmarkEnd w:id="0"/>
       <w:bookmarkEnd w:id="1"/>
       <w:bookmarkEnd w:id="2"/>
+      <w:bookmarkEnd w:id="3"/>
     </w:p>
     <w:p>
       <w:pPr>
@@ -2515,12 +2517,12 @@
         </w:numPr>
         <w:jc w:val="both"/>
       </w:pPr>
-      <w:bookmarkStart w:id="3" w:name="_Toc44167156"/>
+      <w:bookmarkStart w:id="4" w:name="_Toc44181814"/>
       <w:r>
         <w:lastRenderedPageBreak/>
         <w:t>Grundkonzept der Realisierung</w:t>
       </w:r>
-      <w:bookmarkEnd w:id="3"/>
+      <w:bookmarkEnd w:id="4"/>
     </w:p>
     <w:p>
       <w:pPr>
@@ -2602,15 +2604,7 @@
         <w:t>r</w:t>
       </w:r>
       <w:r>
-        <w:t>amework „</w:t>
-      </w:r>
-      <w:proofErr w:type="spellStart"/>
-      <w:r>
-        <w:t>MahApps.Metro</w:t>
-      </w:r>
-      <w:proofErr w:type="spellEnd"/>
-      <w:r>
-        <w:t>“ zur</w:t>
+        <w:t>amework „MahApps.Metro“ zur</w:t>
       </w:r>
       <w:r>
         <w:t xml:space="preserve"> Erstellung der</w:t>
@@ -2784,7 +2778,7 @@
           <w:sz w:val="20"/>
         </w:rPr>
       </w:pPr>
-      <w:bookmarkStart w:id="4" w:name="_Ref44021532"/>
+      <w:bookmarkStart w:id="5" w:name="_Ref44021532"/>
       <w:r>
         <w:rPr>
           <w:sz w:val="20"/>
@@ -2822,7 +2816,7 @@
         </w:rPr>
         <w:fldChar w:fldCharType="end"/>
       </w:r>
-      <w:bookmarkEnd w:id="4"/>
+      <w:bookmarkEnd w:id="5"/>
       <w:r>
         <w:rPr>
           <w:sz w:val="20"/>
@@ -2858,12 +2852,12 @@
         </w:numPr>
         <w:jc w:val="both"/>
       </w:pPr>
-      <w:bookmarkStart w:id="5" w:name="_Toc44167157"/>
+      <w:bookmarkStart w:id="6" w:name="_Toc44181815"/>
       <w:r>
         <w:lastRenderedPageBreak/>
         <w:t>Flags</w:t>
       </w:r>
-      <w:bookmarkEnd w:id="5"/>
+      <w:bookmarkEnd w:id="6"/>
     </w:p>
     <w:p>
       <w:pPr>
@@ -2893,37 +2887,21 @@
         <w:pStyle w:val="berschrift2"/>
         <w:jc w:val="both"/>
       </w:pPr>
-      <w:bookmarkStart w:id="6" w:name="_Toc44167158"/>
+      <w:bookmarkStart w:id="7" w:name="_Toc44181816"/>
       <w:r>
         <w:t>Theorie</w:t>
       </w:r>
       <w:r>
         <w:t xml:space="preserve"> Flags</w:t>
       </w:r>
-      <w:bookmarkEnd w:id="6"/>
-    </w:p>
-    <w:p>
-      <w:pPr>
-        <w:jc w:val="both"/>
-      </w:pPr>
-      <w:r>
-        <w:t>Das Setzen der Flags soll beispielhaft anhand des Befehls „CLRF“ (Clear f) gezeigt werden. Hier wird das Zero-</w:t>
-      </w:r>
-      <w:proofErr w:type="spellStart"/>
-      <w:r>
-        <w:t>Flag</w:t>
-      </w:r>
-      <w:proofErr w:type="spellEnd"/>
-      <w:r>
-        <w:t xml:space="preserve"> (Z-</w:t>
-      </w:r>
-      <w:proofErr w:type="spellStart"/>
-      <w:r>
-        <w:t>Flag</w:t>
-      </w:r>
-      <w:proofErr w:type="spellEnd"/>
-      <w:r>
-        <w:t>) gesetzt, wenn das Ergebnis der Operation 0 ist.</w:t>
+      <w:bookmarkEnd w:id="7"/>
+    </w:p>
+    <w:p>
+      <w:pPr>
+        <w:jc w:val="both"/>
+      </w:pPr>
+      <w:r>
+        <w:t>Das Setzen der Flags soll beispielhaft anhand des Befehls „CLRF“ (Clear f) gezeigt werden. Hier wird das Zero-Flag (Z-Flag) gesetzt, wenn das Ergebnis der Operation 0 ist.</w:t>
       </w:r>
     </w:p>
     <w:p>
@@ -2931,14 +2909,14 @@
         <w:pStyle w:val="berschrift2"/>
         <w:jc w:val="both"/>
       </w:pPr>
-      <w:bookmarkStart w:id="7" w:name="_Toc44167159"/>
+      <w:bookmarkStart w:id="8" w:name="_Toc44181817"/>
       <w:r>
         <w:t>Praxis</w:t>
       </w:r>
       <w:r>
         <w:t xml:space="preserve"> Flags</w:t>
       </w:r>
-      <w:bookmarkEnd w:id="7"/>
+      <w:bookmarkEnd w:id="8"/>
     </w:p>
     <w:p>
       <w:pPr>
@@ -2976,15 +2954,7 @@
         <w:t xml:space="preserve">, </w:t>
       </w:r>
       <w:r>
-        <w:t>Zeile 523) und in die Register an die Stelle „f“ geschrieben (Zeile 525). Da der Wert von „f“ 0 wird, wird das Z-</w:t>
-      </w:r>
-      <w:proofErr w:type="spellStart"/>
-      <w:r>
-        <w:t>Flag</w:t>
-      </w:r>
-      <w:proofErr w:type="spellEnd"/>
-      <w:r>
-        <w:t xml:space="preserve"> gesetzt (Zeile 526).</w:t>
+        <w:t>Zeile 523) und in die Register an die Stelle „f“ geschrieben (Zeile 525). Da der Wert von „f“ 0 wird, wird das Z-Flag gesetzt (Zeile 526).</w:t>
       </w:r>
     </w:p>
     <w:p>
@@ -3046,7 +3016,7 @@
           <w:sz w:val="20"/>
         </w:rPr>
       </w:pPr>
-      <w:bookmarkStart w:id="8" w:name="_Ref44021646"/>
+      <w:bookmarkStart w:id="9" w:name="_Ref44021646"/>
       <w:r>
         <w:rPr>
           <w:sz w:val="20"/>
@@ -3084,7 +3054,7 @@
         </w:rPr>
         <w:fldChar w:fldCharType="end"/>
       </w:r>
-      <w:bookmarkEnd w:id="8"/>
+      <w:bookmarkEnd w:id="9"/>
       <w:r>
         <w:rPr>
           <w:sz w:val="20"/>
@@ -3112,27 +3082,21 @@
           <w:ilvl w:val="0"/>
           <w:numId w:val="2"/>
         </w:numPr>
-        <w:jc w:val="both"/>
-      </w:pPr>
-      <w:proofErr w:type="gramStart"/>
+      </w:pPr>
+      <w:bookmarkStart w:id="10" w:name="_Toc44181818"/>
       <w:r>
         <w:lastRenderedPageBreak/>
         <w:t>Befehle</w:t>
       </w:r>
-      <w:proofErr w:type="gramEnd"/>
-    </w:p>
-    <w:p>
-      <w:pPr>
-        <w:jc w:val="both"/>
-      </w:pPr>
-      <w:r>
-        <w:t xml:space="preserve">Das sogenannte </w:t>
-      </w:r>
-      <w:proofErr w:type="spellStart"/>
-      <w:r>
-        <w:t>Instruction</w:t>
-      </w:r>
-      <w:proofErr w:type="spellEnd"/>
+      <w:bookmarkEnd w:id="10"/>
+    </w:p>
+    <w:p>
+      <w:pPr>
+        <w:jc w:val="both"/>
+      </w:pPr>
+      <w:r>
+        <w:t>Das sogenannte Instruction</w:t>
+      </w:r>
       <w:r>
         <w:t xml:space="preserve"> </w:t>
       </w:r>
@@ -3143,15 +3107,7 @@
         <w:t>Mikrocontroller</w:t>
       </w:r>
       <w:r>
-        <w:t xml:space="preserve"> über 14-bit </w:t>
-      </w:r>
-      <w:proofErr w:type="spellStart"/>
-      <w:r>
-        <w:t>Opcodes</w:t>
-      </w:r>
-      <w:proofErr w:type="spellEnd"/>
-      <w:r>
-        <w:t xml:space="preserve"> erkannt werden. Dabei werden nicht nur der Operand, sondern auch die Operatoren mit übergegeben. Hierbei muss in drei Gruppen unterteilt werden: Byte-orientierte Dateiregister-Operationen, Bit-orientierte Dateiregister-Operationen und Literal- und Kontrolloperationen.</w:t>
+        <w:t xml:space="preserve"> über 14-bit Opcodes erkannt werden. Dabei werden nicht nur der Operand, sondern auch die Operatoren mit übergegeben. Hierbei muss in drei Gruppen unterteilt werden: Byte-orientierte Dateiregister-Operationen, Bit-orientierte Dateiregister-Operationen und Literal- und Kontrolloperationen.</w:t>
       </w:r>
     </w:p>
     <w:p>
@@ -3159,11 +3115,11 @@
         <w:pStyle w:val="berschrift2"/>
         <w:jc w:val="both"/>
       </w:pPr>
-      <w:bookmarkStart w:id="9" w:name="_Toc44167161"/>
+      <w:bookmarkStart w:id="11" w:name="_Toc44181819"/>
       <w:r>
         <w:t>Theorie Byte-orientierte Operationen</w:t>
       </w:r>
-      <w:bookmarkEnd w:id="9"/>
+      <w:bookmarkEnd w:id="11"/>
     </w:p>
     <w:p>
       <w:pPr>
@@ -3176,15 +3132,7 @@
         <w:t xml:space="preserve"> geschrieben werden und das Z</w:t>
       </w:r>
       <w:r>
-        <w:t>-</w:t>
-      </w:r>
-      <w:proofErr w:type="spellStart"/>
-      <w:r>
-        <w:t>Flag</w:t>
-      </w:r>
-      <w:proofErr w:type="spellEnd"/>
-      <w:r>
-        <w:t xml:space="preserve"> wird gesetzt.</w:t>
+        <w:t>-Flag wird gesetzt.</w:t>
       </w:r>
     </w:p>
     <w:p>
@@ -3245,7 +3193,7 @@
         <w:pStyle w:val="berschrift2"/>
         <w:jc w:val="both"/>
       </w:pPr>
-      <w:bookmarkStart w:id="10" w:name="_Toc44167162"/>
+      <w:bookmarkStart w:id="12" w:name="_Toc44181820"/>
       <w:r>
         <w:t>Praxis</w:t>
       </w:r>
@@ -3255,7 +3203,7 @@
       <w:r>
         <w:t>Byte-orientierte Operationen</w:t>
       </w:r>
-      <w:bookmarkEnd w:id="10"/>
+      <w:bookmarkEnd w:id="12"/>
     </w:p>
     <w:p>
       <w:pPr>
@@ -3358,7 +3306,7 @@
           <w:sz w:val="20"/>
         </w:rPr>
       </w:pPr>
-      <w:bookmarkStart w:id="11" w:name="_Ref44021670"/>
+      <w:bookmarkStart w:id="13" w:name="_Ref44021670"/>
       <w:r>
         <w:rPr>
           <w:sz w:val="20"/>
@@ -3396,7 +3344,7 @@
         </w:rPr>
         <w:fldChar w:fldCharType="end"/>
       </w:r>
-      <w:bookmarkEnd w:id="11"/>
+      <w:bookmarkEnd w:id="13"/>
       <w:r>
         <w:rPr>
           <w:sz w:val="20"/>
@@ -3479,15 +3427,7 @@
         <w:jc w:val="both"/>
       </w:pPr>
       <w:r>
-        <w:t>Es wird geprüft, welchen Wert das Ergebnis annimmt und je nach wird das Z-</w:t>
-      </w:r>
-      <w:proofErr w:type="spellStart"/>
-      <w:r>
-        <w:t>Flag</w:t>
-      </w:r>
-      <w:proofErr w:type="spellEnd"/>
-      <w:r>
-        <w:t xml:space="preserve"> gesetzt (Zeile 578) und der Wert in das W-Register (Zeile 593) oder an die Speicherstelle von „f“ geschrieben (</w:t>
+        <w:t>Es wird geprüft, welchen Wert das Ergebnis annimmt und je nach wird das Z-Flag gesetzt (Zeile 578) und der Wert in das W-Register (Zeile 593) oder an die Speicherstelle von „f“ geschrieben (</w:t>
       </w:r>
       <w:r>
         <w:t>Zeile 597</w:t>
@@ -3556,7 +3496,7 @@
           <w:sz w:val="20"/>
         </w:rPr>
       </w:pPr>
-      <w:bookmarkStart w:id="12" w:name="_Ref44021693"/>
+      <w:bookmarkStart w:id="14" w:name="_Ref44021693"/>
       <w:r>
         <w:rPr>
           <w:sz w:val="20"/>
@@ -3594,7 +3534,7 @@
         </w:rPr>
         <w:fldChar w:fldCharType="end"/>
       </w:r>
-      <w:bookmarkEnd w:id="12"/>
+      <w:bookmarkEnd w:id="14"/>
       <w:r>
         <w:rPr>
           <w:sz w:val="20"/>
@@ -3607,166 +3547,126 @@
         <w:pStyle w:val="berschrift2"/>
         <w:jc w:val="both"/>
       </w:pPr>
-      <w:bookmarkStart w:id="13" w:name="_Toc44167163"/>
+      <w:bookmarkStart w:id="15" w:name="_Toc44181821"/>
       <w:r>
         <w:t>Theorie Bit-orientierte Operationen</w:t>
       </w:r>
-      <w:bookmarkEnd w:id="13"/>
-    </w:p>
-    <w:p>
-      <w:pPr>
-        <w:jc w:val="both"/>
-      </w:pPr>
-      <w:r>
-        <w:t xml:space="preserve">Der Befehl „BTFSS“ (Bit </w:t>
-      </w:r>
-      <w:proofErr w:type="spellStart"/>
-      <w:r>
-        <w:t>test</w:t>
-      </w:r>
-      <w:proofErr w:type="spellEnd"/>
-      <w:r>
-        <w:t xml:space="preserve"> f, </w:t>
-      </w:r>
-      <w:proofErr w:type="spellStart"/>
-      <w:r>
-        <w:t>skip</w:t>
-      </w:r>
-      <w:proofErr w:type="spellEnd"/>
+      <w:bookmarkEnd w:id="15"/>
+    </w:p>
+    <w:p>
+      <w:pPr>
+        <w:jc w:val="both"/>
+      </w:pPr>
+      <w:r>
+        <w:t xml:space="preserve">Der Befehl „BTFSS“ (Bit test f, skip if set) führt abhängig von den beiden übergebenen Parametern „f“ und „b“ den nächsten oder den übernächsten Befehl aus. Hierbei wird das Bit „b“ im Register „f“ betrachtet. Wenn das Bit gesetzt ist, wird der nächste Befehl im Programmverlauf übersprungen, wenn es nicht gesetzt ist, wird der nächste folgende Befehl ausgeführt und der </w:t>
+      </w:r>
+      <w:r>
+        <w:t>darauffolgende</w:t>
+      </w:r>
+      <w:r>
+        <w:t xml:space="preserve"> Befehl übersprungen. Die Operation ist mit einer If-Bedingung von höheren Programmiersprachen vergleichbar.</w:t>
+      </w:r>
+    </w:p>
+    <w:p>
+      <w:pPr>
+        <w:jc w:val="both"/>
+      </w:pPr>
+      <w:r>
+        <w:t xml:space="preserve">Im Anhang </w:t>
+      </w:r>
+      <w:r>
+        <w:t xml:space="preserve">befindet sich ein Flussdiagramm zum Befehl: </w:t>
+      </w:r>
+      <w:r>
+        <w:fldChar w:fldCharType="begin"/>
+      </w:r>
+      <w:r>
+        <w:instrText xml:space="preserve"> REF _Ref44166652 \h </w:instrText>
+      </w:r>
+      <w:r>
+        <w:fldChar w:fldCharType="separate"/>
+      </w:r>
+      <w:r>
+        <w:t>Flussdiagramm „BTFSS“</w:t>
+      </w:r>
+      <w:r>
+        <w:fldChar w:fldCharType="end"/>
+      </w:r>
       <w:r>
         <w:t xml:space="preserve"> </w:t>
       </w:r>
-      <w:proofErr w:type="spellStart"/>
-      <w:r>
-        <w:t>if</w:t>
-      </w:r>
-      <w:proofErr w:type="spellEnd"/>
+      <w:r>
+        <w:fldChar w:fldCharType="begin"/>
+      </w:r>
+      <w:r>
+        <w:instrText xml:space="preserve"> PAGEREF _Ref44166652 \h </w:instrText>
+      </w:r>
+      <w:r>
+        <w:fldChar w:fldCharType="separate"/>
+      </w:r>
+      <w:r>
+        <w:rPr>
+          <w:noProof/>
+        </w:rPr>
+        <w:t>16</w:t>
+      </w:r>
+      <w:r>
+        <w:fldChar w:fldCharType="end"/>
+      </w:r>
+      <w:r>
+        <w:t>.</w:t>
+      </w:r>
+    </w:p>
+    <w:p>
+      <w:pPr>
+        <w:pStyle w:val="berschrift2"/>
+        <w:jc w:val="both"/>
+      </w:pPr>
+      <w:bookmarkStart w:id="16" w:name="_Toc44181822"/>
+      <w:r>
+        <w:t>Praxis</w:t>
+      </w:r>
       <w:r>
         <w:t xml:space="preserve"> </w:t>
       </w:r>
-      <w:proofErr w:type="spellStart"/>
-      <w:r>
-        <w:t>set</w:t>
-      </w:r>
-      <w:proofErr w:type="spellEnd"/>
-      <w:r>
-        <w:t xml:space="preserve">) führt abhängig von den beiden übergebenen Parametern „f“ und „b“ den nächsten oder den übernächsten Befehl aus. Hierbei wird das Bit „b“ im Register „f“ betrachtet. Wenn das Bit gesetzt ist, wird der nächste Befehl im Programmverlauf übersprungen, wenn es nicht gesetzt ist, wird der nächste folgende Befehl ausgeführt und der </w:t>
-      </w:r>
-      <w:r>
-        <w:t>darauffolgende</w:t>
-      </w:r>
-      <w:r>
-        <w:t xml:space="preserve"> Befehl übersprungen. Die Operation ist mit einer </w:t>
-      </w:r>
-      <w:proofErr w:type="spellStart"/>
-      <w:r>
-        <w:t>If</w:t>
-      </w:r>
-      <w:proofErr w:type="spellEnd"/>
-      <w:r>
-        <w:t>-Bedingung von höheren Programmiersprachen vergleichbar.</w:t>
-      </w:r>
-    </w:p>
-    <w:p>
-      <w:pPr>
-        <w:jc w:val="both"/>
-      </w:pPr>
-      <w:r>
-        <w:t xml:space="preserve">Im Anhang </w:t>
-      </w:r>
-      <w:r>
-        <w:t xml:space="preserve">befindet sich ein Flussdiagramm zum Befehl: </w:t>
+      <w:r>
+        <w:t>Bit-orientierte Operationen</w:t>
+      </w:r>
+      <w:bookmarkEnd w:id="16"/>
+    </w:p>
+    <w:p>
+      <w:pPr>
+        <w:jc w:val="both"/>
+      </w:pPr>
+      <w:r>
+        <w:t>In der Realisierung wird zunächst der Operator, wie im vorherigen Praxis-Beispiel beschrieben, der Operator über einen Switch-Case-Operator gesucht. Dann wird das Bit „b“ aus dem übergebenen Register „f“ ausmaskiert (</w:t>
       </w:r>
       <w:r>
         <w:fldChar w:fldCharType="begin"/>
       </w:r>
       <w:r>
-        <w:instrText xml:space="preserve"> REF _Ref44166652 \h </w:instrText>
+        <w:instrText xml:space="preserve"> REF _Ref44021726 \h </w:instrText>
       </w:r>
       <w:r>
         <w:fldChar w:fldCharType="separate"/>
       </w:r>
       <w:r>
-        <w:t>Flussdiagramm „BTFSS“</w:t>
+        <w:rPr>
+          <w:sz w:val="20"/>
+        </w:rPr>
+        <w:t xml:space="preserve">Abbildung </w:t>
+      </w:r>
+      <w:r>
+        <w:rPr>
+          <w:noProof/>
+          <w:sz w:val="20"/>
+        </w:rPr>
+        <w:t>5</w:t>
       </w:r>
       <w:r>
         <w:fldChar w:fldCharType="end"/>
       </w:r>
       <w:r>
-        <w:t xml:space="preserve"> </w:t>
-      </w:r>
-      <w:r>
-        <w:fldChar w:fldCharType="begin"/>
-      </w:r>
-      <w:r>
-        <w:instrText xml:space="preserve"> PAGEREF _Ref44166652 \h </w:instrText>
-      </w:r>
-      <w:r>
-        <w:fldChar w:fldCharType="separate"/>
-      </w:r>
-      <w:r>
-        <w:rPr>
-          <w:noProof/>
-        </w:rPr>
-        <w:t>16</w:t>
-      </w:r>
-      <w:r>
-        <w:fldChar w:fldCharType="end"/>
-      </w:r>
-      <w:r>
-        <w:t>.</w:t>
-      </w:r>
-    </w:p>
-    <w:p>
-      <w:pPr>
-        <w:pStyle w:val="berschrift2"/>
-        <w:jc w:val="both"/>
-      </w:pPr>
-      <w:bookmarkStart w:id="14" w:name="_Toc44167164"/>
-      <w:r>
-        <w:t>Praxis</w:t>
-      </w:r>
-      <w:r>
-        <w:t xml:space="preserve"> </w:t>
-      </w:r>
-      <w:r>
-        <w:t>Bit-orientierte Operationen</w:t>
-      </w:r>
-      <w:bookmarkEnd w:id="14"/>
-    </w:p>
-    <w:p>
-      <w:pPr>
-        <w:jc w:val="both"/>
-      </w:pPr>
-      <w:r>
-        <w:t>In der Realisierung wird zunächst der Operator, wie im vorherigen Praxis-Beispiel beschrieben, der Operator über einen Switch-Case-Operator gesucht. Dann wird das Bit „b“ aus dem übergebenen Register „f“ ausmaskiert (</w:t>
-      </w:r>
-      <w:r>
-        <w:fldChar w:fldCharType="begin"/>
-      </w:r>
-      <w:r>
-        <w:instrText xml:space="preserve"> REF _Ref44021726 \h </w:instrText>
-      </w:r>
-      <w:r>
-        <w:fldChar w:fldCharType="separate"/>
-      </w:r>
-      <w:r>
-        <w:rPr>
-          <w:sz w:val="20"/>
-        </w:rPr>
-        <w:t xml:space="preserve">Abbildung </w:t>
-      </w:r>
-      <w:r>
-        <w:rPr>
-          <w:noProof/>
-          <w:sz w:val="20"/>
-        </w:rPr>
-        <w:t>5</w:t>
-      </w:r>
-      <w:r>
-        <w:fldChar w:fldCharType="end"/>
-      </w:r>
-      <w:r>
         <w:t xml:space="preserve">, </w:t>
       </w:r>
       <w:r>
@@ -3778,31 +3678,7 @@
         <w:jc w:val="both"/>
       </w:pPr>
       <w:r>
-        <w:t xml:space="preserve">Zum Überprüfen, ob das Bit in „f“ den Wert von „b“ hat, werden die beiden Werte binär </w:t>
-      </w:r>
-      <w:proofErr w:type="spellStart"/>
-      <w:r>
-        <w:t>verundet</w:t>
-      </w:r>
-      <w:proofErr w:type="spellEnd"/>
-      <w:r>
-        <w:t xml:space="preserve"> (Zeile 1008) und auf ihren Wert geprüft. Wenn b nicht gesetzt ist, wird nichts unternommen (Zeile 1010, 1011). Wenn b gesetzt ist, wird der Programmzähler um einen Wert erhöht und ein „</w:t>
-      </w:r>
-      <w:proofErr w:type="spellStart"/>
-      <w:r>
-        <w:t>nop</w:t>
-      </w:r>
-      <w:proofErr w:type="spellEnd"/>
-      <w:r>
-        <w:t>“ wird ausgeführt (Zeile 1017, 1018). Ein „</w:t>
-      </w:r>
-      <w:proofErr w:type="spellStart"/>
-      <w:r>
-        <w:t>nop</w:t>
-      </w:r>
-      <w:proofErr w:type="spellEnd"/>
-      <w:r>
-        <w:t>“ ist ein leerer Befehl.</w:t>
+        <w:t>Zum Überprüfen, ob das Bit in „f“ den Wert von „b“ hat, werden die beiden Werte binär verundet (Zeile 1008) und auf ihren Wert geprüft. Wenn b nicht gesetzt ist, wird nichts unternommen (Zeile 1010, 1011). Wenn b gesetzt ist, wird der Programmzähler um einen Wert erhöht und ein „nop“ wird ausgeführt (Zeile 1017, 1018). Ein „nop“ ist ein leerer Befehl.</w:t>
       </w:r>
     </w:p>
     <w:p>
@@ -3865,7 +3741,7 @@
           <w:sz w:val="20"/>
         </w:rPr>
       </w:pPr>
-      <w:bookmarkStart w:id="15" w:name="_Ref44021726"/>
+      <w:bookmarkStart w:id="17" w:name="_Ref44021726"/>
       <w:r>
         <w:rPr>
           <w:sz w:val="20"/>
@@ -3903,7 +3779,7 @@
         </w:rPr>
         <w:fldChar w:fldCharType="end"/>
       </w:r>
-      <w:bookmarkEnd w:id="15"/>
+      <w:bookmarkEnd w:id="17"/>
       <w:r>
         <w:rPr>
           <w:sz w:val="20"/>
@@ -3916,7 +3792,7 @@
         <w:pStyle w:val="berschrift2"/>
         <w:jc w:val="both"/>
       </w:pPr>
-      <w:bookmarkStart w:id="16" w:name="_Toc44167165"/>
+      <w:bookmarkStart w:id="18" w:name="_Toc44181823"/>
       <w:r>
         <w:t>Theorie</w:t>
       </w:r>
@@ -3926,38 +3802,22 @@
       <w:r>
         <w:t>Operationen</w:t>
       </w:r>
-      <w:bookmarkEnd w:id="16"/>
-    </w:p>
-    <w:p>
-      <w:pPr>
-        <w:jc w:val="both"/>
-      </w:pPr>
-      <w:r>
-        <w:t xml:space="preserve">Der Befehl „CALL“ ruft eine Unterroutine auf, die an einer anderen Stelle als im fortfolgenden Programmzähler steht. Dabei wird zunächst der Operator über seinen </w:t>
-      </w:r>
-      <w:proofErr w:type="spellStart"/>
-      <w:r>
-        <w:t>Opcode</w:t>
-      </w:r>
-      <w:proofErr w:type="spellEnd"/>
-      <w:r>
-        <w:t xml:space="preserve"> erkannt. Der übergebene Parameter „k“ wird auf seine Grenzwerte überprüft.</w:t>
-      </w:r>
-    </w:p>
-    <w:p>
-      <w:pPr>
-        <w:jc w:val="both"/>
-      </w:pPr>
-      <w:r>
-        <w:t xml:space="preserve">Der Programmzähler wird um einen Wert erhöht und </w:t>
-      </w:r>
-      <w:proofErr w:type="gramStart"/>
-      <w:r>
-        <w:t>auf den Stack</w:t>
-      </w:r>
-      <w:proofErr w:type="gramEnd"/>
-      <w:r>
-        <w:t xml:space="preserve"> kopiert (push). Die die übergebene Adresse „k“ wird in den unteren Teil des Programmzählers an Stelle 0 bis 10 kopiert. Die oberen Bits des Programmzählers werden durch die Bit-Werte an Stelle 3 und 4 des PCLATH-Registers bestimmt.</w:t>
+      <w:bookmarkEnd w:id="18"/>
+    </w:p>
+    <w:p>
+      <w:pPr>
+        <w:jc w:val="both"/>
+      </w:pPr>
+      <w:r>
+        <w:t>Der Befehl „CALL“ ruft eine Unterroutine auf, die an einer anderen Stelle als im fortfolgenden Programmzähler steht. Dabei wird zunächst der Operator über seinen Opcode erkannt. Der übergebene Parameter „k“ wird auf seine Grenzwerte überprüft.</w:t>
+      </w:r>
+    </w:p>
+    <w:p>
+      <w:pPr>
+        <w:jc w:val="both"/>
+      </w:pPr>
+      <w:r>
+        <w:t>Der Programmzähler wird um einen Wert erhöht und auf den Stack kopiert (push). Die die übergebene Adresse „k“ wird in den unteren Teil des Programmzählers an Stelle 0 bis 10 kopiert. Die oberen Bits des Programmzählers werden durch die Bit-Werte an Stelle 3 und 4 des PCLATH-Registers bestimmt.</w:t>
       </w:r>
     </w:p>
     <w:p>
@@ -4014,7 +3874,7 @@
         <w:pStyle w:val="berschrift2"/>
         <w:jc w:val="both"/>
       </w:pPr>
-      <w:bookmarkStart w:id="17" w:name="_Toc44167166"/>
+      <w:bookmarkStart w:id="19" w:name="_Toc44181824"/>
       <w:r>
         <w:t>Praxis</w:t>
       </w:r>
@@ -4027,7 +3887,7 @@
       <w:r>
         <w:t>Operationen</w:t>
       </w:r>
-      <w:bookmarkEnd w:id="17"/>
+      <w:bookmarkEnd w:id="19"/>
     </w:p>
     <w:p>
       <w:pPr>
@@ -4103,7 +3963,7 @@
           <w:sz w:val="20"/>
         </w:rPr>
       </w:pPr>
-      <w:bookmarkStart w:id="18" w:name="_Ref44021865"/>
+      <w:bookmarkStart w:id="20" w:name="_Ref44021865"/>
       <w:r>
         <w:rPr>
           <w:sz w:val="20"/>
@@ -4141,7 +4001,7 @@
         </w:rPr>
         <w:fldChar w:fldCharType="end"/>
       </w:r>
-      <w:bookmarkEnd w:id="18"/>
+      <w:bookmarkEnd w:id="20"/>
       <w:r>
         <w:rPr>
           <w:sz w:val="20"/>
@@ -4191,55 +4051,15 @@
         <w:t xml:space="preserve">, </w:t>
       </w:r>
       <w:r>
-        <w:t xml:space="preserve">Zeile 377). Wenn er innerhalb der Grenzen liegt, wird der aktuelle Programmzähler </w:t>
-      </w:r>
-      <w:proofErr w:type="gramStart"/>
-      <w:r>
-        <w:t>auf den Stack</w:t>
-      </w:r>
-      <w:proofErr w:type="gramEnd"/>
-      <w:r>
-        <w:t xml:space="preserve"> kopiert (Zeile 380). Die beiden Bits an der Stelle 3 und 4 des PCLATH-Registers werden ausmaskiert und getrennt gespeichert (Zeile 382, 383). Anschließend werden die getrennten Bit-Werte entsprechend ihrer späteren Wertigkeit in die Variable „</w:t>
-      </w:r>
-      <w:proofErr w:type="spellStart"/>
-      <w:r>
-        <w:t>pclath</w:t>
-      </w:r>
-      <w:proofErr w:type="spellEnd"/>
-      <w:r>
-        <w:t xml:space="preserve">“ </w:t>
-      </w:r>
-      <w:proofErr w:type="spellStart"/>
-      <w:r>
-        <w:t>geshifted</w:t>
-      </w:r>
-      <w:proofErr w:type="spellEnd"/>
-      <w:r>
-        <w:t xml:space="preserve"> (Zeile 385-389).</w:t>
-      </w:r>
-    </w:p>
-    <w:p>
-      <w:pPr>
-        <w:jc w:val="both"/>
-      </w:pPr>
-      <w:r>
-        <w:t>Der Programmzähler wird nun auf einen Wert geringer als den ausgerechneten „</w:t>
-      </w:r>
-      <w:proofErr w:type="spellStart"/>
-      <w:r>
-        <w:t>pclath</w:t>
-      </w:r>
-      <w:proofErr w:type="spellEnd"/>
-      <w:r>
-        <w:t>“-Wert gesetzt. Dies ist der Implementierung geschuldet, da die Routine, die den nächsten Befehl in der geladenen Datei sucht, stets den Programmzähler um einen Wert erhöht. Dadurch wird am neuen Wert „</w:t>
-      </w:r>
-      <w:proofErr w:type="spellStart"/>
-      <w:r>
-        <w:t>pclath</w:t>
-      </w:r>
-      <w:proofErr w:type="spellEnd"/>
-      <w:r>
-        <w:t>“ als Programmzähler gestartet.</w:t>
+        <w:t>Zeile 377). Wenn er innerhalb der Grenzen liegt, wird der aktuelle Programmzähler auf den Stack kopiert (Zeile 380). Die beiden Bits an der Stelle 3 und 4 des PCLATH-Registers werden ausmaskiert und getrennt gespeichert (Zeile 382, 383). Anschließend werden die getrennten Bit-Werte entsprechend ihrer späteren Wertigkeit in die Variable „pclath“ geshifted (Zeile 385-389).</w:t>
+      </w:r>
+    </w:p>
+    <w:p>
+      <w:pPr>
+        <w:jc w:val="both"/>
+      </w:pPr>
+      <w:r>
+        <w:t>Der Programmzähler wird nun auf einen Wert geringer als den ausgerechneten „pclath“-Wert gesetzt. Dies ist der Implementierung geschuldet, da die Routine, die den nächsten Befehl in der geladenen Datei sucht, stets den Programmzähler um einen Wert erhöht. Dadurch wird am neuen Wert „pclath“ als Programmzähler gestartet.</w:t>
       </w:r>
     </w:p>
     <w:p>
@@ -4264,12 +4084,12 @@
         </w:numPr>
         <w:jc w:val="both"/>
       </w:pPr>
-      <w:bookmarkStart w:id="19" w:name="_Toc44167167"/>
+      <w:bookmarkStart w:id="21" w:name="_Toc44181825"/>
       <w:r>
         <w:lastRenderedPageBreak/>
         <w:t>I/O-Ports</w:t>
       </w:r>
-      <w:bookmarkEnd w:id="19"/>
+      <w:bookmarkEnd w:id="21"/>
     </w:p>
     <w:p>
       <w:pPr>
@@ -4287,14 +4107,14 @@
         <w:pStyle w:val="berschrift2"/>
         <w:jc w:val="both"/>
       </w:pPr>
-      <w:bookmarkStart w:id="20" w:name="_Toc44167168"/>
+      <w:bookmarkStart w:id="22" w:name="_Toc44181826"/>
       <w:r>
         <w:t>Theorie</w:t>
       </w:r>
       <w:r>
         <w:t xml:space="preserve"> I/O-Ports</w:t>
       </w:r>
-      <w:bookmarkEnd w:id="20"/>
+      <w:bookmarkEnd w:id="22"/>
     </w:p>
     <w:p>
       <w:pPr>
@@ -4324,29 +4144,21 @@
         <w:pStyle w:val="berschrift2"/>
         <w:jc w:val="both"/>
       </w:pPr>
-      <w:bookmarkStart w:id="21" w:name="_Toc44167169"/>
+      <w:bookmarkStart w:id="23" w:name="_Toc44181827"/>
       <w:r>
         <w:t>Praxis</w:t>
       </w:r>
       <w:r>
         <w:t xml:space="preserve"> I/O-Ports</w:t>
       </w:r>
-      <w:bookmarkEnd w:id="21"/>
-    </w:p>
-    <w:p>
-      <w:pPr>
-        <w:jc w:val="both"/>
-      </w:pPr>
-      <w:r>
-        <w:t>Über die Methode „</w:t>
-      </w:r>
-      <w:proofErr w:type="spellStart"/>
-      <w:r>
-        <w:t>UpdatePin</w:t>
-      </w:r>
-      <w:proofErr w:type="spellEnd"/>
-      <w:r>
-        <w:t>“, die zur Benutzeroberflächenste</w:t>
+      <w:bookmarkEnd w:id="23"/>
+    </w:p>
+    <w:p>
+      <w:pPr>
+        <w:jc w:val="both"/>
+      </w:pPr>
+      <w:r>
+        <w:t>Über die Methode „UpdatePin“, die zur Benutzeroberflächenste</w:t>
       </w:r>
       <w:r>
         <w:t xml:space="preserve">uerung gehört, werden, wie in </w:t>
@@ -4451,7 +4263,7 @@
           <w:sz w:val="20"/>
         </w:rPr>
       </w:pPr>
-      <w:bookmarkStart w:id="22" w:name="_Ref44021927"/>
+      <w:bookmarkStart w:id="24" w:name="_Ref44021927"/>
       <w:r>
         <w:rPr>
           <w:sz w:val="20"/>
@@ -4489,26 +4301,12 @@
         </w:rPr>
         <w:fldChar w:fldCharType="end"/>
       </w:r>
-      <w:bookmarkEnd w:id="22"/>
-      <w:r>
-        <w:rPr>
-          <w:sz w:val="20"/>
-        </w:rPr>
-        <w:t>: Die Methode „</w:t>
-      </w:r>
-      <w:proofErr w:type="spellStart"/>
-      <w:r>
-        <w:rPr>
-          <w:sz w:val="20"/>
-        </w:rPr>
-        <w:t>UpdatePin</w:t>
-      </w:r>
-      <w:proofErr w:type="spellEnd"/>
-      <w:r>
-        <w:rPr>
-          <w:sz w:val="20"/>
-        </w:rPr>
-        <w:t>“</w:t>
+      <w:bookmarkEnd w:id="24"/>
+      <w:r>
+        <w:rPr>
+          <w:sz w:val="20"/>
+        </w:rPr>
+        <w:t>: Die Methode „UpdatePin“</w:t>
       </w:r>
       <w:r>
         <w:rPr>
@@ -4618,7 +4416,7 @@
           <w:sz w:val="20"/>
         </w:rPr>
       </w:pPr>
-      <w:bookmarkStart w:id="23" w:name="_Ref44021943"/>
+      <w:bookmarkStart w:id="25" w:name="_Ref44021943"/>
       <w:r>
         <w:rPr>
           <w:sz w:val="20"/>
@@ -4656,7 +4454,7 @@
         </w:rPr>
         <w:fldChar w:fldCharType="end"/>
       </w:r>
-      <w:bookmarkEnd w:id="23"/>
+      <w:bookmarkEnd w:id="25"/>
       <w:r>
         <w:rPr>
           <w:sz w:val="20"/>
@@ -4679,24 +4477,19 @@
         </w:numPr>
         <w:jc w:val="both"/>
       </w:pPr>
-      <w:bookmarkStart w:id="24" w:name="_Toc44167170"/>
+      <w:bookmarkStart w:id="26" w:name="_Toc44181828"/>
       <w:r>
         <w:lastRenderedPageBreak/>
         <w:t>Stack</w:t>
       </w:r>
-      <w:bookmarkEnd w:id="24"/>
-    </w:p>
-    <w:p>
-      <w:pPr>
-        <w:jc w:val="both"/>
-      </w:pPr>
-      <w:proofErr w:type="gramStart"/>
-      <w:r>
-        <w:t>Der Stack</w:t>
-      </w:r>
-      <w:proofErr w:type="gramEnd"/>
-      <w:r>
-        <w:t xml:space="preserve"> kann als Erinnerungsspeicher des </w:t>
+      <w:bookmarkEnd w:id="26"/>
+    </w:p>
+    <w:p>
+      <w:pPr>
+        <w:jc w:val="both"/>
+      </w:pPr>
+      <w:r>
+        <w:t xml:space="preserve">Der Stack kann als Erinnerungsspeicher des </w:t>
       </w:r>
       <w:r>
         <w:t>Mikrocontroller</w:t>
@@ -4716,58 +4509,21 @@
         <w:pStyle w:val="berschrift2"/>
         <w:jc w:val="both"/>
       </w:pPr>
-      <w:bookmarkStart w:id="25" w:name="_Toc44167171"/>
+      <w:bookmarkStart w:id="27" w:name="_Toc44181829"/>
       <w:r>
         <w:t>Theorie</w:t>
       </w:r>
       <w:r>
         <w:t xml:space="preserve"> Stack</w:t>
       </w:r>
-      <w:bookmarkEnd w:id="25"/>
-    </w:p>
-    <w:p>
-      <w:pPr>
-        <w:jc w:val="both"/>
-      </w:pPr>
-      <w:proofErr w:type="gramStart"/>
-      <w:r>
-        <w:t>Der Stack</w:t>
-      </w:r>
-      <w:proofErr w:type="gramEnd"/>
-      <w:r>
-        <w:t xml:space="preserve"> ist ein acht Werte tiefer Hardware-Stack für den Programmzähler. Dieser wird vom Simulator jedoch über die Software realisiert. Der </w:t>
-      </w:r>
-      <w:proofErr w:type="spellStart"/>
-      <w:r>
-        <w:t>Stackpointer</w:t>
-      </w:r>
-      <w:proofErr w:type="spellEnd"/>
-      <w:r>
-        <w:t xml:space="preserve"> kann keinesfalls von außen geschrieben oder gelesen werden. Es ist nur über zwei Funktionen möglich, die Werte aus dem Stack zu lesen oder zu schreiben. Wenn ein Wert geschrieben wird (push), zeigt der </w:t>
-      </w:r>
-      <w:proofErr w:type="spellStart"/>
-      <w:r>
-        <w:t>Stackpointer</w:t>
-      </w:r>
-      <w:proofErr w:type="spellEnd"/>
-      <w:r>
-        <w:t xml:space="preserve"> auf diesen neuen Wert. Wenn aus dem Stack gelesen wird, wird dieser gelesene Wert gelöscht (</w:t>
-      </w:r>
-      <w:proofErr w:type="spellStart"/>
-      <w:r>
-        <w:t>pop</w:t>
-      </w:r>
-      <w:proofErr w:type="spellEnd"/>
-      <w:r>
-        <w:t xml:space="preserve">), der </w:t>
-      </w:r>
-      <w:proofErr w:type="spellStart"/>
-      <w:r>
-        <w:t>Stackpointer</w:t>
-      </w:r>
-      <w:proofErr w:type="spellEnd"/>
-      <w:r>
-        <w:t xml:space="preserve"> zeigt dann auf den Wert, der nun der zuletzt geschrieben wurde.</w:t>
+      <w:bookmarkEnd w:id="27"/>
+    </w:p>
+    <w:p>
+      <w:pPr>
+        <w:jc w:val="both"/>
+      </w:pPr>
+      <w:r>
+        <w:t>Der Stack ist ein acht Werte tiefer Hardware-Stack für den Programmzähler. Dieser wird vom Simulator jedoch über die Software realisiert. Der Stackpointer kann keinesfalls von außen geschrieben oder gelesen werden. Es ist nur über zwei Funktionen möglich, die Werte aus dem Stack zu lesen oder zu schreiben. Wenn ein Wert geschrieben wird (push), zeigt der Stackpointer auf diesen neuen Wert. Wenn aus dem Stack gelesen wird, wird dieser gelesene Wert gelöscht (pop), der Stackpointer zeigt dann auf den Wert, der nun der zuletzt geschrieben wurde.</w:t>
       </w:r>
     </w:p>
     <w:p>
@@ -4775,29 +4531,21 @@
         <w:pStyle w:val="berschrift2"/>
         <w:jc w:val="both"/>
       </w:pPr>
-      <w:bookmarkStart w:id="26" w:name="_Toc44167172"/>
+      <w:bookmarkStart w:id="28" w:name="_Toc44181830"/>
       <w:r>
         <w:t>Praxis</w:t>
       </w:r>
       <w:r>
         <w:t xml:space="preserve"> Stack</w:t>
       </w:r>
-      <w:bookmarkEnd w:id="26"/>
-    </w:p>
-    <w:p>
-      <w:pPr>
-        <w:jc w:val="both"/>
-      </w:pPr>
-      <w:r>
-        <w:t>Der Stack wird über die Methode „</w:t>
-      </w:r>
-      <w:proofErr w:type="spellStart"/>
-      <w:r>
-        <w:t>SetValueToStck</w:t>
-      </w:r>
-      <w:proofErr w:type="spellEnd"/>
-      <w:r>
-        <w:t xml:space="preserve">“ wird ein </w:t>
+      <w:bookmarkEnd w:id="28"/>
+    </w:p>
+    <w:p>
+      <w:pPr>
+        <w:jc w:val="both"/>
+      </w:pPr>
+      <w:r>
+        <w:t xml:space="preserve">Der Stack wird über die Methode „SetValueToStck“ wird ein </w:t>
       </w:r>
       <w:r>
         <w:t>Parameter übergeben, der auf den Stack an der nächsten freien Stelle (</w:t>
@@ -4831,15 +4579,7 @@
         <w:t xml:space="preserve">, </w:t>
       </w:r>
       <w:r>
-        <w:t xml:space="preserve">Zeile 37) kopiert wird und der </w:t>
-      </w:r>
-      <w:proofErr w:type="spellStart"/>
-      <w:r>
-        <w:t>Stackpointer</w:t>
-      </w:r>
-      <w:proofErr w:type="spellEnd"/>
-      <w:r>
-        <w:t xml:space="preserve"> auf den neu beschriebenen Wert gesetzt (Zeile 40).</w:t>
+        <w:t>Zeile 37) kopiert wird und der Stackpointer auf den neu beschriebenen Wert gesetzt (Zeile 40).</w:t>
       </w:r>
     </w:p>
     <w:p>
@@ -4909,7 +4649,7 @@
           <w:sz w:val="20"/>
         </w:rPr>
       </w:pPr>
-      <w:bookmarkStart w:id="27" w:name="_Ref44021971"/>
+      <w:bookmarkStart w:id="29" w:name="_Ref44021971"/>
       <w:r>
         <w:rPr>
           <w:sz w:val="20"/>
@@ -4947,21 +4687,13 @@
         </w:rPr>
         <w:fldChar w:fldCharType="end"/>
       </w:r>
-      <w:bookmarkEnd w:id="27"/>
-      <w:r>
-        <w:rPr>
-          <w:sz w:val="20"/>
-        </w:rPr>
-        <w:t xml:space="preserve">: Die Methode schreibt einen übergebenen Wert </w:t>
-      </w:r>
-      <w:proofErr w:type="gramStart"/>
-      <w:r>
-        <w:rPr>
-          <w:sz w:val="20"/>
-        </w:rPr>
-        <w:t>auf den Stack</w:t>
-      </w:r>
-      <w:proofErr w:type="gramEnd"/>
+      <w:bookmarkEnd w:id="29"/>
+      <w:r>
+        <w:rPr>
+          <w:sz w:val="20"/>
+        </w:rPr>
+        <w:t>: Die Methode schreibt einen übergebenen Wert auf den Stack</w:t>
+      </w:r>
       <w:r>
         <w:rPr>
           <w:sz w:val="20"/>
@@ -4974,29 +4706,8 @@
         <w:keepNext/>
         <w:jc w:val="both"/>
       </w:pPr>
-      <w:proofErr w:type="gramStart"/>
-      <w:r>
-        <w:t>Der Stack</w:t>
-      </w:r>
-      <w:proofErr w:type="gramEnd"/>
-      <w:r>
-        <w:t xml:space="preserve"> wird über die Methode „</w:t>
-      </w:r>
-      <w:proofErr w:type="spellStart"/>
-      <w:r>
-        <w:t>GetValueFromStck</w:t>
-      </w:r>
-      <w:proofErr w:type="spellEnd"/>
-      <w:r>
-        <w:t xml:space="preserve">“ ausgelesen. Dabei wird der Wert am aktuellen </w:t>
-      </w:r>
-      <w:proofErr w:type="spellStart"/>
-      <w:r>
-        <w:t>Stackpointer</w:t>
-      </w:r>
-      <w:proofErr w:type="spellEnd"/>
-      <w:r>
-        <w:t xml:space="preserve"> (</w:t>
+      <w:r>
+        <w:t>Der Stack wird über die Methode „GetValueFromStck“ ausgelesen. Dabei wird der Wert am aktuellen Stackpointer (</w:t>
       </w:r>
       <w:r>
         <w:fldChar w:fldCharType="begin"/>
@@ -5031,31 +4742,7 @@
       </w:r>
       <w:r>
         <w:lastRenderedPageBreak/>
-        <w:t xml:space="preserve">der </w:t>
-      </w:r>
-      <w:proofErr w:type="spellStart"/>
-      <w:r>
-        <w:t>Stackpointer</w:t>
-      </w:r>
-      <w:proofErr w:type="spellEnd"/>
-      <w:r>
-        <w:t xml:space="preserve"> um einen Wert dekrementiert (Zeile 56) falls er größer als 0 ist. Da </w:t>
-      </w:r>
-      <w:proofErr w:type="gramStart"/>
-      <w:r>
-        <w:t>der Stack</w:t>
-      </w:r>
-      <w:proofErr w:type="gramEnd"/>
-      <w:r>
-        <w:t xml:space="preserve"> als Ringregister angesehen wird, wird der </w:t>
-      </w:r>
-      <w:proofErr w:type="spellStart"/>
-      <w:r>
-        <w:t>Stackpointer</w:t>
-      </w:r>
-      <w:proofErr w:type="spellEnd"/>
-      <w:r>
-        <w:t xml:space="preserve"> an der Stelle 0 zu 7, dem nächsten Wert.</w:t>
+        <w:t>der Stackpointer um einen Wert dekrementiert (Zeile 56) falls er größer als 0 ist. Da der Stack als Ringregister angesehen wird, wird der Stackpointer an der Stelle 0 zu 7, dem nächsten Wert.</w:t>
       </w:r>
     </w:p>
     <w:p>
@@ -5117,7 +4804,7 @@
           <w:sz w:val="20"/>
         </w:rPr>
       </w:pPr>
-      <w:bookmarkStart w:id="28" w:name="_Ref44021988"/>
+      <w:bookmarkStart w:id="30" w:name="_Ref44021988"/>
       <w:r>
         <w:rPr>
           <w:sz w:val="20"/>
@@ -5155,7 +4842,7 @@
         </w:rPr>
         <w:fldChar w:fldCharType="end"/>
       </w:r>
-      <w:bookmarkEnd w:id="28"/>
+      <w:bookmarkEnd w:id="30"/>
       <w:r>
         <w:rPr>
           <w:sz w:val="20"/>
@@ -5185,12 +4872,12 @@
         </w:numPr>
         <w:jc w:val="both"/>
       </w:pPr>
-      <w:bookmarkStart w:id="29" w:name="_Toc44167173"/>
+      <w:bookmarkStart w:id="31" w:name="_Toc44181831"/>
       <w:r>
         <w:lastRenderedPageBreak/>
         <w:t>Interrupt</w:t>
       </w:r>
-      <w:bookmarkEnd w:id="29"/>
+      <w:bookmarkEnd w:id="31"/>
     </w:p>
     <w:p>
       <w:pPr>
@@ -5200,34 +4887,10 @@
         <w:t xml:space="preserve">Ein Interrupt </w:t>
       </w:r>
       <w:r>
-        <w:t>ist eine zeitlich nicht vorhersagbare Programmunterbrechung. Beim PIC16F84 sind keine verschachtelten und keine priorisierten Interrupts möglich. Jede Interrupt-Quelle besitzt ein eigenes Interrupt-</w:t>
-      </w:r>
-      <w:proofErr w:type="spellStart"/>
-      <w:r>
-        <w:t>Enable</w:t>
-      </w:r>
-      <w:proofErr w:type="spellEnd"/>
-      <w:r>
-        <w:t xml:space="preserve">-Bit und ein </w:t>
-      </w:r>
-      <w:proofErr w:type="spellStart"/>
-      <w:r>
-        <w:t>Flag</w:t>
-      </w:r>
-      <w:proofErr w:type="spellEnd"/>
-      <w:r>
-        <w:t>.</w:t>
-      </w:r>
-      <w:r>
-        <w:t xml:space="preserve"> Exemplarisch für das Erkennen und Behandeln von Interrupts soll nachfolgend </w:t>
-      </w:r>
-      <w:proofErr w:type="gramStart"/>
-      <w:r>
-        <w:t>der Timer0-Interrupt</w:t>
-      </w:r>
-      <w:proofErr w:type="gramEnd"/>
-      <w:r>
-        <w:t xml:space="preserve"> beschrieben werden.</w:t>
+        <w:t>ist eine zeitlich nicht vorhersagbare Programmunterbrechung. Beim PIC16F84 sind keine verschachtelten und keine priorisierten Interrupts möglich. Jede Interrupt-Quelle besitzt ein eigenes Interrupt-Enable-Bit und ein Flag.</w:t>
+      </w:r>
+      <w:r>
+        <w:t xml:space="preserve"> Exemplarisch für das Erkennen und Behandeln von Interrupts soll nachfolgend der Timer0-Interrupt beschrieben werden.</w:t>
       </w:r>
     </w:p>
     <w:p>
@@ -5235,80 +4898,32 @@
         <w:pStyle w:val="berschrift2"/>
         <w:jc w:val="both"/>
       </w:pPr>
-      <w:bookmarkStart w:id="30" w:name="_Toc44167174"/>
+      <w:bookmarkStart w:id="32" w:name="_Toc44181832"/>
       <w:r>
         <w:t>Theorie</w:t>
       </w:r>
       <w:r>
         <w:t xml:space="preserve"> Interrupt</w:t>
       </w:r>
-      <w:bookmarkEnd w:id="30"/>
-    </w:p>
-    <w:p>
-      <w:pPr>
-        <w:jc w:val="both"/>
-      </w:pPr>
-      <w:r>
-        <w:t xml:space="preserve">Wenn jeweils das Global Interrupt </w:t>
-      </w:r>
-      <w:proofErr w:type="spellStart"/>
-      <w:r>
-        <w:t>Enable</w:t>
-      </w:r>
-      <w:proofErr w:type="spellEnd"/>
-      <w:r>
-        <w:t xml:space="preserve"> Bit (GIE) im INTCON-Register, das Timer0 Overflow Interrupt </w:t>
-      </w:r>
-      <w:proofErr w:type="spellStart"/>
-      <w:r>
-        <w:t>Enable</w:t>
-      </w:r>
-      <w:proofErr w:type="spellEnd"/>
-      <w:r>
-        <w:t xml:space="preserve"> Bit (T0IE) und das Timer0 Overflow Interrupt </w:t>
-      </w:r>
-      <w:proofErr w:type="spellStart"/>
-      <w:r>
-        <w:t>Flag</w:t>
-      </w:r>
-      <w:proofErr w:type="spellEnd"/>
-      <w:r>
-        <w:t xml:space="preserve"> Bit (T0IF) gesetzt sind, wird ein Interrupt des Timer0 erkannt. Daraufhin soll der aktuelle Programmzähler </w:t>
-      </w:r>
-      <w:proofErr w:type="gramStart"/>
-      <w:r>
-        <w:t>auf den Stack</w:t>
-      </w:r>
-      <w:proofErr w:type="gramEnd"/>
-      <w:r>
-        <w:t xml:space="preserve"> kopiert</w:t>
-      </w:r>
-      <w:r>
-        <w:t xml:space="preserve"> und den Programmzähler auf die Interrupt-</w:t>
-      </w:r>
-      <w:proofErr w:type="spellStart"/>
-      <w:r>
-        <w:t>Einsprungadresse</w:t>
-      </w:r>
-      <w:proofErr w:type="spellEnd"/>
-      <w:r>
-        <w:t xml:space="preserve"> 0x04 gesetzt werden.</w:t>
-      </w:r>
-    </w:p>
-    <w:p>
-      <w:pPr>
-        <w:jc w:val="both"/>
-      </w:pPr>
-      <w:r>
-        <w:t xml:space="preserve">Das GIE wird im INTCON-Register gelöscht, bevor die Interrupt-Routine ausgeführt wird. So </w:t>
-      </w:r>
-      <w:proofErr w:type="gramStart"/>
-      <w:r>
-        <w:t>sind</w:t>
-      </w:r>
-      <w:proofErr w:type="gramEnd"/>
-      <w:r>
-        <w:t xml:space="preserve"> keine verschachtelten Interrupt möglich.</w:t>
+      <w:bookmarkEnd w:id="32"/>
+    </w:p>
+    <w:p>
+      <w:pPr>
+        <w:jc w:val="both"/>
+      </w:pPr>
+      <w:r>
+        <w:t>Wenn jeweils das Global Interrupt Enable Bit (GIE) im INTCON-Register, das Timer0 Overflow Interrupt Enable Bit (T0IE) und das Timer0 Overflow Interrupt Flag Bit (T0IF) gesetzt sind, wird ein Interrupt des Timer0 erkannt. Daraufhin soll der aktuelle Programmzähler auf den Stack kopiert</w:t>
+      </w:r>
+      <w:r>
+        <w:t xml:space="preserve"> und den Programmzähler auf die Interrupt-Einsprungadresse 0x04 gesetzt werden.</w:t>
+      </w:r>
+    </w:p>
+    <w:p>
+      <w:pPr>
+        <w:jc w:val="both"/>
+      </w:pPr>
+      <w:r>
+        <w:t>Das GIE wird im INTCON-Register gelöscht, bevor die Interrupt-Routine ausgeführt wird. So sind keine verschachtelten Interrupt möglich.</w:t>
       </w:r>
     </w:p>
     <w:p>
@@ -5316,29 +4931,21 @@
         <w:pStyle w:val="berschrift2"/>
         <w:jc w:val="both"/>
       </w:pPr>
-      <w:bookmarkStart w:id="31" w:name="_Toc44167175"/>
+      <w:bookmarkStart w:id="33" w:name="_Toc44181833"/>
       <w:r>
         <w:t>Praxis</w:t>
       </w:r>
       <w:r>
         <w:t xml:space="preserve"> Interrupt</w:t>
       </w:r>
-      <w:bookmarkEnd w:id="31"/>
-    </w:p>
-    <w:p>
-      <w:pPr>
-        <w:jc w:val="both"/>
-      </w:pPr>
-      <w:r>
-        <w:t>Im Simulator wird zu Beginn der Command-Handler-Funktion die Methode „</w:t>
-      </w:r>
-      <w:proofErr w:type="spellStart"/>
-      <w:r>
-        <w:t>checkInterrupt</w:t>
-      </w:r>
-      <w:proofErr w:type="spellEnd"/>
-      <w:r>
-        <w:t>“ aufgerufen. Diese überprüft zunächst, ob das GIE im INTCON-Register gesetzt wurde (</w:t>
+      <w:bookmarkEnd w:id="33"/>
+    </w:p>
+    <w:p>
+      <w:pPr>
+        <w:jc w:val="both"/>
+      </w:pPr>
+      <w:r>
+        <w:t>Im Simulator wird zu Beginn der Command-Handler-Funktion die Methode „checkInterrupt“ aufgerufen. Diese überprüft zunächst, ob das GIE im INTCON-Register gesetzt wurde (</w:t>
       </w:r>
       <w:r>
         <w:fldChar w:fldCharType="begin"/>
@@ -5369,15 +4976,7 @@
         <w:t xml:space="preserve">, </w:t>
       </w:r>
       <w:r>
-        <w:t xml:space="preserve">Zeile 15). Anschließend wird für Timer0 das T0IE und T0IF überprüft (Zeile 18). Wenn diese beiden auch gesetzt sind, wird der Programmzähler </w:t>
-      </w:r>
-      <w:proofErr w:type="gramStart"/>
-      <w:r>
-        <w:t>auf den Stack</w:t>
-      </w:r>
-      <w:proofErr w:type="gramEnd"/>
-      <w:r>
-        <w:t xml:space="preserve"> kopiert (Zeile 20), implementierungsabhängig wird der Programmzähler auf 0x03 gesetzt (Zeile 21) und das GIE wird gelöscht (Zeile 22).</w:t>
+        <w:t>Zeile 15). Anschließend wird für Timer0 das T0IE und T0IF überprüft (Zeile 18). Wenn diese beiden auch gesetzt sind, wird der Programmzähler auf den Stack kopiert (Zeile 20), implementierungsabhängig wird der Programmzähler auf 0x03 gesetzt (Zeile 21) und das GIE wird gelöscht (Zeile 22).</w:t>
       </w:r>
     </w:p>
     <w:p>
@@ -5439,7 +5038,7 @@
           <w:sz w:val="20"/>
         </w:rPr>
       </w:pPr>
-      <w:bookmarkStart w:id="32" w:name="_Ref44022012"/>
+      <w:bookmarkStart w:id="34" w:name="_Ref44022012"/>
       <w:r>
         <w:rPr>
           <w:sz w:val="20"/>
@@ -5477,26 +5076,12 @@
         </w:rPr>
         <w:fldChar w:fldCharType="end"/>
       </w:r>
-      <w:bookmarkEnd w:id="32"/>
-      <w:r>
-        <w:rPr>
-          <w:sz w:val="20"/>
-        </w:rPr>
-        <w:t>: Die Methode “</w:t>
-      </w:r>
-      <w:proofErr w:type="spellStart"/>
-      <w:r>
-        <w:rPr>
-          <w:sz w:val="20"/>
-        </w:rPr>
-        <w:t>checkInterrupt</w:t>
-      </w:r>
-      <w:proofErr w:type="spellEnd"/>
-      <w:r>
-        <w:rPr>
-          <w:sz w:val="20"/>
-        </w:rPr>
-        <w:t>“ überprüft, ob und welches Bit gesetzt wurde im INTCON-Register.</w:t>
+      <w:bookmarkEnd w:id="34"/>
+      <w:r>
+        <w:rPr>
+          <w:sz w:val="20"/>
+        </w:rPr>
+        <w:t>: Die Methode “checkInterrupt“ überprüft, ob und welches Bit gesetzt wurde im INTCON-Register.</w:t>
       </w:r>
     </w:p>
     <w:p>
@@ -5521,12 +5106,12 @@
         </w:numPr>
         <w:jc w:val="both"/>
       </w:pPr>
-      <w:bookmarkStart w:id="33" w:name="_Toc44167176"/>
+      <w:bookmarkStart w:id="35" w:name="_Toc44181834"/>
       <w:r>
         <w:lastRenderedPageBreak/>
         <w:t>Fazit</w:t>
       </w:r>
-      <w:bookmarkEnd w:id="33"/>
+      <w:bookmarkEnd w:id="35"/>
     </w:p>
     <w:p>
       <w:pPr>
@@ -5570,15 +5155,7 @@
         <w:t xml:space="preserve"> in Quellcode der verwendeten Programmiersprache übertragen.</w:t>
       </w:r>
       <w:r>
-        <w:t xml:space="preserve"> Es wurde erkannt, dass Pair-</w:t>
-      </w:r>
-      <w:proofErr w:type="spellStart"/>
-      <w:r>
-        <w:t>Programming</w:t>
-      </w:r>
-      <w:proofErr w:type="spellEnd"/>
-      <w:r>
-        <w:t xml:space="preserve">, zu zweit programmieren, den Programmierstil fördert und zeitgleich ein Wissensaustausch stattfindet, der beide Partner bereichert. Es wurden auch einige neue Methoden zur Erstellung einer Benutzeroberfläche und dem Aufbau eines Programms kennengelernt. Den Aufbau des Programms in </w:t>
+        <w:t xml:space="preserve"> Es wurde erkannt, dass Pair-Programming, zu zweit programmieren, den Programmierstil fördert und zeitgleich ein Wissensaustausch stattfindet, der beide Partner bereichert. Es wurden auch einige neue Methoden zur Erstellung einer Benutzeroberfläche und dem Aufbau eines Programms kennengelernt. Den Aufbau des Programms in </w:t>
       </w:r>
       <w:r>
         <w:t>einem</w:t>
@@ -5651,27 +5228,27 @@
         </w:numPr>
         <w:jc w:val="both"/>
       </w:pPr>
-      <w:bookmarkStart w:id="34" w:name="_Toc44167177"/>
+      <w:bookmarkStart w:id="36" w:name="_Toc44181835"/>
       <w:r>
         <w:lastRenderedPageBreak/>
         <w:t>Anhang</w:t>
       </w:r>
-      <w:bookmarkEnd w:id="34"/>
+      <w:bookmarkEnd w:id="36"/>
     </w:p>
     <w:p>
       <w:pPr>
         <w:pStyle w:val="berschrift2"/>
         <w:jc w:val="both"/>
       </w:pPr>
-      <w:bookmarkStart w:id="35" w:name="_Ref44022101"/>
-      <w:bookmarkStart w:id="36" w:name="_Ref44022147"/>
-      <w:bookmarkStart w:id="37" w:name="_Toc44167178"/>
+      <w:bookmarkStart w:id="37" w:name="_Ref44022101"/>
+      <w:bookmarkStart w:id="38" w:name="_Ref44022147"/>
+      <w:bookmarkStart w:id="39" w:name="_Toc44181836"/>
       <w:r>
         <w:t>Beispiel Jira</w:t>
       </w:r>
-      <w:bookmarkEnd w:id="35"/>
-      <w:bookmarkEnd w:id="36"/>
       <w:bookmarkEnd w:id="37"/>
+      <w:bookmarkEnd w:id="38"/>
+      <w:bookmarkEnd w:id="39"/>
     </w:p>
     <w:p>
       <w:pPr>
@@ -5680,6 +5257,7 @@
       <w:r>
         <w:rPr>
           <w:noProof/>
+          <w:lang w:eastAsia="de-DE"/>
         </w:rPr>
         <w:drawing>
           <wp:inline distT="0" distB="0" distL="0" distR="0" wp14:anchorId="431846C5" wp14:editId="54715CB0">
@@ -5778,21 +5356,21 @@
         <w:pStyle w:val="berschrift2"/>
         <w:jc w:val="both"/>
       </w:pPr>
-      <w:bookmarkStart w:id="38" w:name="_Ref44022159"/>
-      <w:bookmarkStart w:id="39" w:name="_Ref44022167"/>
-      <w:bookmarkStart w:id="40" w:name="_Toc44167179"/>
+      <w:bookmarkStart w:id="40" w:name="_Ref44022159"/>
+      <w:bookmarkStart w:id="41" w:name="_Ref44022167"/>
+      <w:bookmarkStart w:id="42" w:name="_Toc44181837"/>
       <w:r>
         <w:t xml:space="preserve">Link zum </w:t>
       </w:r>
       <w:r>
         <w:t>GitHub</w:t>
       </w:r>
-      <w:bookmarkEnd w:id="38"/>
-      <w:bookmarkEnd w:id="39"/>
+      <w:bookmarkEnd w:id="40"/>
+      <w:bookmarkEnd w:id="41"/>
       <w:r>
         <w:t>-Projekt</w:t>
       </w:r>
-      <w:bookmarkEnd w:id="40"/>
+      <w:bookmarkEnd w:id="42"/>
     </w:p>
     <w:p>
       <w:r>
@@ -5814,16 +5392,16 @@
       <w:pPr>
         <w:pStyle w:val="berschrift2"/>
       </w:pPr>
-      <w:bookmarkStart w:id="41" w:name="_Ref44166010"/>
-      <w:bookmarkStart w:id="42" w:name="_Toc44167180"/>
+      <w:bookmarkStart w:id="43" w:name="_Ref44166010"/>
+      <w:bookmarkStart w:id="44" w:name="_Toc44181838"/>
       <w:r>
         <w:t>Flussdiagramm</w:t>
       </w:r>
       <w:r>
         <w:t xml:space="preserve"> „DECF“</w:t>
       </w:r>
-      <w:bookmarkEnd w:id="41"/>
-      <w:bookmarkEnd w:id="42"/>
+      <w:bookmarkEnd w:id="43"/>
+      <w:bookmarkEnd w:id="44"/>
     </w:p>
     <w:p>
       <w:pPr>
@@ -5832,6 +5410,7 @@
       <w:r>
         <w:rPr>
           <w:noProof/>
+          <w:lang w:eastAsia="de-DE"/>
         </w:rPr>
         <w:drawing>
           <wp:inline distT="0" distB="0" distL="0" distR="0" wp14:anchorId="7B73A7BE" wp14:editId="6C8D7B40">
@@ -5879,14 +5458,27 @@
       <w:r>
         <w:t xml:space="preserve">Abbildung </w:t>
       </w:r>
-      <w:fldSimple w:instr=" SEQ Abbildung \* ARABIC ">
-        <w:r>
-          <w:rPr>
-            <w:noProof/>
-          </w:rPr>
-          <w:t>13</w:t>
-        </w:r>
-      </w:fldSimple>
+      <w:r>
+        <w:fldChar w:fldCharType="begin"/>
+      </w:r>
+      <w:r>
+        <w:instrText xml:space="preserve"> SEQ Abbildung \* ARABIC </w:instrText>
+      </w:r>
+      <w:r>
+        <w:fldChar w:fldCharType="separate"/>
+      </w:r>
+      <w:r>
+        <w:rPr>
+          <w:noProof/>
+        </w:rPr>
+        <w:t>13</w:t>
+      </w:r>
+      <w:r>
+        <w:rPr>
+          <w:noProof/>
+        </w:rPr>
+        <w:fldChar w:fldCharType="end"/>
+      </w:r>
       <w:r>
         <w:t xml:space="preserve">: Flussdiagramm </w:t>
       </w:r>
@@ -5902,14 +5494,14 @@
       <w:pPr>
         <w:pStyle w:val="berschrift2"/>
       </w:pPr>
-      <w:bookmarkStart w:id="43" w:name="_Ref44166652"/>
-      <w:bookmarkStart w:id="44" w:name="_Toc44167181"/>
+      <w:bookmarkStart w:id="45" w:name="_Ref44166652"/>
+      <w:bookmarkStart w:id="46" w:name="_Toc44181839"/>
       <w:r>
         <w:lastRenderedPageBreak/>
         <w:t>Flussdiagramm „BTFSS“</w:t>
       </w:r>
-      <w:bookmarkEnd w:id="43"/>
-      <w:bookmarkEnd w:id="44"/>
+      <w:bookmarkEnd w:id="45"/>
+      <w:bookmarkEnd w:id="46"/>
     </w:p>
     <w:p>
       <w:pPr>
@@ -5918,6 +5510,7 @@
       <w:r>
         <w:rPr>
           <w:noProof/>
+          <w:lang w:eastAsia="de-DE"/>
         </w:rPr>
         <w:drawing>
           <wp:inline distT="0" distB="0" distL="0" distR="0" wp14:anchorId="168D2555" wp14:editId="00F605A2">
@@ -6031,13 +5624,13 @@
       <w:pPr>
         <w:pStyle w:val="berschrift2"/>
       </w:pPr>
-      <w:bookmarkStart w:id="45" w:name="_Ref44166940"/>
-      <w:bookmarkStart w:id="46" w:name="_Toc44167182"/>
+      <w:bookmarkStart w:id="47" w:name="_Ref44166940"/>
+      <w:bookmarkStart w:id="48" w:name="_Toc44181840"/>
       <w:r>
         <w:t>Flussdiagramm „CALL“</w:t>
       </w:r>
-      <w:bookmarkEnd w:id="45"/>
-      <w:bookmarkEnd w:id="46"/>
+      <w:bookmarkEnd w:id="47"/>
+      <w:bookmarkEnd w:id="48"/>
     </w:p>
     <w:p>
       <w:pPr>
@@ -6046,6 +5639,7 @@
       <w:r>
         <w:rPr>
           <w:noProof/>
+          <w:lang w:eastAsia="de-DE"/>
         </w:rPr>
         <w:drawing>
           <wp:inline distT="0" distB="0" distL="0" distR="0" wp14:anchorId="3E971420" wp14:editId="001B253D">
@@ -6160,11 +5754,11 @@
         <w:pStyle w:val="berschrift2"/>
         <w:jc w:val="both"/>
       </w:pPr>
-      <w:bookmarkStart w:id="47" w:name="_Toc44167183"/>
+      <w:bookmarkStart w:id="49" w:name="_Toc44181841"/>
       <w:r>
         <w:t>Datenblatt PIC16F84</w:t>
       </w:r>
-      <w:bookmarkEnd w:id="47"/>
+      <w:bookmarkEnd w:id="49"/>
     </w:p>
     <w:p>
       <w:pPr>
@@ -6213,7 +5807,7 @@
 </file>
 
 <file path=word/endnotes.xml><?xml version="1.0" encoding="utf-8"?>
-<w:endnotes xmlns:wpc="http://schemas.microsoft.com/office/word/2010/wordprocessingCanvas" xmlns:cx="http://schemas.microsoft.com/office/drawing/2014/chartex" xmlns:cx1="http://schemas.microsoft.com/office/drawing/2015/9/8/chartex" xmlns:cx2="http://schemas.microsoft.com/office/drawing/2015/10/21/chartex" xmlns:cx3="http://schemas.microsoft.com/office/drawing/2016/5/9/chartex" xmlns:cx4="http://schemas.microsoft.com/office/drawing/2016/5/10/chartex" xmlns:cx5="http://schemas.microsoft.com/office/drawing/2016/5/11/chartex" xmlns:cx6="http://schemas.microsoft.com/office/drawing/2016/5/12/chartex" xmlns:cx7="http://schemas.microsoft.com/office/drawing/2016/5/13/chartex" xmlns:cx8="http://schemas.microsoft.com/office/drawing/2016/5/14/chartex" xmlns:mc="http://schemas.openxmlformats.org/markup-compatibility/2006" xmlns:aink="http://schemas.microsoft.com/office/drawing/2016/ink" xmlns:am3d="http://schemas.microsoft.com/office/drawing/2017/model3d" xmlns:o="urn:schemas-microsoft-com:office:office" xmlns:r="http://schemas.openxmlformats.org/officeDocument/2006/relationships" xmlns:m="http://schemas.openxmlformats.org/officeDocument/2006/math" xmlns:v="urn:schemas-microsoft-com:vml" xmlns:wp14="http://schemas.microsoft.com/office/word/2010/wordprocessingDrawing" xmlns:wp="http://schemas.openxmlformats.org/drawingml/2006/wordprocessingDrawing" xmlns:w10="urn:schemas-microsoft-com:office:word" xmlns:w="http://schemas.openxmlformats.org/wordprocessingml/2006/main" xmlns:w14="http://schemas.microsoft.com/office/word/2010/wordml" xmlns:w15="http://schemas.microsoft.com/office/word/2012/wordml" xmlns:w16cex="http://schemas.microsoft.com/office/word/2018/wordml/cex" xmlns:w16cid="http://schemas.microsoft.com/office/word/2016/wordml/cid" xmlns:w16="http://schemas.microsoft.com/office/word/2018/wordml" xmlns:w16se="http://schemas.microsoft.com/office/word/2015/wordml/symex" xmlns:wpg="http://schemas.microsoft.com/office/word/2010/wordprocessingGroup" xmlns:wpi="http://schemas.microsoft.com/office/word/2010/wordprocessingInk" xmlns:wne="http://schemas.microsoft.com/office/word/2006/wordml" xmlns:wps="http://schemas.microsoft.com/office/word/2010/wordprocessingShape" mc:Ignorable="w14 w15 w16se w16cid w16 w16cex wp14">
+<w:endnotes xmlns:wpc="http://schemas.microsoft.com/office/word/2010/wordprocessingCanvas" xmlns:cx="http://schemas.microsoft.com/office/drawing/2014/chartex" xmlns:cx1="http://schemas.microsoft.com/office/drawing/2015/9/8/chartex" xmlns:mc="http://schemas.openxmlformats.org/markup-compatibility/2006" xmlns:o="urn:schemas-microsoft-com:office:office" xmlns:r="http://schemas.openxmlformats.org/officeDocument/2006/relationships" xmlns:m="http://schemas.openxmlformats.org/officeDocument/2006/math" xmlns:v="urn:schemas-microsoft-com:vml" xmlns:wp14="http://schemas.microsoft.com/office/word/2010/wordprocessingDrawing" xmlns:wp="http://schemas.openxmlformats.org/drawingml/2006/wordprocessingDrawing" xmlns:w10="urn:schemas-microsoft-com:office:word" xmlns:w="http://schemas.openxmlformats.org/wordprocessingml/2006/main" xmlns:w14="http://schemas.microsoft.com/office/word/2010/wordml" xmlns:w15="http://schemas.microsoft.com/office/word/2012/wordml" xmlns:w16se="http://schemas.microsoft.com/office/word/2015/wordml/symex" xmlns:wpg="http://schemas.microsoft.com/office/word/2010/wordprocessingGroup" xmlns:wpi="http://schemas.microsoft.com/office/word/2010/wordprocessingInk" xmlns:wne="http://schemas.microsoft.com/office/word/2006/wordml" xmlns:wps="http://schemas.microsoft.com/office/word/2010/wordprocessingShape" mc:Ignorable="w14 w15 w16se wp14">
   <w:endnote w:type="separator" w:id="-1">
     <w:p>
       <w:pPr>
@@ -6238,7 +5832,7 @@
 </file>
 
 <file path=word/footnotes.xml><?xml version="1.0" encoding="utf-8"?>
-<w:footnotes xmlns:wpc="http://schemas.microsoft.com/office/word/2010/wordprocessingCanvas" xmlns:cx="http://schemas.microsoft.com/office/drawing/2014/chartex" xmlns:cx1="http://schemas.microsoft.com/office/drawing/2015/9/8/chartex" xmlns:cx2="http://schemas.microsoft.com/office/drawing/2015/10/21/chartex" xmlns:cx3="http://schemas.microsoft.com/office/drawing/2016/5/9/chartex" xmlns:cx4="http://schemas.microsoft.com/office/drawing/2016/5/10/chartex" xmlns:cx5="http://schemas.microsoft.com/office/drawing/2016/5/11/chartex" xmlns:cx6="http://schemas.microsoft.com/office/drawing/2016/5/12/chartex" xmlns:cx7="http://schemas.microsoft.com/office/drawing/2016/5/13/chartex" xmlns:cx8="http://schemas.microsoft.com/office/drawing/2016/5/14/chartex" xmlns:mc="http://schemas.openxmlformats.org/markup-compatibility/2006" xmlns:aink="http://schemas.microsoft.com/office/drawing/2016/ink" xmlns:am3d="http://schemas.microsoft.com/office/drawing/2017/model3d" xmlns:o="urn:schemas-microsoft-com:office:office" xmlns:r="http://schemas.openxmlformats.org/officeDocument/2006/relationships" xmlns:m="http://schemas.openxmlformats.org/officeDocument/2006/math" xmlns:v="urn:schemas-microsoft-com:vml" xmlns:wp14="http://schemas.microsoft.com/office/word/2010/wordprocessingDrawing" xmlns:wp="http://schemas.openxmlformats.org/drawingml/2006/wordprocessingDrawing" xmlns:w10="urn:schemas-microsoft-com:office:word" xmlns:w="http://schemas.openxmlformats.org/wordprocessingml/2006/main" xmlns:w14="http://schemas.microsoft.com/office/word/2010/wordml" xmlns:w15="http://schemas.microsoft.com/office/word/2012/wordml" xmlns:w16cex="http://schemas.microsoft.com/office/word/2018/wordml/cex" xmlns:w16cid="http://schemas.microsoft.com/office/word/2016/wordml/cid" xmlns:w16="http://schemas.microsoft.com/office/word/2018/wordml" xmlns:w16se="http://schemas.microsoft.com/office/word/2015/wordml/symex" xmlns:wpg="http://schemas.microsoft.com/office/word/2010/wordprocessingGroup" xmlns:wpi="http://schemas.microsoft.com/office/word/2010/wordprocessingInk" xmlns:wne="http://schemas.microsoft.com/office/word/2006/wordml" xmlns:wps="http://schemas.microsoft.com/office/word/2010/wordprocessingShape" mc:Ignorable="w14 w15 w16se w16cid w16 w16cex wp14">
+<w:footnotes xmlns:wpc="http://schemas.microsoft.com/office/word/2010/wordprocessingCanvas" xmlns:cx="http://schemas.microsoft.com/office/drawing/2014/chartex" xmlns:cx1="http://schemas.microsoft.com/office/drawing/2015/9/8/chartex" xmlns:mc="http://schemas.openxmlformats.org/markup-compatibility/2006" xmlns:o="urn:schemas-microsoft-com:office:office" xmlns:r="http://schemas.openxmlformats.org/officeDocument/2006/relationships" xmlns:m="http://schemas.openxmlformats.org/officeDocument/2006/math" xmlns:v="urn:schemas-microsoft-com:vml" xmlns:wp14="http://schemas.microsoft.com/office/word/2010/wordprocessingDrawing" xmlns:wp="http://schemas.openxmlformats.org/drawingml/2006/wordprocessingDrawing" xmlns:w10="urn:schemas-microsoft-com:office:word" xmlns:w="http://schemas.openxmlformats.org/wordprocessingml/2006/main" xmlns:w14="http://schemas.microsoft.com/office/word/2010/wordml" xmlns:w15="http://schemas.microsoft.com/office/word/2012/wordml" xmlns:w16se="http://schemas.microsoft.com/office/word/2015/wordml/symex" xmlns:wpg="http://schemas.microsoft.com/office/word/2010/wordprocessingGroup" xmlns:wpi="http://schemas.microsoft.com/office/word/2010/wordprocessingInk" xmlns:wne="http://schemas.microsoft.com/office/word/2006/wordml" xmlns:wps="http://schemas.microsoft.com/office/word/2010/wordprocessingShape" mc:Ignorable="w14 w15 w16se wp14">
   <w:footnote w:type="separator" w:id="-1">
     <w:p>
       <w:pPr>
@@ -6263,7 +5857,7 @@
 </file>
 
 <file path=word/numbering.xml><?xml version="1.0" encoding="utf-8"?>
-<w:numbering xmlns:wpc="http://schemas.microsoft.com/office/word/2010/wordprocessingCanvas" xmlns:cx="http://schemas.microsoft.com/office/drawing/2014/chartex" xmlns:cx1="http://schemas.microsoft.com/office/drawing/2015/9/8/chartex" xmlns:cx2="http://schemas.microsoft.com/office/drawing/2015/10/21/chartex" xmlns:cx3="http://schemas.microsoft.com/office/drawing/2016/5/9/chartex" xmlns:cx4="http://schemas.microsoft.com/office/drawing/2016/5/10/chartex" xmlns:cx5="http://schemas.microsoft.com/office/drawing/2016/5/11/chartex" xmlns:cx6="http://schemas.microsoft.com/office/drawing/2016/5/12/chartex" xmlns:cx7="http://schemas.microsoft.com/office/drawing/2016/5/13/chartex" xmlns:cx8="http://schemas.microsoft.com/office/drawing/2016/5/14/chartex" xmlns:mc="http://schemas.openxmlformats.org/markup-compatibility/2006" xmlns:aink="http://schemas.microsoft.com/office/drawing/2016/ink" xmlns:am3d="http://schemas.microsoft.com/office/drawing/2017/model3d" xmlns:o="urn:schemas-microsoft-com:office:office" xmlns:r="http://schemas.openxmlformats.org/officeDocument/2006/relationships" xmlns:m="http://schemas.openxmlformats.org/officeDocument/2006/math" xmlns:v="urn:schemas-microsoft-com:vml" xmlns:wp14="http://schemas.microsoft.com/office/word/2010/wordprocessingDrawing" xmlns:wp="http://schemas.openxmlformats.org/drawingml/2006/wordprocessingDrawing" xmlns:w10="urn:schemas-microsoft-com:office:word" xmlns:w="http://schemas.openxmlformats.org/wordprocessingml/2006/main" xmlns:w14="http://schemas.microsoft.com/office/word/2010/wordml" xmlns:w15="http://schemas.microsoft.com/office/word/2012/wordml" xmlns:w16cex="http://schemas.microsoft.com/office/word/2018/wordml/cex" xmlns:w16cid="http://schemas.microsoft.com/office/word/2016/wordml/cid" xmlns:w16="http://schemas.microsoft.com/office/word/2018/wordml" xmlns:w16se="http://schemas.microsoft.com/office/word/2015/wordml/symex" xmlns:wpg="http://schemas.microsoft.com/office/word/2010/wordprocessingGroup" xmlns:wpi="http://schemas.microsoft.com/office/word/2010/wordprocessingInk" xmlns:wne="http://schemas.microsoft.com/office/word/2006/wordml" xmlns:wps="http://schemas.microsoft.com/office/word/2010/wordprocessingShape" mc:Ignorable="w14 w15 w16se w16cid w16 w16cex wp14">
+<w:numbering xmlns:wpc="http://schemas.microsoft.com/office/word/2010/wordprocessingCanvas" xmlns:cx="http://schemas.microsoft.com/office/drawing/2014/chartex" xmlns:cx1="http://schemas.microsoft.com/office/drawing/2015/9/8/chartex" xmlns:mc="http://schemas.openxmlformats.org/markup-compatibility/2006" xmlns:o="urn:schemas-microsoft-com:office:office" xmlns:r="http://schemas.openxmlformats.org/officeDocument/2006/relationships" xmlns:m="http://schemas.openxmlformats.org/officeDocument/2006/math" xmlns:v="urn:schemas-microsoft-com:vml" xmlns:wp14="http://schemas.microsoft.com/office/word/2010/wordprocessingDrawing" xmlns:wp="http://schemas.openxmlformats.org/drawingml/2006/wordprocessingDrawing" xmlns:w10="urn:schemas-microsoft-com:office:word" xmlns:w="http://schemas.openxmlformats.org/wordprocessingml/2006/main" xmlns:w14="http://schemas.microsoft.com/office/word/2010/wordml" xmlns:w15="http://schemas.microsoft.com/office/word/2012/wordml" xmlns:w16se="http://schemas.microsoft.com/office/word/2015/wordml/symex" xmlns:wpg="http://schemas.microsoft.com/office/word/2010/wordprocessingGroup" xmlns:wpi="http://schemas.microsoft.com/office/word/2010/wordprocessingInk" xmlns:wne="http://schemas.microsoft.com/office/word/2006/wordml" xmlns:wps="http://schemas.microsoft.com/office/word/2010/wordprocessingShape" mc:Ignorable="w14 w15 w16se wp14">
   <w:abstractNum w:abstractNumId="0" w15:restartNumberingAfterBreak="0">
     <w:nsid w:val="377A781F"/>
     <w:multiLevelType w:val="hybridMultilevel"/>
@@ -6356,7 +5950,7 @@
   <w:abstractNum w:abstractNumId="1" w15:restartNumberingAfterBreak="0">
     <w:nsid w:val="59026FD4"/>
     <w:multiLevelType w:val="hybridMultilevel"/>
-    <w:tmpl w:val="C6880996"/>
+    <w:tmpl w:val="5560CDC2"/>
     <w:lvl w:ilvl="0" w:tplc="0407000F">
       <w:start w:val="1"/>
       <w:numFmt w:val="decimal"/>
@@ -6449,7 +6043,7 @@
 </file>
 
 <file path=word/styles.xml><?xml version="1.0" encoding="utf-8"?>
-<w:styles xmlns:mc="http://schemas.openxmlformats.org/markup-compatibility/2006" xmlns:r="http://schemas.openxmlformats.org/officeDocument/2006/relationships" xmlns:w="http://schemas.openxmlformats.org/wordprocessingml/2006/main" xmlns:w14="http://schemas.microsoft.com/office/word/2010/wordml" xmlns:w15="http://schemas.microsoft.com/office/word/2012/wordml" xmlns:w16cex="http://schemas.microsoft.com/office/word/2018/wordml/cex" xmlns:w16cid="http://schemas.microsoft.com/office/word/2016/wordml/cid" xmlns:w16="http://schemas.microsoft.com/office/word/2018/wordml" xmlns:w16se="http://schemas.microsoft.com/office/word/2015/wordml/symex" mc:Ignorable="w14 w15 w16se w16cid w16 w16cex">
+<w:styles xmlns:mc="http://schemas.openxmlformats.org/markup-compatibility/2006" xmlns:r="http://schemas.openxmlformats.org/officeDocument/2006/relationships" xmlns:w="http://schemas.openxmlformats.org/wordprocessingml/2006/main" xmlns:w14="http://schemas.microsoft.com/office/word/2010/wordml" xmlns:w15="http://schemas.microsoft.com/office/word/2012/wordml" xmlns:w16se="http://schemas.microsoft.com/office/word/2015/wordml/symex" mc:Ignorable="w14 w15 w16se">
   <w:docDefaults>
     <w:rPrDefault>
       <w:rPr>
@@ -6465,7 +6059,7 @@
       </w:pPr>
     </w:pPrDefault>
   </w:docDefaults>
-  <w:latentStyles w:defLockedState="0" w:defUIPriority="99" w:defSemiHidden="0" w:defUnhideWhenUsed="0" w:defQFormat="0" w:count="376">
+  <w:latentStyles w:defLockedState="0" w:defUIPriority="99" w:defSemiHidden="0" w:defUnhideWhenUsed="0" w:defQFormat="0" w:count="371">
     <w:lsdException w:name="Normal" w:uiPriority="0" w:qFormat="1"/>
     <w:lsdException w:name="heading 1" w:uiPriority="9" w:qFormat="1"/>
     <w:lsdException w:name="heading 2" w:semiHidden="1" w:uiPriority="9" w:unhideWhenUsed="1" w:qFormat="1"/>
@@ -6571,6 +6165,7 @@
     <w:lsdException w:name="HTML Sample" w:semiHidden="1" w:unhideWhenUsed="1"/>
     <w:lsdException w:name="HTML Typewriter" w:semiHidden="1" w:unhideWhenUsed="1"/>
     <w:lsdException w:name="HTML Variable" w:semiHidden="1" w:unhideWhenUsed="1"/>
+    <w:lsdException w:name="Normal Table" w:semiHidden="1" w:unhideWhenUsed="1"/>
     <w:lsdException w:name="annotation subject" w:semiHidden="1" w:unhideWhenUsed="1"/>
     <w:lsdException w:name="No List" w:semiHidden="1" w:unhideWhenUsed="1"/>
     <w:lsdException w:name="Outline List 1" w:semiHidden="1" w:unhideWhenUsed="1"/>
@@ -6613,8 +6208,11 @@
     <w:lsdException w:name="Table Contemporary" w:semiHidden="1" w:unhideWhenUsed="1"/>
     <w:lsdException w:name="Table Elegant" w:semiHidden="1" w:unhideWhenUsed="1"/>
     <w:lsdException w:name="Table Professional" w:semiHidden="1" w:unhideWhenUsed="1"/>
+    <w:lsdException w:name="Table Subtle 1" w:semiHidden="1" w:unhideWhenUsed="1"/>
     <w:lsdException w:name="Table Subtle 2" w:semiHidden="1" w:unhideWhenUsed="1"/>
     <w:lsdException w:name="Table Web 1" w:semiHidden="1" w:unhideWhenUsed="1"/>
+    <w:lsdException w:name="Table Web 2" w:semiHidden="1" w:unhideWhenUsed="1"/>
+    <w:lsdException w:name="Table Web 3" w:semiHidden="1" w:unhideWhenUsed="1"/>
     <w:lsdException w:name="Balloon Text" w:semiHidden="1" w:unhideWhenUsed="1"/>
     <w:lsdException w:name="Table Grid" w:uiPriority="39"/>
     <w:lsdException w:name="Table Theme" w:semiHidden="1" w:unhideWhenUsed="1"/>
@@ -6833,11 +6431,6 @@
     <w:lsdException w:name="List Table 5 Dark Accent 6" w:uiPriority="50"/>
     <w:lsdException w:name="List Table 6 Colorful Accent 6" w:uiPriority="51"/>
     <w:lsdException w:name="List Table 7 Colorful Accent 6" w:uiPriority="52"/>
-    <w:lsdException w:name="Mention" w:semiHidden="1" w:unhideWhenUsed="1"/>
-    <w:lsdException w:name="Smart Hyperlink" w:semiHidden="1" w:unhideWhenUsed="1"/>
-    <w:lsdException w:name="Hashtag" w:semiHidden="1" w:unhideWhenUsed="1"/>
-    <w:lsdException w:name="Unresolved Mention" w:semiHidden="1" w:unhideWhenUsed="1"/>
-    <w:lsdException w:name="Smart Link" w:semiHidden="1" w:unhideWhenUsed="1"/>
   </w:latentStyles>
   <w:style w:type="paragraph" w:default="1" w:styleId="Standard">
     <w:name w:val="Normal"/>
@@ -7430,7 +7023,7 @@
 </file>
 
 <file path=customXml/itemProps1.xml><?xml version="1.0" encoding="utf-8"?>
-<ds:datastoreItem xmlns:ds="http://schemas.openxmlformats.org/officeDocument/2006/customXml" ds:itemID="{698D1FB5-7BD8-4C62-9633-D08B411D7A07}">
+<ds:datastoreItem xmlns:ds="http://schemas.openxmlformats.org/officeDocument/2006/customXml" ds:itemID="{57B50DC8-9C69-4EA4-AD79-9D2A3186E75D}">
   <ds:schemaRefs>
     <ds:schemaRef ds:uri="http://schemas.openxmlformats.org/officeDocument/2006/bibliography"/>
   </ds:schemaRefs>

</xml_diff>